<commit_message>
updated main text and user doc
</commit_message>
<xml_diff>
--- a/User documentation.docx
+++ b/User documentation.docx
@@ -2077,7 +2077,6 @@
       <w:r>
         <w:t xml:space="preserve">Figure </w:t>
       </w:r>
-      <w:proofErr w:type="gramEnd"/>
       <w:r>
         <w:fldChar w:fldCharType="begin"/>
       </w:r>
@@ -2096,11 +2095,9 @@
       <w:r>
         <w:fldChar w:fldCharType="end"/>
       </w:r>
-      <w:proofErr w:type="gramStart"/>
       <w:r>
         <w:t>.</w:t>
       </w:r>
-      <w:proofErr w:type="gramEnd"/>
       <w:r>
         <w:fldChar w:fldCharType="begin"/>
       </w:r>
@@ -2119,7 +2116,6 @@
       <w:r>
         <w:fldChar w:fldCharType="end"/>
       </w:r>
-      <w:proofErr w:type="gramStart"/>
       <w:r>
         <w:t xml:space="preserve"> MM</w:t>
       </w:r>
@@ -5153,7 +5149,6 @@
       <w:r>
         <w:t xml:space="preserve">Figure </w:t>
       </w:r>
-      <w:proofErr w:type="gramEnd"/>
       <w:r>
         <w:fldChar w:fldCharType="begin"/>
       </w:r>
@@ -5172,11 +5167,9 @@
       <w:r>
         <w:fldChar w:fldCharType="end"/>
       </w:r>
-      <w:proofErr w:type="gramStart"/>
       <w:r>
         <w:t>.</w:t>
       </w:r>
-      <w:proofErr w:type="gramEnd"/>
       <w:r>
         <w:fldChar w:fldCharType="begin"/>
       </w:r>
@@ -5196,7 +5189,6 @@
         <w:fldChar w:fldCharType="end"/>
       </w:r>
       <w:bookmarkEnd w:id="5"/>
-      <w:proofErr w:type="gramStart"/>
       <w:r>
         <w:t xml:space="preserve"> Displayed</w:t>
       </w:r>
@@ -8918,45 +8910,43 @@
       <w:r>
         <w:t xml:space="preserve">Figure </w:t>
       </w:r>
+      <w:r>
+        <w:fldChar w:fldCharType="begin"/>
+      </w:r>
+      <w:r>
+        <w:instrText xml:space="preserve"> STYLEREF 1 \s </w:instrText>
+      </w:r>
+      <w:r>
+        <w:fldChar w:fldCharType="separate"/>
+      </w:r>
+      <w:r>
+        <w:rPr>
+          <w:noProof/>
+        </w:rPr>
+        <w:t>3</w:t>
+      </w:r>
+      <w:r>
+        <w:fldChar w:fldCharType="end"/>
+      </w:r>
+      <w:r>
+        <w:t>.</w:t>
+      </w:r>
+      <w:r>
+        <w:fldChar w:fldCharType="begin"/>
+      </w:r>
+      <w:r>
+        <w:instrText xml:space="preserve"> SEQ Figure \* ARABIC \s 1 </w:instrText>
+      </w:r>
+      <w:r>
+        <w:fldChar w:fldCharType="separate"/>
+      </w:r>
+      <w:r>
+        <w:rPr>
+          <w:noProof/>
+        </w:rPr>
+        <w:t>11</w:t>
+      </w:r>
       <w:proofErr w:type="gramEnd"/>
-      <w:r>
-        <w:fldChar w:fldCharType="begin"/>
-      </w:r>
-      <w:r>
-        <w:instrText xml:space="preserve"> STYLEREF 1 \s </w:instrText>
-      </w:r>
-      <w:r>
-        <w:fldChar w:fldCharType="separate"/>
-      </w:r>
-      <w:r>
-        <w:rPr>
-          <w:noProof/>
-        </w:rPr>
-        <w:t>3</w:t>
-      </w:r>
-      <w:r>
-        <w:fldChar w:fldCharType="end"/>
-      </w:r>
-      <w:proofErr w:type="gramStart"/>
-      <w:r>
-        <w:t>.</w:t>
-      </w:r>
-      <w:proofErr w:type="gramEnd"/>
-      <w:r>
-        <w:fldChar w:fldCharType="begin"/>
-      </w:r>
-      <w:r>
-        <w:instrText xml:space="preserve"> SEQ Figure \* ARABIC \s 1 </w:instrText>
-      </w:r>
-      <w:r>
-        <w:fldChar w:fldCharType="separate"/>
-      </w:r>
-      <w:r>
-        <w:rPr>
-          <w:noProof/>
-        </w:rPr>
-        <w:t>11</w:t>
-      </w:r>
       <w:r>
         <w:fldChar w:fldCharType="end"/>
       </w:r>
@@ -10668,7 +10658,6 @@
       <w:r>
         <w:t xml:space="preserve">Figure </w:t>
       </w:r>
-      <w:proofErr w:type="gramEnd"/>
       <w:r>
         <w:fldChar w:fldCharType="begin"/>
       </w:r>
@@ -10687,11 +10676,9 @@
       <w:r>
         <w:fldChar w:fldCharType="end"/>
       </w:r>
-      <w:proofErr w:type="gramStart"/>
       <w:r>
         <w:t>.</w:t>
       </w:r>
-      <w:proofErr w:type="gramEnd"/>
       <w:r>
         <w:fldChar w:fldCharType="begin"/>
       </w:r>
@@ -10711,7 +10698,6 @@
         <w:fldChar w:fldCharType="end"/>
       </w:r>
       <w:bookmarkEnd w:id="9"/>
-      <w:proofErr w:type="gramStart"/>
       <w:r>
         <w:t xml:space="preserve"> Selected</w:t>
       </w:r>
@@ -11582,7 +11568,6 @@
       <w:r>
         <w:t xml:space="preserve">Table </w:t>
       </w:r>
-      <w:proofErr w:type="gramEnd"/>
       <w:r>
         <w:fldChar w:fldCharType="begin"/>
       </w:r>
@@ -11601,11 +11586,9 @@
       <w:r>
         <w:fldChar w:fldCharType="end"/>
       </w:r>
-      <w:proofErr w:type="gramStart"/>
       <w:r>
         <w:t>.</w:t>
       </w:r>
-      <w:proofErr w:type="gramEnd"/>
       <w:r>
         <w:fldChar w:fldCharType="begin"/>
       </w:r>
@@ -11624,7 +11607,6 @@
       <w:r>
         <w:fldChar w:fldCharType="end"/>
       </w:r>
-      <w:proofErr w:type="gramStart"/>
       <w:r>
         <w:t xml:space="preserve">  Options</w:t>
       </w:r>
@@ -11978,7 +11960,6 @@
       <w:r>
         <w:t xml:space="preserve">Figure </w:t>
       </w:r>
-      <w:proofErr w:type="gramEnd"/>
       <w:r>
         <w:fldChar w:fldCharType="begin"/>
       </w:r>
@@ -11997,11 +11978,9 @@
       <w:r>
         <w:fldChar w:fldCharType="end"/>
       </w:r>
-      <w:proofErr w:type="gramStart"/>
       <w:r>
         <w:t>.</w:t>
       </w:r>
-      <w:proofErr w:type="gramEnd"/>
       <w:r>
         <w:fldChar w:fldCharType="begin"/>
       </w:r>
@@ -12020,7 +11999,6 @@
       <w:r>
         <w:fldChar w:fldCharType="end"/>
       </w:r>
-      <w:proofErr w:type="gramStart"/>
       <w:r>
         <w:t xml:space="preserve"> Classifier</w:t>
       </w:r>
@@ -12273,7 +12251,6 @@
       <w:r>
         <w:t xml:space="preserve">Figure </w:t>
       </w:r>
-      <w:proofErr w:type="gramEnd"/>
       <w:r>
         <w:fldChar w:fldCharType="begin"/>
       </w:r>
@@ -12292,11 +12269,9 @@
       <w:r>
         <w:fldChar w:fldCharType="end"/>
       </w:r>
-      <w:proofErr w:type="gramStart"/>
       <w:r>
         <w:t>.</w:t>
       </w:r>
-      <w:proofErr w:type="gramEnd"/>
       <w:r>
         <w:fldChar w:fldCharType="begin"/>
       </w:r>
@@ -12315,7 +12290,6 @@
       <w:r>
         <w:fldChar w:fldCharType="end"/>
       </w:r>
-      <w:proofErr w:type="gramStart"/>
       <w:r>
         <w:t xml:space="preserve"> Classifier</w:t>
       </w:r>
@@ -12374,7 +12348,6 @@
       <w:r>
         <w:t xml:space="preserve">Figure </w:t>
       </w:r>
-      <w:proofErr w:type="gramEnd"/>
       <w:r>
         <w:fldChar w:fldCharType="begin"/>
       </w:r>
@@ -12393,11 +12366,9 @@
       <w:r>
         <w:fldChar w:fldCharType="end"/>
       </w:r>
-      <w:proofErr w:type="gramStart"/>
       <w:r>
         <w:t>.</w:t>
       </w:r>
-      <w:proofErr w:type="gramEnd"/>
       <w:r>
         <w:fldChar w:fldCharType="begin"/>
       </w:r>
@@ -12416,7 +12387,6 @@
       <w:r>
         <w:fldChar w:fldCharType="end"/>
       </w:r>
-      <w:proofErr w:type="gramStart"/>
       <w:r>
         <w:t xml:space="preserve"> Example</w:t>
       </w:r>
@@ -12877,7 +12847,6 @@
       <w:r>
         <w:t xml:space="preserve">Table </w:t>
       </w:r>
-      <w:proofErr w:type="gramEnd"/>
       <w:r>
         <w:fldChar w:fldCharType="begin"/>
       </w:r>
@@ -12896,11 +12865,9 @@
       <w:r>
         <w:fldChar w:fldCharType="end"/>
       </w:r>
-      <w:proofErr w:type="gramStart"/>
       <w:r>
         <w:t>.</w:t>
       </w:r>
-      <w:proofErr w:type="gramEnd"/>
       <w:r>
         <w:fldChar w:fldCharType="begin"/>
       </w:r>
@@ -12919,7 +12886,6 @@
       <w:r>
         <w:fldChar w:fldCharType="end"/>
       </w:r>
-      <w:proofErr w:type="gramStart"/>
       <w:r>
         <w:t xml:space="preserve"> Command</w:t>
       </w:r>
@@ -12953,6 +12919,8 @@
         <w:pStyle w:val="Nadpis1"/>
         <w:jc w:val="both"/>
       </w:pPr>
+      <w:bookmarkStart w:id="11" w:name="_GoBack"/>
+      <w:bookmarkEnd w:id="11"/>
       <w:r>
         <w:lastRenderedPageBreak/>
         <w:t>ClassifierExperiment</w:t>
@@ -13889,61 +13857,57 @@
       <w:pPr>
         <w:pStyle w:val="Popis"/>
       </w:pPr>
-      <w:bookmarkStart w:id="11" w:name="_Ref76389099"/>
-      <w:bookmarkStart w:id="12" w:name="_Ref76389094"/>
+      <w:bookmarkStart w:id="12" w:name="_Ref76389099"/>
+      <w:bookmarkStart w:id="13" w:name="_Ref76389094"/>
       <w:proofErr w:type="gramStart"/>
       <w:r>
         <w:t xml:space="preserve">Table </w:t>
       </w:r>
+      <w:r>
+        <w:fldChar w:fldCharType="begin"/>
+      </w:r>
+      <w:r>
+        <w:instrText xml:space="preserve"> STYLEREF 1 \s </w:instrText>
+      </w:r>
+      <w:r>
+        <w:fldChar w:fldCharType="separate"/>
+      </w:r>
+      <w:r>
+        <w:rPr>
+          <w:noProof/>
+        </w:rPr>
+        <w:t>9</w:t>
+      </w:r>
+      <w:r>
+        <w:fldChar w:fldCharType="end"/>
+      </w:r>
+      <w:r>
+        <w:t>.</w:t>
+      </w:r>
+      <w:r>
+        <w:fldChar w:fldCharType="begin"/>
+      </w:r>
+      <w:r>
+        <w:instrText xml:space="preserve"> SEQ Table \* ARABIC \s 1 </w:instrText>
+      </w:r>
+      <w:r>
+        <w:fldChar w:fldCharType="separate"/>
+      </w:r>
+      <w:r>
+        <w:rPr>
+          <w:noProof/>
+        </w:rPr>
+        <w:t>1</w:t>
+      </w:r>
+      <w:r>
+        <w:fldChar w:fldCharType="end"/>
+      </w:r>
+      <w:bookmarkEnd w:id="12"/>
+      <w:r>
+        <w:t xml:space="preserve"> Default</w:t>
+      </w:r>
       <w:proofErr w:type="gramEnd"/>
       <w:r>
-        <w:fldChar w:fldCharType="begin"/>
-      </w:r>
-      <w:r>
-        <w:instrText xml:space="preserve"> STYLEREF 1 \s </w:instrText>
-      </w:r>
-      <w:r>
-        <w:fldChar w:fldCharType="separate"/>
-      </w:r>
-      <w:r>
-        <w:rPr>
-          <w:noProof/>
-        </w:rPr>
-        <w:t>9</w:t>
-      </w:r>
-      <w:r>
-        <w:fldChar w:fldCharType="end"/>
-      </w:r>
-      <w:proofErr w:type="gramStart"/>
-      <w:r>
-        <w:t>.</w:t>
-      </w:r>
-      <w:proofErr w:type="gramEnd"/>
-      <w:r>
-        <w:fldChar w:fldCharType="begin"/>
-      </w:r>
-      <w:r>
-        <w:instrText xml:space="preserve"> SEQ Table \* ARABIC \s 1 </w:instrText>
-      </w:r>
-      <w:r>
-        <w:fldChar w:fldCharType="separate"/>
-      </w:r>
-      <w:r>
-        <w:rPr>
-          <w:noProof/>
-        </w:rPr>
-        <w:t>1</w:t>
-      </w:r>
-      <w:r>
-        <w:fldChar w:fldCharType="end"/>
-      </w:r>
-      <w:bookmarkEnd w:id="11"/>
-      <w:proofErr w:type="gramStart"/>
-      <w:r>
-        <w:t xml:space="preserve"> Default</w:t>
-      </w:r>
-      <w:proofErr w:type="gramEnd"/>
-      <w:r>
         <w:t xml:space="preserve"> </w:t>
       </w:r>
       <w:r>
@@ -13952,7 +13916,7 @@
       <w:r>
         <w:t xml:space="preserve"> </w:t>
       </w:r>
-      <w:bookmarkEnd w:id="12"/>
+      <w:bookmarkEnd w:id="13"/>
       <w:r>
         <w:t>parameters</w:t>
       </w:r>
@@ -15204,7 +15168,7 @@
           <w:color w:val="000000" w:themeColor="text1"/>
           <w:u w:val="none"/>
         </w:rPr>
-        <w:t xml:space="preserve"> format, which are split into multiple directories based on their class (proton, </w:t>
+        <w:t xml:space="preserve"> format, which are split into multiple directories based on their </w:t>
       </w:r>
       <w:proofErr w:type="gramStart"/>
       <w:r>
@@ -15213,7 +15177,7 @@
           <w:color w:val="000000" w:themeColor="text1"/>
           <w:u w:val="none"/>
         </w:rPr>
-        <w:t>electron</w:t>
+        <w:t>class (</w:t>
       </w:r>
       <w:r>
         <w:rPr>
@@ -15221,7 +15185,7 @@
           <w:color w:val="000000" w:themeColor="text1"/>
           <w:u w:val="none"/>
         </w:rPr>
-        <w:t>, e.g.)</w:t>
+        <w:t xml:space="preserve">e.g., </w:t>
       </w:r>
       <w:r>
         <w:rPr>
@@ -15229,9 +15193,33 @@
           <w:color w:val="000000" w:themeColor="text1"/>
           <w:u w:val="none"/>
         </w:rPr>
+        <w:t>proton</w:t>
+      </w:r>
+      <w:proofErr w:type="gramEnd"/>
+      <w:r>
+        <w:rPr>
+          <w:rStyle w:val="Hypertextovprepojenie"/>
+          <w:color w:val="000000" w:themeColor="text1"/>
+          <w:u w:val="none"/>
+        </w:rPr>
+        <w:t>, electron</w:t>
+      </w:r>
+      <w:r>
+        <w:rPr>
+          <w:rStyle w:val="Hypertextovprepojenie"/>
+          <w:color w:val="000000" w:themeColor="text1"/>
+          <w:u w:val="none"/>
+        </w:rPr>
+        <w:t>)</w:t>
+      </w:r>
+      <w:r>
+        <w:rPr>
+          <w:rStyle w:val="Hypertextovprepojenie"/>
+          <w:color w:val="000000" w:themeColor="text1"/>
+          <w:u w:val="none"/>
+        </w:rPr>
         <w:t>.</w:t>
       </w:r>
-      <w:proofErr w:type="gramEnd"/>
     </w:p>
     <w:p>
       <w:pPr>
@@ -15418,7 +15406,7 @@
                                 <w:szCs w:val="24"/>
                               </w:rPr>
                             </w:pPr>
-                            <w:bookmarkStart w:id="13" w:name="_Ref76392806"/>
+                            <w:bookmarkStart w:id="14" w:name="_Ref76392806"/>
                             <w:r>
                               <w:t xml:space="preserve">Figure </w:t>
                             </w:r>
@@ -15462,7 +15450,7 @@
                             <w:r>
                               <w:fldChar w:fldCharType="end"/>
                             </w:r>
-                            <w:bookmarkEnd w:id="13"/>
+                            <w:bookmarkEnd w:id="14"/>
                             <w:r>
                               <w:t xml:space="preserve">  F</w:t>
                             </w:r>
@@ -16330,7 +16318,7 @@
                                 <w:szCs w:val="24"/>
                               </w:rPr>
                             </w:pPr>
-                            <w:bookmarkStart w:id="17" w:name="_Ref76572319"/>
+                            <w:bookmarkStart w:id="16" w:name="_Ref76572319"/>
                             <w:r>
                               <w:t xml:space="preserve">Figure </w:t>
                             </w:r>
@@ -16374,7 +16362,7 @@
                             <w:r>
                               <w:fldChar w:fldCharType="end"/>
                             </w:r>
-                            <w:bookmarkEnd w:id="17"/>
+                            <w:bookmarkEnd w:id="16"/>
                             <w:r>
                               <w:t xml:space="preserve"> Output</w:t>
                             </w:r>
@@ -17018,7 +17006,7 @@
                                 <w:szCs w:val="24"/>
                               </w:rPr>
                             </w:pPr>
-                            <w:bookmarkStart w:id="19" w:name="_Ref76572290"/>
+                            <w:bookmarkStart w:id="17" w:name="_Ref76572290"/>
                             <w:r>
                               <w:t xml:space="preserve">Figure </w:t>
                             </w:r>
@@ -17062,7 +17050,7 @@
                             <w:r>
                               <w:fldChar w:fldCharType="end"/>
                             </w:r>
-                            <w:bookmarkEnd w:id="19"/>
+                            <w:bookmarkEnd w:id="17"/>
                             <w:r>
                               <w:t xml:space="preserve"> Selected</w:t>
                             </w:r>
@@ -17474,7 +17462,7 @@
                                 <w:szCs w:val="24"/>
                               </w:rPr>
                             </w:pPr>
-                            <w:bookmarkStart w:id="21" w:name="_Ref76572273"/>
+                            <w:bookmarkStart w:id="18" w:name="_Ref76572273"/>
                             <w:r>
                               <w:t xml:space="preserve">Figure </w:t>
                             </w:r>
@@ -17518,7 +17506,7 @@
                             <w:r>
                               <w:fldChar w:fldCharType="end"/>
                             </w:r>
-                            <w:bookmarkEnd w:id="21"/>
+                            <w:bookmarkEnd w:id="18"/>
                             <w:r>
                               <w:t xml:space="preserve"> Description</w:t>
                             </w:r>
@@ -17886,7 +17874,7 @@
                                 <w:szCs w:val="24"/>
                               </w:rPr>
                             </w:pPr>
-                            <w:bookmarkStart w:id="23" w:name="_Ref76572257"/>
+                            <w:bookmarkStart w:id="19" w:name="_Ref76572257"/>
                             <w:r>
                               <w:t xml:space="preserve">Figure </w:t>
                             </w:r>
@@ -17930,7 +17918,7 @@
                             <w:r>
                               <w:fldChar w:fldCharType="end"/>
                             </w:r>
-                            <w:bookmarkEnd w:id="23"/>
+                            <w:bookmarkEnd w:id="19"/>
                             <w:r>
                               <w:t xml:space="preserve"> Beginning</w:t>
                             </w:r>
@@ -18196,8 +18184,6 @@
         </w:rPr>
         <w:t>)</w:t>
       </w:r>
-      <w:bookmarkStart w:id="25" w:name="_GoBack"/>
-      <w:bookmarkEnd w:id="25"/>
     </w:p>
     <w:p>
       <w:pPr>
@@ -18456,7 +18442,7 @@
                                 <w:szCs w:val="24"/>
                               </w:rPr>
                             </w:pPr>
-                            <w:bookmarkStart w:id="26" w:name="_Ref76572439"/>
+                            <w:bookmarkStart w:id="20" w:name="_Ref76572439"/>
                             <w:r>
                               <w:t xml:space="preserve">Figure </w:t>
                             </w:r>
@@ -18500,7 +18486,7 @@
                             <w:r>
                               <w:fldChar w:fldCharType="end"/>
                             </w:r>
-                            <w:bookmarkEnd w:id="26"/>
+                            <w:bookmarkEnd w:id="20"/>
                             <w:r>
                               <w:t xml:space="preserve"> Console</w:t>
                             </w:r>
@@ -18667,7 +18653,7 @@
                                 <w:szCs w:val="24"/>
                               </w:rPr>
                             </w:pPr>
-                            <w:bookmarkStart w:id="28" w:name="_Ref76572614"/>
+                            <w:bookmarkStart w:id="21" w:name="_Ref76572614"/>
                             <w:r>
                               <w:t xml:space="preserve">Figure </w:t>
                             </w:r>
@@ -18711,7 +18697,7 @@
                             <w:r>
                               <w:fldChar w:fldCharType="end"/>
                             </w:r>
-                            <w:bookmarkEnd w:id="28"/>
+                            <w:bookmarkEnd w:id="21"/>
                             <w:r>
                               <w:t xml:space="preserve"> Beginning</w:t>
                             </w:r>
@@ -19399,7 +19385,7 @@
                                 <w:szCs w:val="24"/>
                               </w:rPr>
                             </w:pPr>
-                            <w:bookmarkStart w:id="30" w:name="_Ref76572784"/>
+                            <w:bookmarkStart w:id="22" w:name="_Ref76572784"/>
                             <w:r>
                               <w:t xml:space="preserve">Figure </w:t>
                             </w:r>
@@ -19443,7 +19429,7 @@
                             <w:r>
                               <w:fldChar w:fldCharType="end"/>
                             </w:r>
-                            <w:bookmarkEnd w:id="30"/>
+                            <w:bookmarkEnd w:id="22"/>
                             <w:r>
                               <w:t xml:space="preserve"> Filled</w:t>
                             </w:r>
@@ -19823,7 +19809,7 @@
                                 <w:szCs w:val="24"/>
                               </w:rPr>
                             </w:pPr>
-                            <w:bookmarkStart w:id="32" w:name="_Ref76574088"/>
+                            <w:bookmarkStart w:id="23" w:name="_Ref76574088"/>
                             <w:r>
                               <w:t xml:space="preserve">Figure </w:t>
                             </w:r>
@@ -19868,7 +19854,7 @@
                             <w:r>
                               <w:fldChar w:fldCharType="end"/>
                             </w:r>
-                            <w:bookmarkEnd w:id="32"/>
+                            <w:bookmarkEnd w:id="23"/>
                             <w:r>
                               <w:t xml:space="preserve"> Console output during the training process</w:t>
                             </w:r>
@@ -22184,7 +22170,7 @@
                                 <w:szCs w:val="24"/>
                               </w:rPr>
                             </w:pPr>
-                            <w:bookmarkStart w:id="34" w:name="_Ref76573299"/>
+                            <w:bookmarkStart w:id="24" w:name="_Ref76573299"/>
                             <w:r>
                               <w:t xml:space="preserve">Figure </w:t>
                             </w:r>
@@ -22229,7 +22215,7 @@
                             <w:r>
                               <w:fldChar w:fldCharType="end"/>
                             </w:r>
-                            <w:bookmarkEnd w:id="34"/>
+                            <w:bookmarkEnd w:id="24"/>
                             <w:r>
                               <w:t xml:space="preserve"> Image of the 23rd cluster in the collection</w:t>
                             </w:r>
@@ -22372,7 +22358,7 @@
                                 <w:szCs w:val="24"/>
                               </w:rPr>
                             </w:pPr>
-                            <w:bookmarkStart w:id="36" w:name="_Ref76573290"/>
+                            <w:bookmarkStart w:id="25" w:name="_Ref76573290"/>
                             <w:r>
                               <w:t xml:space="preserve">Figure </w:t>
                             </w:r>
@@ -22417,7 +22403,7 @@
                             <w:r>
                               <w:fldChar w:fldCharType="end"/>
                             </w:r>
-                            <w:bookmarkEnd w:id="36"/>
+                            <w:bookmarkEnd w:id="25"/>
                             <w:r>
                               <w:t xml:space="preserve"> Image of the first cluster in the collection</w:t>
                             </w:r>
@@ -22916,7 +22902,7 @@
                                 <w:szCs w:val="24"/>
                               </w:rPr>
                             </w:pPr>
-                            <w:bookmarkStart w:id="38" w:name="_Ref76573857"/>
+                            <w:bookmarkStart w:id="26" w:name="_Ref76573857"/>
                             <w:r>
                               <w:t xml:space="preserve">Figure </w:t>
                             </w:r>
@@ -22961,7 +22947,7 @@
                             <w:r>
                               <w:fldChar w:fldCharType="end"/>
                             </w:r>
-                            <w:bookmarkEnd w:id="38"/>
+                            <w:bookmarkEnd w:id="26"/>
                             <w:r>
                               <w:t xml:space="preserve"> Attributes of a cluster in JSON data format</w:t>
                             </w:r>
@@ -23105,7 +23091,7 @@
                                 <w:szCs w:val="24"/>
                               </w:rPr>
                             </w:pPr>
-                            <w:bookmarkStart w:id="40" w:name="_Ref76573897"/>
+                            <w:bookmarkStart w:id="27" w:name="_Ref76573897"/>
                             <w:r>
                               <w:t xml:space="preserve">Figure </w:t>
                             </w:r>
@@ -23150,7 +23136,7 @@
                             <w:r>
                               <w:fldChar w:fldCharType="end"/>
                             </w:r>
-                            <w:bookmarkEnd w:id="40"/>
+                            <w:bookmarkEnd w:id="27"/>
                             <w:r>
                               <w:t xml:space="preserve"> Skeletonized cluster</w:t>
                             </w:r>
@@ -23474,7 +23460,7 @@
                                 <w:szCs w:val="24"/>
                               </w:rPr>
                             </w:pPr>
-                            <w:bookmarkStart w:id="42" w:name="_Ref76573879"/>
+                            <w:bookmarkStart w:id="28" w:name="_Ref76573879"/>
                             <w:r>
                               <w:t xml:space="preserve">Figure </w:t>
                             </w:r>
@@ -23519,7 +23505,7 @@
                             <w:r>
                               <w:fldChar w:fldCharType="end"/>
                             </w:r>
-                            <w:bookmarkEnd w:id="42"/>
+                            <w:bookmarkEnd w:id="28"/>
                             <w:r>
                               <w:t xml:space="preserve"> Branches found in the cluster</w:t>
                             </w:r>
@@ -23923,7 +23909,7 @@
                                 <w:szCs w:val="24"/>
                               </w:rPr>
                             </w:pPr>
-                            <w:bookmarkStart w:id="44" w:name="_Ref76573826"/>
+                            <w:bookmarkStart w:id="29" w:name="_Ref76573826"/>
                             <w:r>
                               <w:t xml:space="preserve">Figure </w:t>
                             </w:r>
@@ -23968,7 +23954,7 @@
                             <w:r>
                               <w:fldChar w:fldCharType="end"/>
                             </w:r>
-                            <w:bookmarkEnd w:id="44"/>
+                            <w:bookmarkEnd w:id="29"/>
                             <w:r>
                               <w:t xml:space="preserve"> 3D trajectory of the particle</w:t>
                             </w:r>
@@ -24268,7 +24254,7 @@
                                 <w:szCs w:val="24"/>
                               </w:rPr>
                             </w:pPr>
-                            <w:bookmarkStart w:id="46" w:name="_Ref76573834"/>
+                            <w:bookmarkStart w:id="30" w:name="_Ref76573834"/>
                             <w:r>
                               <w:t xml:space="preserve">Figure </w:t>
                             </w:r>
@@ -24313,7 +24299,7 @@
                             <w:r>
                               <w:fldChar w:fldCharType="end"/>
                             </w:r>
-                            <w:bookmarkEnd w:id="46"/>
+                            <w:bookmarkEnd w:id="30"/>
                             <w:r>
                               <w:t xml:space="preserve"> </w:t>
                             </w:r>
@@ -32199,95 +32185,95 @@
     </dgm:pt>
   </dgm:ptLst>
   <dgm:cxnLst>
-    <dgm:cxn modelId="{DFAF3DF7-825C-4266-BA83-CC82BD17085C}" type="presOf" srcId="{236088DD-D658-4CDA-B142-D39F500FF456}" destId="{A6331D59-53AE-464A-BAFE-0C3331092E4B}" srcOrd="0" destOrd="0" presId="urn:microsoft.com/office/officeart/2005/8/layout/hierarchy1"/>
-    <dgm:cxn modelId="{7416FBE5-3DC1-4EDA-A374-7E2A78BB8745}" type="presOf" srcId="{33FA1D19-8C2A-4D2C-96A7-C783739D88D5}" destId="{38A6ACDF-4AA6-467D-881B-EB038F74514B}" srcOrd="0" destOrd="0" presId="urn:microsoft.com/office/officeart/2005/8/layout/hierarchy1"/>
+    <dgm:cxn modelId="{A2484B5A-BBCD-418E-9963-AA281D6AA185}" type="presOf" srcId="{E7E008D0-FF7A-4355-AD25-1D298A282B9D}" destId="{3CAA769B-E5DC-420D-B71B-32C1A888A870}" srcOrd="0" destOrd="0" presId="urn:microsoft.com/office/officeart/2005/8/layout/hierarchy1"/>
+    <dgm:cxn modelId="{3E5D0A5F-C57C-4C36-A97F-A58A9B32094F}" type="presOf" srcId="{236088DD-D658-4CDA-B142-D39F500FF456}" destId="{A6331D59-53AE-464A-BAFE-0C3331092E4B}" srcOrd="0" destOrd="0" presId="urn:microsoft.com/office/officeart/2005/8/layout/hierarchy1"/>
     <dgm:cxn modelId="{F3B647C8-A7CF-486B-AE30-72DA8BA616B9}" srcId="{200CEA90-BDE5-48D6-B01D-F3DA1C73C6CA}" destId="{2C484D0E-BBAC-4C48-AB19-7A734716973C}" srcOrd="1" destOrd="0" parTransId="{A6508D70-5AEE-4ED6-B961-CB2FF1F98262}" sibTransId="{D7B58E61-1E83-4066-9BE9-55B91AE3B9DE}"/>
-    <dgm:cxn modelId="{D3ACEA62-8A9E-436A-81F7-7BC9217FE53F}" type="presOf" srcId="{B7D927D2-8761-4D5F-A7B3-5EDAC3F27C39}" destId="{531C3E71-9005-46AD-8E12-F655E523F814}" srcOrd="0" destOrd="0" presId="urn:microsoft.com/office/officeart/2005/8/layout/hierarchy1"/>
-    <dgm:cxn modelId="{70B70514-2F16-453E-AD58-0529F2A2E583}" type="presOf" srcId="{EEB5C68B-F66E-44BE-8BFE-B25E453D4D55}" destId="{087E8849-0443-478F-9786-BEDFC75E002B}" srcOrd="0" destOrd="0" presId="urn:microsoft.com/office/officeart/2005/8/layout/hierarchy1"/>
-    <dgm:cxn modelId="{51BA8017-00A4-4C12-942B-D9A58E0F9839}" type="presOf" srcId="{A6508D70-5AEE-4ED6-B961-CB2FF1F98262}" destId="{F3132272-5AA2-4E4B-AF10-31CF361E3086}" srcOrd="0" destOrd="0" presId="urn:microsoft.com/office/officeart/2005/8/layout/hierarchy1"/>
-    <dgm:cxn modelId="{373B60EB-EAA1-41F8-B741-02A73B19317A}" type="presOf" srcId="{BD4B359D-D89C-499B-88B4-50E920748175}" destId="{678AC678-EA69-42B3-AE17-5B0A9E46DB39}" srcOrd="0" destOrd="0" presId="urn:microsoft.com/office/officeart/2005/8/layout/hierarchy1"/>
+    <dgm:cxn modelId="{820086AE-20C5-4B3D-B037-51E3FCC9ABA2}" type="presOf" srcId="{B7D927D2-8761-4D5F-A7B3-5EDAC3F27C39}" destId="{531C3E71-9005-46AD-8E12-F655E523F814}" srcOrd="0" destOrd="0" presId="urn:microsoft.com/office/officeart/2005/8/layout/hierarchy1"/>
+    <dgm:cxn modelId="{846F25CD-DFF8-4319-87F6-AF3D0BBA5D21}" type="presOf" srcId="{F4D0CB22-152C-4F45-A0C1-C70311024818}" destId="{6033C831-8E77-447F-9E74-C8D7EB4DD5C7}" srcOrd="0" destOrd="0" presId="urn:microsoft.com/office/officeart/2005/8/layout/hierarchy1"/>
+    <dgm:cxn modelId="{8B5886EA-5BBA-40F8-B0C8-33FF3CB24875}" type="presOf" srcId="{BD4B359D-D89C-499B-88B4-50E920748175}" destId="{678AC678-EA69-42B3-AE17-5B0A9E46DB39}" srcOrd="0" destOrd="0" presId="urn:microsoft.com/office/officeart/2005/8/layout/hierarchy1"/>
+    <dgm:cxn modelId="{ABC9345F-1AE9-493F-A36D-F6A13ECD7127}" type="presOf" srcId="{A6508D70-5AEE-4ED6-B961-CB2FF1F98262}" destId="{F3132272-5AA2-4E4B-AF10-31CF361E3086}" srcOrd="0" destOrd="0" presId="urn:microsoft.com/office/officeart/2005/8/layout/hierarchy1"/>
+    <dgm:cxn modelId="{85949312-2789-4C87-84D8-26B54C6C9A94}" srcId="{0E840474-5BA4-482A-AF1B-B632E8EB5057}" destId="{D8ED2064-DEF4-4159-BD01-667FDEBB0B9D}" srcOrd="0" destOrd="0" parTransId="{EEB5C68B-F66E-44BE-8BFE-B25E453D4D55}" sibTransId="{EA843128-459B-46BF-8077-B1857DD2387C}"/>
+    <dgm:cxn modelId="{4A48B978-0DA1-47AB-AEB2-7EE7782C692E}" type="presOf" srcId="{291366D0-4A53-4BA2-9EE5-BD2F50CC89B2}" destId="{8919507C-1D1D-42D6-938C-6D85471C2520}" srcOrd="0" destOrd="0" presId="urn:microsoft.com/office/officeart/2005/8/layout/hierarchy1"/>
+    <dgm:cxn modelId="{E1DA0633-661A-49DE-B63E-48CAAB248E90}" srcId="{236088DD-D658-4CDA-B142-D39F500FF456}" destId="{0181E4EB-CC3C-4547-A8EE-7BE350E32768}" srcOrd="0" destOrd="0" parTransId="{DF2EC697-2B72-4E24-B194-CC731C37866A}" sibTransId="{9B288BB9-CF9E-4988-892C-A224D0B68A1B}"/>
     <dgm:cxn modelId="{D6200EEE-FCB4-439B-9A6C-18D0194F4E0A}" srcId="{0181E4EB-CC3C-4547-A8EE-7BE350E32768}" destId="{6EF1ECC2-CFE3-4FE8-96E7-3EC6AF0A7DBF}" srcOrd="1" destOrd="0" parTransId="{199C2402-90BB-4A6C-A1D9-23900F6A37CD}" sibTransId="{4F37E203-C076-42C8-892A-18957166D625}"/>
-    <dgm:cxn modelId="{E1DA0633-661A-49DE-B63E-48CAAB248E90}" srcId="{236088DD-D658-4CDA-B142-D39F500FF456}" destId="{0181E4EB-CC3C-4547-A8EE-7BE350E32768}" srcOrd="0" destOrd="0" parTransId="{DF2EC697-2B72-4E24-B194-CC731C37866A}" sibTransId="{9B288BB9-CF9E-4988-892C-A224D0B68A1B}"/>
+    <dgm:cxn modelId="{4714102B-B913-4094-8EBE-C2DC65DB656A}" srcId="{6EF1ECC2-CFE3-4FE8-96E7-3EC6AF0A7DBF}" destId="{200CEA90-BDE5-48D6-B01D-F3DA1C73C6CA}" srcOrd="0" destOrd="0" parTransId="{F4D0CB22-152C-4F45-A0C1-C70311024818}" sibTransId="{0E6082A1-17FB-4372-9CFA-907523E840DB}"/>
+    <dgm:cxn modelId="{DCC0D57B-D227-46F7-AF8F-DE3C9893AC76}" srcId="{200CEA90-BDE5-48D6-B01D-F3DA1C73C6CA}" destId="{BD4B359D-D89C-499B-88B4-50E920748175}" srcOrd="0" destOrd="0" parTransId="{E78AABA6-2888-4519-953A-5CCF67329603}" sibTransId="{10D8C307-EFDF-4C94-8898-67D00EAF6479}"/>
+    <dgm:cxn modelId="{DF6C599F-8898-44A5-9CC1-C4AC80A96822}" type="presOf" srcId="{200CEA90-BDE5-48D6-B01D-F3DA1C73C6CA}" destId="{071F265C-D31A-48B1-BE3C-B47643AD622F}" srcOrd="0" destOrd="0" presId="urn:microsoft.com/office/officeart/2005/8/layout/hierarchy1"/>
+    <dgm:cxn modelId="{35E7AF08-84A8-4B59-B1D7-73690E9B1D4D}" type="presOf" srcId="{A7DAF146-6273-499E-A145-1F4EAE73F815}" destId="{B556236E-EA71-4BF5-93E7-FE69A60A0225}" srcOrd="0" destOrd="0" presId="urn:microsoft.com/office/officeart/2005/8/layout/hierarchy1"/>
+    <dgm:cxn modelId="{3C8B0F7C-D727-41F0-84D7-3FEC84541BF3}" type="presOf" srcId="{33FA1D19-8C2A-4D2C-96A7-C783739D88D5}" destId="{38A6ACDF-4AA6-467D-881B-EB038F74514B}" srcOrd="0" destOrd="0" presId="urn:microsoft.com/office/officeart/2005/8/layout/hierarchy1"/>
+    <dgm:cxn modelId="{2CEB2259-84CC-4FEF-B2FF-775958E5FC16}" type="presOf" srcId="{0E840474-5BA4-482A-AF1B-B632E8EB5057}" destId="{A5A076B0-9FC3-4E05-AD09-DCCD77936205}" srcOrd="0" destOrd="0" presId="urn:microsoft.com/office/officeart/2005/8/layout/hierarchy1"/>
+    <dgm:cxn modelId="{33594380-0E07-4200-9757-89B7F9A1258C}" type="presOf" srcId="{D8ED2064-DEF4-4159-BD01-667FDEBB0B9D}" destId="{FBED9644-E1FF-4C9F-9E0A-28A3BB956133}" srcOrd="0" destOrd="0" presId="urn:microsoft.com/office/officeart/2005/8/layout/hierarchy1"/>
+    <dgm:cxn modelId="{5413046B-EB8B-4815-A96F-CB2C699D3B95}" type="presOf" srcId="{0181E4EB-CC3C-4547-A8EE-7BE350E32768}" destId="{2AABD5AD-2914-46AD-B61D-9D880C3A57D6}" srcOrd="0" destOrd="0" presId="urn:microsoft.com/office/officeart/2005/8/layout/hierarchy1"/>
     <dgm:cxn modelId="{A885A417-B239-4ECF-AFDC-7780B3971095}" srcId="{B7D927D2-8761-4D5F-A7B3-5EDAC3F27C39}" destId="{0E840474-5BA4-482A-AF1B-B632E8EB5057}" srcOrd="0" destOrd="0" parTransId="{300E1688-FC98-44B8-9E0B-BC90AAC0EC3E}" sibTransId="{EF0CEA5F-8EF3-459C-92E6-5C7B2561552E}"/>
-    <dgm:cxn modelId="{1E4C38DC-7E27-4667-914D-9B785AA8B64C}" type="presOf" srcId="{0E840474-5BA4-482A-AF1B-B632E8EB5057}" destId="{A5A076B0-9FC3-4E05-AD09-DCCD77936205}" srcOrd="0" destOrd="0" presId="urn:microsoft.com/office/officeart/2005/8/layout/hierarchy1"/>
-    <dgm:cxn modelId="{B0770225-E4CF-4673-91E6-3C34C5007404}" type="presOf" srcId="{2C484D0E-BBAC-4C48-AB19-7A734716973C}" destId="{4FBCF193-DB31-4783-A1CC-DB2C727F3362}" srcOrd="0" destOrd="0" presId="urn:microsoft.com/office/officeart/2005/8/layout/hierarchy1"/>
-    <dgm:cxn modelId="{D18A9E8D-D2D3-4E67-9D7D-9457094C5945}" type="presOf" srcId="{199C2402-90BB-4A6C-A1D9-23900F6A37CD}" destId="{C034EFE1-1C48-498A-AE8C-6B50F1B30539}" srcOrd="0" destOrd="0" presId="urn:microsoft.com/office/officeart/2005/8/layout/hierarchy1"/>
-    <dgm:cxn modelId="{2567DFA6-903A-493D-9D05-BF3B2A8FEB44}" type="presOf" srcId="{200CEA90-BDE5-48D6-B01D-F3DA1C73C6CA}" destId="{071F265C-D31A-48B1-BE3C-B47643AD622F}" srcOrd="0" destOrd="0" presId="urn:microsoft.com/office/officeart/2005/8/layout/hierarchy1"/>
-    <dgm:cxn modelId="{227BC8E1-0483-470B-B7B7-FB3D5510A486}" type="presOf" srcId="{DF2EC697-2B72-4E24-B194-CC731C37866A}" destId="{8DFFC2C8-41F5-4EA9-AB2B-F7D4E14FAAE5}" srcOrd="0" destOrd="0" presId="urn:microsoft.com/office/officeart/2005/8/layout/hierarchy1"/>
+    <dgm:cxn modelId="{A1FD9316-DEA5-4DC5-A305-95DFF073EB9F}" type="presOf" srcId="{E6D340B4-79AC-4A9B-BF7F-C2656C094165}" destId="{AC55CD7A-7AA7-4752-B5AA-E1F8909BD22A}" srcOrd="0" destOrd="0" presId="urn:microsoft.com/office/officeart/2005/8/layout/hierarchy1"/>
+    <dgm:cxn modelId="{29DE10E8-479E-4A82-B6D4-306A54B9B19A}" type="presOf" srcId="{DF2EC697-2B72-4E24-B194-CC731C37866A}" destId="{8DFFC2C8-41F5-4EA9-AB2B-F7D4E14FAAE5}" srcOrd="0" destOrd="0" presId="urn:microsoft.com/office/officeart/2005/8/layout/hierarchy1"/>
+    <dgm:cxn modelId="{FB0083EC-AC39-4D1F-BB33-3BA6BE40C666}" type="presOf" srcId="{199C2402-90BB-4A6C-A1D9-23900F6A37CD}" destId="{C034EFE1-1C48-498A-AE8C-6B50F1B30539}" srcOrd="0" destOrd="0" presId="urn:microsoft.com/office/officeart/2005/8/layout/hierarchy1"/>
+    <dgm:cxn modelId="{54054586-683A-4BFC-941E-3CF178259BB1}" type="presOf" srcId="{E78AABA6-2888-4519-953A-5CCF67329603}" destId="{4323D12B-0994-4C26-8572-6D4A92446ED2}" srcOrd="0" destOrd="0" presId="urn:microsoft.com/office/officeart/2005/8/layout/hierarchy1"/>
     <dgm:cxn modelId="{B3A1F955-3554-48DC-91F6-06217F3B29E3}" srcId="{0E840474-5BA4-482A-AF1B-B632E8EB5057}" destId="{236088DD-D658-4CDA-B142-D39F500FF456}" srcOrd="2" destOrd="0" parTransId="{291366D0-4A53-4BA2-9EE5-BD2F50CC89B2}" sibTransId="{09CDD9CF-98CB-4D14-A623-EBB82CEC3063}"/>
+    <dgm:cxn modelId="{31274A6D-DC3D-45CC-8989-1E0FD8BE95E9}" type="presOf" srcId="{6EF1ECC2-CFE3-4FE8-96E7-3EC6AF0A7DBF}" destId="{22BBC1AA-F799-4E26-BD6B-62B74141E494}" srcOrd="0" destOrd="0" presId="urn:microsoft.com/office/officeart/2005/8/layout/hierarchy1"/>
+    <dgm:cxn modelId="{E05C533E-D3DE-4C77-B778-1EBC4329ADE0}" type="presOf" srcId="{2C484D0E-BBAC-4C48-AB19-7A734716973C}" destId="{4FBCF193-DB31-4783-A1CC-DB2C727F3362}" srcOrd="0" destOrd="0" presId="urn:microsoft.com/office/officeart/2005/8/layout/hierarchy1"/>
+    <dgm:cxn modelId="{503F23DF-A5B1-425F-9DA7-B2F33B8945CF}" type="presOf" srcId="{EEB5C68B-F66E-44BE-8BFE-B25E453D4D55}" destId="{087E8849-0443-478F-9786-BEDFC75E002B}" srcOrd="0" destOrd="0" presId="urn:microsoft.com/office/officeart/2005/8/layout/hierarchy1"/>
+    <dgm:cxn modelId="{33C57C1C-6813-4141-BDF7-07EA27C851B5}" srcId="{0181E4EB-CC3C-4547-A8EE-7BE350E32768}" destId="{E7E008D0-FF7A-4355-AD25-1D298A282B9D}" srcOrd="0" destOrd="0" parTransId="{A7DAF146-6273-499E-A145-1F4EAE73F815}" sibTransId="{D76186E3-4C31-431E-BEC3-0A59F381653D}"/>
     <dgm:cxn modelId="{760058FE-773C-414D-AE6C-1D1A58992467}" srcId="{0E840474-5BA4-482A-AF1B-B632E8EB5057}" destId="{E6D340B4-79AC-4A9B-BF7F-C2656C094165}" srcOrd="1" destOrd="0" parTransId="{33FA1D19-8C2A-4D2C-96A7-C783739D88D5}" sibTransId="{E973D689-41B2-444A-B85B-9036DFC657DD}"/>
-    <dgm:cxn modelId="{73FBDBEE-5680-4E2A-80EE-00F2E3AE8AB9}" type="presOf" srcId="{E6D340B4-79AC-4A9B-BF7F-C2656C094165}" destId="{AC55CD7A-7AA7-4752-B5AA-E1F8909BD22A}" srcOrd="0" destOrd="0" presId="urn:microsoft.com/office/officeart/2005/8/layout/hierarchy1"/>
-    <dgm:cxn modelId="{85949312-2789-4C87-84D8-26B54C6C9A94}" srcId="{0E840474-5BA4-482A-AF1B-B632E8EB5057}" destId="{D8ED2064-DEF4-4159-BD01-667FDEBB0B9D}" srcOrd="0" destOrd="0" parTransId="{EEB5C68B-F66E-44BE-8BFE-B25E453D4D55}" sibTransId="{EA843128-459B-46BF-8077-B1857DD2387C}"/>
-    <dgm:cxn modelId="{4CC180ED-B42A-49C0-AF6C-91C4DC9F6EF2}" type="presOf" srcId="{D8ED2064-DEF4-4159-BD01-667FDEBB0B9D}" destId="{FBED9644-E1FF-4C9F-9E0A-28A3BB956133}" srcOrd="0" destOrd="0" presId="urn:microsoft.com/office/officeart/2005/8/layout/hierarchy1"/>
-    <dgm:cxn modelId="{853EC815-26FD-407F-A848-8F2C1824B544}" type="presOf" srcId="{0181E4EB-CC3C-4547-A8EE-7BE350E32768}" destId="{2AABD5AD-2914-46AD-B61D-9D880C3A57D6}" srcOrd="0" destOrd="0" presId="urn:microsoft.com/office/officeart/2005/8/layout/hierarchy1"/>
-    <dgm:cxn modelId="{DCC0D57B-D227-46F7-AF8F-DE3C9893AC76}" srcId="{200CEA90-BDE5-48D6-B01D-F3DA1C73C6CA}" destId="{BD4B359D-D89C-499B-88B4-50E920748175}" srcOrd="0" destOrd="0" parTransId="{E78AABA6-2888-4519-953A-5CCF67329603}" sibTransId="{10D8C307-EFDF-4C94-8898-67D00EAF6479}"/>
-    <dgm:cxn modelId="{5F5D5DBE-D6CE-457C-B8E1-B5368624CAC5}" type="presOf" srcId="{E7E008D0-FF7A-4355-AD25-1D298A282B9D}" destId="{3CAA769B-E5DC-420D-B71B-32C1A888A870}" srcOrd="0" destOrd="0" presId="urn:microsoft.com/office/officeart/2005/8/layout/hierarchy1"/>
-    <dgm:cxn modelId="{4714102B-B913-4094-8EBE-C2DC65DB656A}" srcId="{6EF1ECC2-CFE3-4FE8-96E7-3EC6AF0A7DBF}" destId="{200CEA90-BDE5-48D6-B01D-F3DA1C73C6CA}" srcOrd="0" destOrd="0" parTransId="{F4D0CB22-152C-4F45-A0C1-C70311024818}" sibTransId="{0E6082A1-17FB-4372-9CFA-907523E840DB}"/>
-    <dgm:cxn modelId="{74FC1C9B-D156-4E00-9032-123EC8C8C8F5}" type="presOf" srcId="{A7DAF146-6273-499E-A145-1F4EAE73F815}" destId="{B556236E-EA71-4BF5-93E7-FE69A60A0225}" srcOrd="0" destOrd="0" presId="urn:microsoft.com/office/officeart/2005/8/layout/hierarchy1"/>
-    <dgm:cxn modelId="{33C57C1C-6813-4141-BDF7-07EA27C851B5}" srcId="{0181E4EB-CC3C-4547-A8EE-7BE350E32768}" destId="{E7E008D0-FF7A-4355-AD25-1D298A282B9D}" srcOrd="0" destOrd="0" parTransId="{A7DAF146-6273-499E-A145-1F4EAE73F815}" sibTransId="{D76186E3-4C31-431E-BEC3-0A59F381653D}"/>
-    <dgm:cxn modelId="{679C1A1F-07C3-479A-B376-51666CF70FCA}" type="presOf" srcId="{291366D0-4A53-4BA2-9EE5-BD2F50CC89B2}" destId="{8919507C-1D1D-42D6-938C-6D85471C2520}" srcOrd="0" destOrd="0" presId="urn:microsoft.com/office/officeart/2005/8/layout/hierarchy1"/>
-    <dgm:cxn modelId="{E43461AA-EE08-4146-A803-B1C2F9BF134F}" type="presOf" srcId="{6EF1ECC2-CFE3-4FE8-96E7-3EC6AF0A7DBF}" destId="{22BBC1AA-F799-4E26-BD6B-62B74141E494}" srcOrd="0" destOrd="0" presId="urn:microsoft.com/office/officeart/2005/8/layout/hierarchy1"/>
-    <dgm:cxn modelId="{512F9FE8-9FD6-4FF6-8364-36CAE41A8137}" type="presOf" srcId="{F4D0CB22-152C-4F45-A0C1-C70311024818}" destId="{6033C831-8E77-447F-9E74-C8D7EB4DD5C7}" srcOrd="0" destOrd="0" presId="urn:microsoft.com/office/officeart/2005/8/layout/hierarchy1"/>
-    <dgm:cxn modelId="{3FF6D4F7-BAF2-44FD-8421-3C72A9782259}" type="presOf" srcId="{E78AABA6-2888-4519-953A-5CCF67329603}" destId="{4323D12B-0994-4C26-8572-6D4A92446ED2}" srcOrd="0" destOrd="0" presId="urn:microsoft.com/office/officeart/2005/8/layout/hierarchy1"/>
-    <dgm:cxn modelId="{B11DDC09-38FD-4E77-B67E-A45D5B234DC2}" type="presParOf" srcId="{531C3E71-9005-46AD-8E12-F655E523F814}" destId="{7380AAAE-954B-44F4-B9F1-B47DB95AEDD7}" srcOrd="0" destOrd="0" presId="urn:microsoft.com/office/officeart/2005/8/layout/hierarchy1"/>
-    <dgm:cxn modelId="{010536AB-78AE-444E-9ED7-18165713A551}" type="presParOf" srcId="{7380AAAE-954B-44F4-B9F1-B47DB95AEDD7}" destId="{7C51FD7D-5474-44AB-B1EA-2D37C500AA95}" srcOrd="0" destOrd="0" presId="urn:microsoft.com/office/officeart/2005/8/layout/hierarchy1"/>
-    <dgm:cxn modelId="{210625CB-6EE3-4562-B736-08BDFF8859F5}" type="presParOf" srcId="{7C51FD7D-5474-44AB-B1EA-2D37C500AA95}" destId="{2C1B5C62-52D4-4DF3-8F14-C70C15F37008}" srcOrd="0" destOrd="0" presId="urn:microsoft.com/office/officeart/2005/8/layout/hierarchy1"/>
-    <dgm:cxn modelId="{0E31B753-BCC5-4A86-965B-63ED256D86DD}" type="presParOf" srcId="{7C51FD7D-5474-44AB-B1EA-2D37C500AA95}" destId="{A5A076B0-9FC3-4E05-AD09-DCCD77936205}" srcOrd="1" destOrd="0" presId="urn:microsoft.com/office/officeart/2005/8/layout/hierarchy1"/>
-    <dgm:cxn modelId="{A434F2E5-39AD-4DCD-A408-092DC6090896}" type="presParOf" srcId="{7380AAAE-954B-44F4-B9F1-B47DB95AEDD7}" destId="{F62FC6CC-ED25-4200-9226-12D935959675}" srcOrd="1" destOrd="0" presId="urn:microsoft.com/office/officeart/2005/8/layout/hierarchy1"/>
-    <dgm:cxn modelId="{6AA25482-2236-423D-90C3-5536017DA224}" type="presParOf" srcId="{F62FC6CC-ED25-4200-9226-12D935959675}" destId="{087E8849-0443-478F-9786-BEDFC75E002B}" srcOrd="0" destOrd="0" presId="urn:microsoft.com/office/officeart/2005/8/layout/hierarchy1"/>
-    <dgm:cxn modelId="{9D6FD11D-E6AB-4550-B082-55366D61F31B}" type="presParOf" srcId="{F62FC6CC-ED25-4200-9226-12D935959675}" destId="{CBD9C753-D844-4DAB-AC7F-698915146D5E}" srcOrd="1" destOrd="0" presId="urn:microsoft.com/office/officeart/2005/8/layout/hierarchy1"/>
-    <dgm:cxn modelId="{EAA035BF-3EF4-40EF-9B05-72AC0802EAA7}" type="presParOf" srcId="{CBD9C753-D844-4DAB-AC7F-698915146D5E}" destId="{40E3C8D9-6876-4274-AC09-8308419A8709}" srcOrd="0" destOrd="0" presId="urn:microsoft.com/office/officeart/2005/8/layout/hierarchy1"/>
-    <dgm:cxn modelId="{1435BA1C-0B3D-4DDD-ABC9-5A854631D338}" type="presParOf" srcId="{40E3C8D9-6876-4274-AC09-8308419A8709}" destId="{ED2ABEE7-B404-4296-85F0-DDC3C43692F9}" srcOrd="0" destOrd="0" presId="urn:microsoft.com/office/officeart/2005/8/layout/hierarchy1"/>
-    <dgm:cxn modelId="{DD6E0B5F-87F6-49B2-A9BC-02DC12173F81}" type="presParOf" srcId="{40E3C8D9-6876-4274-AC09-8308419A8709}" destId="{FBED9644-E1FF-4C9F-9E0A-28A3BB956133}" srcOrd="1" destOrd="0" presId="urn:microsoft.com/office/officeart/2005/8/layout/hierarchy1"/>
-    <dgm:cxn modelId="{10C3A0C9-7122-4BA4-B65A-D530619A6B71}" type="presParOf" srcId="{CBD9C753-D844-4DAB-AC7F-698915146D5E}" destId="{AAF5DA13-93E9-4776-8361-A4628DABE229}" srcOrd="1" destOrd="0" presId="urn:microsoft.com/office/officeart/2005/8/layout/hierarchy1"/>
-    <dgm:cxn modelId="{1ED637C1-AA4D-44D2-8828-69AC187EC1AB}" type="presParOf" srcId="{F62FC6CC-ED25-4200-9226-12D935959675}" destId="{38A6ACDF-4AA6-467D-881B-EB038F74514B}" srcOrd="2" destOrd="0" presId="urn:microsoft.com/office/officeart/2005/8/layout/hierarchy1"/>
-    <dgm:cxn modelId="{19BFF53E-CD9E-4A25-AA88-4007273F0BF1}" type="presParOf" srcId="{F62FC6CC-ED25-4200-9226-12D935959675}" destId="{29FA27F4-9DE5-4502-949B-9A5F61C9E905}" srcOrd="3" destOrd="0" presId="urn:microsoft.com/office/officeart/2005/8/layout/hierarchy1"/>
-    <dgm:cxn modelId="{FF09D587-FEDA-43A0-98AC-2B5D0D426649}" type="presParOf" srcId="{29FA27F4-9DE5-4502-949B-9A5F61C9E905}" destId="{606DA00D-9E87-40B2-9698-238616500089}" srcOrd="0" destOrd="0" presId="urn:microsoft.com/office/officeart/2005/8/layout/hierarchy1"/>
-    <dgm:cxn modelId="{9A9A827F-7448-4154-892B-3132508218E5}" type="presParOf" srcId="{606DA00D-9E87-40B2-9698-238616500089}" destId="{33D0DA7D-F0B7-4D63-BA92-EDC7B0513FE5}" srcOrd="0" destOrd="0" presId="urn:microsoft.com/office/officeart/2005/8/layout/hierarchy1"/>
-    <dgm:cxn modelId="{2693832D-A5C3-4F7B-846E-22FE73095577}" type="presParOf" srcId="{606DA00D-9E87-40B2-9698-238616500089}" destId="{AC55CD7A-7AA7-4752-B5AA-E1F8909BD22A}" srcOrd="1" destOrd="0" presId="urn:microsoft.com/office/officeart/2005/8/layout/hierarchy1"/>
-    <dgm:cxn modelId="{708BD235-42DB-4A40-807C-FAF2CD37BFEA}" type="presParOf" srcId="{29FA27F4-9DE5-4502-949B-9A5F61C9E905}" destId="{E4884FA9-1344-4274-B7E0-52CBE85A3A22}" srcOrd="1" destOrd="0" presId="urn:microsoft.com/office/officeart/2005/8/layout/hierarchy1"/>
-    <dgm:cxn modelId="{8F4E3ABC-AD6D-43B3-A3F7-611A80C5247B}" type="presParOf" srcId="{F62FC6CC-ED25-4200-9226-12D935959675}" destId="{8919507C-1D1D-42D6-938C-6D85471C2520}" srcOrd="4" destOrd="0" presId="urn:microsoft.com/office/officeart/2005/8/layout/hierarchy1"/>
-    <dgm:cxn modelId="{87E6FAFD-6A51-4803-A7D6-8C7BC081865A}" type="presParOf" srcId="{F62FC6CC-ED25-4200-9226-12D935959675}" destId="{3C585BB8-FE6C-4AD5-A78D-268D69B8BC05}" srcOrd="5" destOrd="0" presId="urn:microsoft.com/office/officeart/2005/8/layout/hierarchy1"/>
-    <dgm:cxn modelId="{947F25F1-4B50-422E-BFD4-EFB5F4B928B3}" type="presParOf" srcId="{3C585BB8-FE6C-4AD5-A78D-268D69B8BC05}" destId="{A2DDFE43-A159-489C-B026-7A251DD483D9}" srcOrd="0" destOrd="0" presId="urn:microsoft.com/office/officeart/2005/8/layout/hierarchy1"/>
-    <dgm:cxn modelId="{64CAB8AA-77EF-4BCF-A0A0-5615DDC7B05D}" type="presParOf" srcId="{A2DDFE43-A159-489C-B026-7A251DD483D9}" destId="{35C7A2E2-52CA-42F3-87E3-1D8D977E4971}" srcOrd="0" destOrd="0" presId="urn:microsoft.com/office/officeart/2005/8/layout/hierarchy1"/>
-    <dgm:cxn modelId="{480C11B2-1BF4-415A-A7AC-3076B58FC942}" type="presParOf" srcId="{A2DDFE43-A159-489C-B026-7A251DD483D9}" destId="{A6331D59-53AE-464A-BAFE-0C3331092E4B}" srcOrd="1" destOrd="0" presId="urn:microsoft.com/office/officeart/2005/8/layout/hierarchy1"/>
-    <dgm:cxn modelId="{080AB1D8-17A2-4B24-A6A4-FADFEC365B43}" type="presParOf" srcId="{3C585BB8-FE6C-4AD5-A78D-268D69B8BC05}" destId="{B0988009-F8E0-46E0-95FE-3D82930AE03B}" srcOrd="1" destOrd="0" presId="urn:microsoft.com/office/officeart/2005/8/layout/hierarchy1"/>
-    <dgm:cxn modelId="{914C8EF7-3D0F-4C4F-BF24-ACBE491752FC}" type="presParOf" srcId="{B0988009-F8E0-46E0-95FE-3D82930AE03B}" destId="{8DFFC2C8-41F5-4EA9-AB2B-F7D4E14FAAE5}" srcOrd="0" destOrd="0" presId="urn:microsoft.com/office/officeart/2005/8/layout/hierarchy1"/>
-    <dgm:cxn modelId="{278BEF0C-D443-4D5E-9134-0D1034BB5147}" type="presParOf" srcId="{B0988009-F8E0-46E0-95FE-3D82930AE03B}" destId="{DD461EB4-9EBD-4022-B5D6-190288C16808}" srcOrd="1" destOrd="0" presId="urn:microsoft.com/office/officeart/2005/8/layout/hierarchy1"/>
-    <dgm:cxn modelId="{A29C7785-5E8B-458A-B50B-430A4E2DEE6A}" type="presParOf" srcId="{DD461EB4-9EBD-4022-B5D6-190288C16808}" destId="{76F6A064-57B5-4585-B28D-92BC73A40500}" srcOrd="0" destOrd="0" presId="urn:microsoft.com/office/officeart/2005/8/layout/hierarchy1"/>
-    <dgm:cxn modelId="{E610E027-1E46-452F-85E5-DE67C6CB3C80}" type="presParOf" srcId="{76F6A064-57B5-4585-B28D-92BC73A40500}" destId="{744659CC-FEBC-4168-9E9D-3913B318A996}" srcOrd="0" destOrd="0" presId="urn:microsoft.com/office/officeart/2005/8/layout/hierarchy1"/>
-    <dgm:cxn modelId="{CE9E33F9-4AF3-486E-BE6A-98B3AF99EFC7}" type="presParOf" srcId="{76F6A064-57B5-4585-B28D-92BC73A40500}" destId="{2AABD5AD-2914-46AD-B61D-9D880C3A57D6}" srcOrd="1" destOrd="0" presId="urn:microsoft.com/office/officeart/2005/8/layout/hierarchy1"/>
-    <dgm:cxn modelId="{E4E690D8-6B4C-4311-B06D-0FFBCF7313CA}" type="presParOf" srcId="{DD461EB4-9EBD-4022-B5D6-190288C16808}" destId="{A4104A1E-AD6B-45F3-BC62-FDD2935DADCD}" srcOrd="1" destOrd="0" presId="urn:microsoft.com/office/officeart/2005/8/layout/hierarchy1"/>
-    <dgm:cxn modelId="{6AFCA38B-AE35-4F1E-9B1D-F5F3AC76A938}" type="presParOf" srcId="{A4104A1E-AD6B-45F3-BC62-FDD2935DADCD}" destId="{B556236E-EA71-4BF5-93E7-FE69A60A0225}" srcOrd="0" destOrd="0" presId="urn:microsoft.com/office/officeart/2005/8/layout/hierarchy1"/>
-    <dgm:cxn modelId="{9C9A883E-43C4-465A-B1D3-EE1EED061C6F}" type="presParOf" srcId="{A4104A1E-AD6B-45F3-BC62-FDD2935DADCD}" destId="{A425EEC0-0280-427F-8D4F-82611808D6BA}" srcOrd="1" destOrd="0" presId="urn:microsoft.com/office/officeart/2005/8/layout/hierarchy1"/>
-    <dgm:cxn modelId="{7EE8857D-90FB-40F9-8194-BE27372A7A77}" type="presParOf" srcId="{A425EEC0-0280-427F-8D4F-82611808D6BA}" destId="{60905C63-B682-4D5B-A3B3-55AA1A65CD27}" srcOrd="0" destOrd="0" presId="urn:microsoft.com/office/officeart/2005/8/layout/hierarchy1"/>
-    <dgm:cxn modelId="{0F714138-C9F2-44EB-8E7D-1D5C0D77AAD7}" type="presParOf" srcId="{60905C63-B682-4D5B-A3B3-55AA1A65CD27}" destId="{A4600344-1771-47AA-9312-45A99459F71C}" srcOrd="0" destOrd="0" presId="urn:microsoft.com/office/officeart/2005/8/layout/hierarchy1"/>
-    <dgm:cxn modelId="{B9920395-7E49-4C42-B729-E83895F5D169}" type="presParOf" srcId="{60905C63-B682-4D5B-A3B3-55AA1A65CD27}" destId="{3CAA769B-E5DC-420D-B71B-32C1A888A870}" srcOrd="1" destOrd="0" presId="urn:microsoft.com/office/officeart/2005/8/layout/hierarchy1"/>
-    <dgm:cxn modelId="{ECDFA51E-E817-4AA4-8BD6-43CC83071331}" type="presParOf" srcId="{A425EEC0-0280-427F-8D4F-82611808D6BA}" destId="{53825445-B22E-42D2-8D3C-99EFB40FCC5E}" srcOrd="1" destOrd="0" presId="urn:microsoft.com/office/officeart/2005/8/layout/hierarchy1"/>
-    <dgm:cxn modelId="{4B1B491D-0EA7-426A-A400-02C56B56044F}" type="presParOf" srcId="{A4104A1E-AD6B-45F3-BC62-FDD2935DADCD}" destId="{C034EFE1-1C48-498A-AE8C-6B50F1B30539}" srcOrd="2" destOrd="0" presId="urn:microsoft.com/office/officeart/2005/8/layout/hierarchy1"/>
-    <dgm:cxn modelId="{E336792C-CE75-456E-9E35-C4D6E8B9B22B}" type="presParOf" srcId="{A4104A1E-AD6B-45F3-BC62-FDD2935DADCD}" destId="{681DAB67-20B5-46C9-B23A-64D930D77BAA}" srcOrd="3" destOrd="0" presId="urn:microsoft.com/office/officeart/2005/8/layout/hierarchy1"/>
-    <dgm:cxn modelId="{AAC4289A-229C-4A8F-AA7B-0711B9AA491B}" type="presParOf" srcId="{681DAB67-20B5-46C9-B23A-64D930D77BAA}" destId="{71982B82-E7BC-43E3-BAFD-7D2E55343B07}" srcOrd="0" destOrd="0" presId="urn:microsoft.com/office/officeart/2005/8/layout/hierarchy1"/>
-    <dgm:cxn modelId="{86C645EA-49AD-4C1A-97E5-7FCCF494C13E}" type="presParOf" srcId="{71982B82-E7BC-43E3-BAFD-7D2E55343B07}" destId="{CF4387F8-2EB9-47C9-9233-ACC0B0E42E8A}" srcOrd="0" destOrd="0" presId="urn:microsoft.com/office/officeart/2005/8/layout/hierarchy1"/>
-    <dgm:cxn modelId="{DA9C0A21-1ADF-4CCE-9B6D-70AD38865B9B}" type="presParOf" srcId="{71982B82-E7BC-43E3-BAFD-7D2E55343B07}" destId="{22BBC1AA-F799-4E26-BD6B-62B74141E494}" srcOrd="1" destOrd="0" presId="urn:microsoft.com/office/officeart/2005/8/layout/hierarchy1"/>
-    <dgm:cxn modelId="{B244CC66-0BC1-4AEB-A834-6AB3582A602A}" type="presParOf" srcId="{681DAB67-20B5-46C9-B23A-64D930D77BAA}" destId="{5E69BBF9-A7F9-455F-8EAE-0314F11AAFD2}" srcOrd="1" destOrd="0" presId="urn:microsoft.com/office/officeart/2005/8/layout/hierarchy1"/>
-    <dgm:cxn modelId="{46421F27-7DF5-48AF-A1E7-60785257B8AF}" type="presParOf" srcId="{5E69BBF9-A7F9-455F-8EAE-0314F11AAFD2}" destId="{6033C831-8E77-447F-9E74-C8D7EB4DD5C7}" srcOrd="0" destOrd="0" presId="urn:microsoft.com/office/officeart/2005/8/layout/hierarchy1"/>
-    <dgm:cxn modelId="{415DB10B-D54D-48CF-A7E0-171028046698}" type="presParOf" srcId="{5E69BBF9-A7F9-455F-8EAE-0314F11AAFD2}" destId="{756A42C6-A5AD-4861-A064-2324E61E958D}" srcOrd="1" destOrd="0" presId="urn:microsoft.com/office/officeart/2005/8/layout/hierarchy1"/>
-    <dgm:cxn modelId="{E5770477-2B72-4EC0-9F85-9CCE2B8F005B}" type="presParOf" srcId="{756A42C6-A5AD-4861-A064-2324E61E958D}" destId="{717B34A5-42F5-4810-AA50-DF3EA5D110A3}" srcOrd="0" destOrd="0" presId="urn:microsoft.com/office/officeart/2005/8/layout/hierarchy1"/>
-    <dgm:cxn modelId="{D8DC7103-F843-4A0E-A1CC-64ABF58F321C}" type="presParOf" srcId="{717B34A5-42F5-4810-AA50-DF3EA5D110A3}" destId="{4F97D4EB-2C2E-4F7A-9BFE-FE9302081D21}" srcOrd="0" destOrd="0" presId="urn:microsoft.com/office/officeart/2005/8/layout/hierarchy1"/>
-    <dgm:cxn modelId="{23ADF1E5-D7EC-4DA8-BA5F-A6A3F946FF83}" type="presParOf" srcId="{717B34A5-42F5-4810-AA50-DF3EA5D110A3}" destId="{071F265C-D31A-48B1-BE3C-B47643AD622F}" srcOrd="1" destOrd="0" presId="urn:microsoft.com/office/officeart/2005/8/layout/hierarchy1"/>
-    <dgm:cxn modelId="{9E3ACEF8-054B-44B0-BB67-2822F69A7BA7}" type="presParOf" srcId="{756A42C6-A5AD-4861-A064-2324E61E958D}" destId="{EA9D93C0-96F1-49B3-B101-15C281E78A13}" srcOrd="1" destOrd="0" presId="urn:microsoft.com/office/officeart/2005/8/layout/hierarchy1"/>
-    <dgm:cxn modelId="{72D821D3-81A2-45B9-9799-BE08FA0414DB}" type="presParOf" srcId="{EA9D93C0-96F1-49B3-B101-15C281E78A13}" destId="{4323D12B-0994-4C26-8572-6D4A92446ED2}" srcOrd="0" destOrd="0" presId="urn:microsoft.com/office/officeart/2005/8/layout/hierarchy1"/>
-    <dgm:cxn modelId="{6B010475-56EC-47A4-8930-BF36E39EEA23}" type="presParOf" srcId="{EA9D93C0-96F1-49B3-B101-15C281E78A13}" destId="{9AB32B2A-EE79-42D3-8844-68F65E1BD118}" srcOrd="1" destOrd="0" presId="urn:microsoft.com/office/officeart/2005/8/layout/hierarchy1"/>
-    <dgm:cxn modelId="{7D44456F-041D-47F3-A50B-E41DE441B665}" type="presParOf" srcId="{9AB32B2A-EE79-42D3-8844-68F65E1BD118}" destId="{FDB4BC92-8B2E-466C-8043-D9825C334075}" srcOrd="0" destOrd="0" presId="urn:microsoft.com/office/officeart/2005/8/layout/hierarchy1"/>
-    <dgm:cxn modelId="{C0056BAC-B99C-48A1-BBA6-D76E3D04E34A}" type="presParOf" srcId="{FDB4BC92-8B2E-466C-8043-D9825C334075}" destId="{D031E821-994D-4F51-AB19-3CE8F7FBED5A}" srcOrd="0" destOrd="0" presId="urn:microsoft.com/office/officeart/2005/8/layout/hierarchy1"/>
-    <dgm:cxn modelId="{D5346DD6-E71E-4525-9A24-216FA3AF8DAA}" type="presParOf" srcId="{FDB4BC92-8B2E-466C-8043-D9825C334075}" destId="{678AC678-EA69-42B3-AE17-5B0A9E46DB39}" srcOrd="1" destOrd="0" presId="urn:microsoft.com/office/officeart/2005/8/layout/hierarchy1"/>
-    <dgm:cxn modelId="{2A17998D-6656-4571-AAB4-FD2178332F25}" type="presParOf" srcId="{9AB32B2A-EE79-42D3-8844-68F65E1BD118}" destId="{5CC4F37F-AEFF-415D-823A-AF6F918407BF}" srcOrd="1" destOrd="0" presId="urn:microsoft.com/office/officeart/2005/8/layout/hierarchy1"/>
-    <dgm:cxn modelId="{77C99DD1-36F6-4E88-AAD6-487B95DFF82A}" type="presParOf" srcId="{EA9D93C0-96F1-49B3-B101-15C281E78A13}" destId="{F3132272-5AA2-4E4B-AF10-31CF361E3086}" srcOrd="2" destOrd="0" presId="urn:microsoft.com/office/officeart/2005/8/layout/hierarchy1"/>
-    <dgm:cxn modelId="{0A91A247-2B3D-4002-B198-2989ADD6527D}" type="presParOf" srcId="{EA9D93C0-96F1-49B3-B101-15C281E78A13}" destId="{57F72777-BAE7-4108-BFDB-02CA4E00AC72}" srcOrd="3" destOrd="0" presId="urn:microsoft.com/office/officeart/2005/8/layout/hierarchy1"/>
-    <dgm:cxn modelId="{BD44064B-7E44-4CF2-AA2B-E579CB56F348}" type="presParOf" srcId="{57F72777-BAE7-4108-BFDB-02CA4E00AC72}" destId="{76718881-F36E-44F3-A9C0-F4EE3FF75081}" srcOrd="0" destOrd="0" presId="urn:microsoft.com/office/officeart/2005/8/layout/hierarchy1"/>
-    <dgm:cxn modelId="{E9784548-A571-4C91-8E94-B4A6B2593EAF}" type="presParOf" srcId="{76718881-F36E-44F3-A9C0-F4EE3FF75081}" destId="{CD57DAED-D24B-476E-9EEE-89EA272CDC09}" srcOrd="0" destOrd="0" presId="urn:microsoft.com/office/officeart/2005/8/layout/hierarchy1"/>
-    <dgm:cxn modelId="{89B03A8B-5021-4EF1-A38F-B84716B04252}" type="presParOf" srcId="{76718881-F36E-44F3-A9C0-F4EE3FF75081}" destId="{4FBCF193-DB31-4783-A1CC-DB2C727F3362}" srcOrd="1" destOrd="0" presId="urn:microsoft.com/office/officeart/2005/8/layout/hierarchy1"/>
-    <dgm:cxn modelId="{33AFBECC-F4FC-468A-B97F-AACE3CC948FC}" type="presParOf" srcId="{57F72777-BAE7-4108-BFDB-02CA4E00AC72}" destId="{E190FE1D-F5F9-4677-B936-336FE410E314}" srcOrd="1" destOrd="0" presId="urn:microsoft.com/office/officeart/2005/8/layout/hierarchy1"/>
+    <dgm:cxn modelId="{B39E42DA-FD6A-4C0B-8210-7FE62BBDFD44}" type="presParOf" srcId="{531C3E71-9005-46AD-8E12-F655E523F814}" destId="{7380AAAE-954B-44F4-B9F1-B47DB95AEDD7}" srcOrd="0" destOrd="0" presId="urn:microsoft.com/office/officeart/2005/8/layout/hierarchy1"/>
+    <dgm:cxn modelId="{E08D0F0C-AECE-413A-A433-B8BA5C2C356C}" type="presParOf" srcId="{7380AAAE-954B-44F4-B9F1-B47DB95AEDD7}" destId="{7C51FD7D-5474-44AB-B1EA-2D37C500AA95}" srcOrd="0" destOrd="0" presId="urn:microsoft.com/office/officeart/2005/8/layout/hierarchy1"/>
+    <dgm:cxn modelId="{D0A9BF39-E124-4F59-B8C7-7BA6AEDBFA0A}" type="presParOf" srcId="{7C51FD7D-5474-44AB-B1EA-2D37C500AA95}" destId="{2C1B5C62-52D4-4DF3-8F14-C70C15F37008}" srcOrd="0" destOrd="0" presId="urn:microsoft.com/office/officeart/2005/8/layout/hierarchy1"/>
+    <dgm:cxn modelId="{553439AF-EB73-48C3-83F1-A129F44B9FEF}" type="presParOf" srcId="{7C51FD7D-5474-44AB-B1EA-2D37C500AA95}" destId="{A5A076B0-9FC3-4E05-AD09-DCCD77936205}" srcOrd="1" destOrd="0" presId="urn:microsoft.com/office/officeart/2005/8/layout/hierarchy1"/>
+    <dgm:cxn modelId="{DD095E93-39F5-4204-B44D-0D2C57A73EFA}" type="presParOf" srcId="{7380AAAE-954B-44F4-B9F1-B47DB95AEDD7}" destId="{F62FC6CC-ED25-4200-9226-12D935959675}" srcOrd="1" destOrd="0" presId="urn:microsoft.com/office/officeart/2005/8/layout/hierarchy1"/>
+    <dgm:cxn modelId="{4F719A9D-28B9-468E-AF4F-EA8E4E3598A6}" type="presParOf" srcId="{F62FC6CC-ED25-4200-9226-12D935959675}" destId="{087E8849-0443-478F-9786-BEDFC75E002B}" srcOrd="0" destOrd="0" presId="urn:microsoft.com/office/officeart/2005/8/layout/hierarchy1"/>
+    <dgm:cxn modelId="{41BB2BFA-4E7E-48F4-8342-C89CD1AD1E14}" type="presParOf" srcId="{F62FC6CC-ED25-4200-9226-12D935959675}" destId="{CBD9C753-D844-4DAB-AC7F-698915146D5E}" srcOrd="1" destOrd="0" presId="urn:microsoft.com/office/officeart/2005/8/layout/hierarchy1"/>
+    <dgm:cxn modelId="{C08C2370-D98B-4E09-A324-F82F8A896D55}" type="presParOf" srcId="{CBD9C753-D844-4DAB-AC7F-698915146D5E}" destId="{40E3C8D9-6876-4274-AC09-8308419A8709}" srcOrd="0" destOrd="0" presId="urn:microsoft.com/office/officeart/2005/8/layout/hierarchy1"/>
+    <dgm:cxn modelId="{9785995D-AA89-44FC-8CBA-8C12EC7CFAEE}" type="presParOf" srcId="{40E3C8D9-6876-4274-AC09-8308419A8709}" destId="{ED2ABEE7-B404-4296-85F0-DDC3C43692F9}" srcOrd="0" destOrd="0" presId="urn:microsoft.com/office/officeart/2005/8/layout/hierarchy1"/>
+    <dgm:cxn modelId="{C3CE0CE5-D677-4C75-B9D5-EB7A08EF74BC}" type="presParOf" srcId="{40E3C8D9-6876-4274-AC09-8308419A8709}" destId="{FBED9644-E1FF-4C9F-9E0A-28A3BB956133}" srcOrd="1" destOrd="0" presId="urn:microsoft.com/office/officeart/2005/8/layout/hierarchy1"/>
+    <dgm:cxn modelId="{5374CCB2-24DB-4C62-81AD-0922A6AFDC05}" type="presParOf" srcId="{CBD9C753-D844-4DAB-AC7F-698915146D5E}" destId="{AAF5DA13-93E9-4776-8361-A4628DABE229}" srcOrd="1" destOrd="0" presId="urn:microsoft.com/office/officeart/2005/8/layout/hierarchy1"/>
+    <dgm:cxn modelId="{565EE130-8CA1-4F84-BC1F-82D5EDEA84A4}" type="presParOf" srcId="{F62FC6CC-ED25-4200-9226-12D935959675}" destId="{38A6ACDF-4AA6-467D-881B-EB038F74514B}" srcOrd="2" destOrd="0" presId="urn:microsoft.com/office/officeart/2005/8/layout/hierarchy1"/>
+    <dgm:cxn modelId="{4202ECFD-C7AE-4BB7-A5C9-60B010E903F7}" type="presParOf" srcId="{F62FC6CC-ED25-4200-9226-12D935959675}" destId="{29FA27F4-9DE5-4502-949B-9A5F61C9E905}" srcOrd="3" destOrd="0" presId="urn:microsoft.com/office/officeart/2005/8/layout/hierarchy1"/>
+    <dgm:cxn modelId="{91EBE939-D587-4FA0-9777-D192275EE4A6}" type="presParOf" srcId="{29FA27F4-9DE5-4502-949B-9A5F61C9E905}" destId="{606DA00D-9E87-40B2-9698-238616500089}" srcOrd="0" destOrd="0" presId="urn:microsoft.com/office/officeart/2005/8/layout/hierarchy1"/>
+    <dgm:cxn modelId="{106BD45F-50CF-4F4F-9F25-FEC6647F76DA}" type="presParOf" srcId="{606DA00D-9E87-40B2-9698-238616500089}" destId="{33D0DA7D-F0B7-4D63-BA92-EDC7B0513FE5}" srcOrd="0" destOrd="0" presId="urn:microsoft.com/office/officeart/2005/8/layout/hierarchy1"/>
+    <dgm:cxn modelId="{1D3CE3C2-0319-4E1E-A6FD-3397E598AC3A}" type="presParOf" srcId="{606DA00D-9E87-40B2-9698-238616500089}" destId="{AC55CD7A-7AA7-4752-B5AA-E1F8909BD22A}" srcOrd="1" destOrd="0" presId="urn:microsoft.com/office/officeart/2005/8/layout/hierarchy1"/>
+    <dgm:cxn modelId="{3EC9DEC0-8CF5-4220-A031-2235576EC1A7}" type="presParOf" srcId="{29FA27F4-9DE5-4502-949B-9A5F61C9E905}" destId="{E4884FA9-1344-4274-B7E0-52CBE85A3A22}" srcOrd="1" destOrd="0" presId="urn:microsoft.com/office/officeart/2005/8/layout/hierarchy1"/>
+    <dgm:cxn modelId="{7CFA962D-1893-406F-95D5-455AC2F3CED8}" type="presParOf" srcId="{F62FC6CC-ED25-4200-9226-12D935959675}" destId="{8919507C-1D1D-42D6-938C-6D85471C2520}" srcOrd="4" destOrd="0" presId="urn:microsoft.com/office/officeart/2005/8/layout/hierarchy1"/>
+    <dgm:cxn modelId="{EF963A9D-2DED-408E-AB1F-DA9447E5EB23}" type="presParOf" srcId="{F62FC6CC-ED25-4200-9226-12D935959675}" destId="{3C585BB8-FE6C-4AD5-A78D-268D69B8BC05}" srcOrd="5" destOrd="0" presId="urn:microsoft.com/office/officeart/2005/8/layout/hierarchy1"/>
+    <dgm:cxn modelId="{69D5F7C8-EF09-459F-895C-ACF10060717A}" type="presParOf" srcId="{3C585BB8-FE6C-4AD5-A78D-268D69B8BC05}" destId="{A2DDFE43-A159-489C-B026-7A251DD483D9}" srcOrd="0" destOrd="0" presId="urn:microsoft.com/office/officeart/2005/8/layout/hierarchy1"/>
+    <dgm:cxn modelId="{1B490E90-C42B-46B1-ADAF-861B38AD75CA}" type="presParOf" srcId="{A2DDFE43-A159-489C-B026-7A251DD483D9}" destId="{35C7A2E2-52CA-42F3-87E3-1D8D977E4971}" srcOrd="0" destOrd="0" presId="urn:microsoft.com/office/officeart/2005/8/layout/hierarchy1"/>
+    <dgm:cxn modelId="{AF09549F-041C-44DC-938F-C7D889E311D8}" type="presParOf" srcId="{A2DDFE43-A159-489C-B026-7A251DD483D9}" destId="{A6331D59-53AE-464A-BAFE-0C3331092E4B}" srcOrd="1" destOrd="0" presId="urn:microsoft.com/office/officeart/2005/8/layout/hierarchy1"/>
+    <dgm:cxn modelId="{07FC7D58-82AC-44B1-A67D-EFBC31DCC7CE}" type="presParOf" srcId="{3C585BB8-FE6C-4AD5-A78D-268D69B8BC05}" destId="{B0988009-F8E0-46E0-95FE-3D82930AE03B}" srcOrd="1" destOrd="0" presId="urn:microsoft.com/office/officeart/2005/8/layout/hierarchy1"/>
+    <dgm:cxn modelId="{5216A502-8BB1-4BE9-B9BD-A44CFFBAB0A8}" type="presParOf" srcId="{B0988009-F8E0-46E0-95FE-3D82930AE03B}" destId="{8DFFC2C8-41F5-4EA9-AB2B-F7D4E14FAAE5}" srcOrd="0" destOrd="0" presId="urn:microsoft.com/office/officeart/2005/8/layout/hierarchy1"/>
+    <dgm:cxn modelId="{7BB0C58A-BCFC-4749-A2E6-BE8D66B97AC4}" type="presParOf" srcId="{B0988009-F8E0-46E0-95FE-3D82930AE03B}" destId="{DD461EB4-9EBD-4022-B5D6-190288C16808}" srcOrd="1" destOrd="0" presId="urn:microsoft.com/office/officeart/2005/8/layout/hierarchy1"/>
+    <dgm:cxn modelId="{0BAA1B07-7BEC-4E6E-B787-1528DF63B41F}" type="presParOf" srcId="{DD461EB4-9EBD-4022-B5D6-190288C16808}" destId="{76F6A064-57B5-4585-B28D-92BC73A40500}" srcOrd="0" destOrd="0" presId="urn:microsoft.com/office/officeart/2005/8/layout/hierarchy1"/>
+    <dgm:cxn modelId="{6A38A41B-9E54-4EEB-9CFB-9D2C8B9A51BA}" type="presParOf" srcId="{76F6A064-57B5-4585-B28D-92BC73A40500}" destId="{744659CC-FEBC-4168-9E9D-3913B318A996}" srcOrd="0" destOrd="0" presId="urn:microsoft.com/office/officeart/2005/8/layout/hierarchy1"/>
+    <dgm:cxn modelId="{CA980626-302F-4A5D-93AF-17896E21DBDE}" type="presParOf" srcId="{76F6A064-57B5-4585-B28D-92BC73A40500}" destId="{2AABD5AD-2914-46AD-B61D-9D880C3A57D6}" srcOrd="1" destOrd="0" presId="urn:microsoft.com/office/officeart/2005/8/layout/hierarchy1"/>
+    <dgm:cxn modelId="{96B57EF7-D62A-48ED-BDA1-8F8E77A3067E}" type="presParOf" srcId="{DD461EB4-9EBD-4022-B5D6-190288C16808}" destId="{A4104A1E-AD6B-45F3-BC62-FDD2935DADCD}" srcOrd="1" destOrd="0" presId="urn:microsoft.com/office/officeart/2005/8/layout/hierarchy1"/>
+    <dgm:cxn modelId="{66F627BD-9534-4E4B-9492-E9AE6415103A}" type="presParOf" srcId="{A4104A1E-AD6B-45F3-BC62-FDD2935DADCD}" destId="{B556236E-EA71-4BF5-93E7-FE69A60A0225}" srcOrd="0" destOrd="0" presId="urn:microsoft.com/office/officeart/2005/8/layout/hierarchy1"/>
+    <dgm:cxn modelId="{7F66B9FA-AC91-4468-9139-EAB64F29B16C}" type="presParOf" srcId="{A4104A1E-AD6B-45F3-BC62-FDD2935DADCD}" destId="{A425EEC0-0280-427F-8D4F-82611808D6BA}" srcOrd="1" destOrd="0" presId="urn:microsoft.com/office/officeart/2005/8/layout/hierarchy1"/>
+    <dgm:cxn modelId="{4AD85ACC-8D2A-44FA-AF9C-C041BD98A4AD}" type="presParOf" srcId="{A425EEC0-0280-427F-8D4F-82611808D6BA}" destId="{60905C63-B682-4D5B-A3B3-55AA1A65CD27}" srcOrd="0" destOrd="0" presId="urn:microsoft.com/office/officeart/2005/8/layout/hierarchy1"/>
+    <dgm:cxn modelId="{F86F9FE6-A227-457C-801B-86B33CB912E4}" type="presParOf" srcId="{60905C63-B682-4D5B-A3B3-55AA1A65CD27}" destId="{A4600344-1771-47AA-9312-45A99459F71C}" srcOrd="0" destOrd="0" presId="urn:microsoft.com/office/officeart/2005/8/layout/hierarchy1"/>
+    <dgm:cxn modelId="{2F2A1FE7-5CED-46B2-A8D0-596C70852433}" type="presParOf" srcId="{60905C63-B682-4D5B-A3B3-55AA1A65CD27}" destId="{3CAA769B-E5DC-420D-B71B-32C1A888A870}" srcOrd="1" destOrd="0" presId="urn:microsoft.com/office/officeart/2005/8/layout/hierarchy1"/>
+    <dgm:cxn modelId="{9BC1C138-17DE-4981-BAB4-908B51E7E3A8}" type="presParOf" srcId="{A425EEC0-0280-427F-8D4F-82611808D6BA}" destId="{53825445-B22E-42D2-8D3C-99EFB40FCC5E}" srcOrd="1" destOrd="0" presId="urn:microsoft.com/office/officeart/2005/8/layout/hierarchy1"/>
+    <dgm:cxn modelId="{CD17E7AB-61A5-45A2-A343-64C70A25F2EF}" type="presParOf" srcId="{A4104A1E-AD6B-45F3-BC62-FDD2935DADCD}" destId="{C034EFE1-1C48-498A-AE8C-6B50F1B30539}" srcOrd="2" destOrd="0" presId="urn:microsoft.com/office/officeart/2005/8/layout/hierarchy1"/>
+    <dgm:cxn modelId="{A516AF78-70DC-4A16-A182-DE988EC47E87}" type="presParOf" srcId="{A4104A1E-AD6B-45F3-BC62-FDD2935DADCD}" destId="{681DAB67-20B5-46C9-B23A-64D930D77BAA}" srcOrd="3" destOrd="0" presId="urn:microsoft.com/office/officeart/2005/8/layout/hierarchy1"/>
+    <dgm:cxn modelId="{DFBA3E11-5EF6-4FB9-848D-E04FF629F491}" type="presParOf" srcId="{681DAB67-20B5-46C9-B23A-64D930D77BAA}" destId="{71982B82-E7BC-43E3-BAFD-7D2E55343B07}" srcOrd="0" destOrd="0" presId="urn:microsoft.com/office/officeart/2005/8/layout/hierarchy1"/>
+    <dgm:cxn modelId="{73EDD00E-64A2-4948-A8D5-A5B4E76C3293}" type="presParOf" srcId="{71982B82-E7BC-43E3-BAFD-7D2E55343B07}" destId="{CF4387F8-2EB9-47C9-9233-ACC0B0E42E8A}" srcOrd="0" destOrd="0" presId="urn:microsoft.com/office/officeart/2005/8/layout/hierarchy1"/>
+    <dgm:cxn modelId="{5E53F5DE-B825-4C54-A404-0AC57C123F6E}" type="presParOf" srcId="{71982B82-E7BC-43E3-BAFD-7D2E55343B07}" destId="{22BBC1AA-F799-4E26-BD6B-62B74141E494}" srcOrd="1" destOrd="0" presId="urn:microsoft.com/office/officeart/2005/8/layout/hierarchy1"/>
+    <dgm:cxn modelId="{96248DF4-8E68-4421-9A76-A3DE71830E7D}" type="presParOf" srcId="{681DAB67-20B5-46C9-B23A-64D930D77BAA}" destId="{5E69BBF9-A7F9-455F-8EAE-0314F11AAFD2}" srcOrd="1" destOrd="0" presId="urn:microsoft.com/office/officeart/2005/8/layout/hierarchy1"/>
+    <dgm:cxn modelId="{1E4FCA04-2E48-41AB-BD5F-B9555E0E52F5}" type="presParOf" srcId="{5E69BBF9-A7F9-455F-8EAE-0314F11AAFD2}" destId="{6033C831-8E77-447F-9E74-C8D7EB4DD5C7}" srcOrd="0" destOrd="0" presId="urn:microsoft.com/office/officeart/2005/8/layout/hierarchy1"/>
+    <dgm:cxn modelId="{48A3333D-29C7-43C7-9EBE-6FE6601F2F16}" type="presParOf" srcId="{5E69BBF9-A7F9-455F-8EAE-0314F11AAFD2}" destId="{756A42C6-A5AD-4861-A064-2324E61E958D}" srcOrd="1" destOrd="0" presId="urn:microsoft.com/office/officeart/2005/8/layout/hierarchy1"/>
+    <dgm:cxn modelId="{6CAA13D5-D898-4128-A30A-1646289FD51C}" type="presParOf" srcId="{756A42C6-A5AD-4861-A064-2324E61E958D}" destId="{717B34A5-42F5-4810-AA50-DF3EA5D110A3}" srcOrd="0" destOrd="0" presId="urn:microsoft.com/office/officeart/2005/8/layout/hierarchy1"/>
+    <dgm:cxn modelId="{D4EFCF11-24B6-44C6-9505-C74395C2E8C1}" type="presParOf" srcId="{717B34A5-42F5-4810-AA50-DF3EA5D110A3}" destId="{4F97D4EB-2C2E-4F7A-9BFE-FE9302081D21}" srcOrd="0" destOrd="0" presId="urn:microsoft.com/office/officeart/2005/8/layout/hierarchy1"/>
+    <dgm:cxn modelId="{988FBAB5-7830-4927-9EAC-BC8E7F9454AD}" type="presParOf" srcId="{717B34A5-42F5-4810-AA50-DF3EA5D110A3}" destId="{071F265C-D31A-48B1-BE3C-B47643AD622F}" srcOrd="1" destOrd="0" presId="urn:microsoft.com/office/officeart/2005/8/layout/hierarchy1"/>
+    <dgm:cxn modelId="{1102F9E3-469C-4F22-9491-A31FCDDC8545}" type="presParOf" srcId="{756A42C6-A5AD-4861-A064-2324E61E958D}" destId="{EA9D93C0-96F1-49B3-B101-15C281E78A13}" srcOrd="1" destOrd="0" presId="urn:microsoft.com/office/officeart/2005/8/layout/hierarchy1"/>
+    <dgm:cxn modelId="{061CA48F-4CE3-4F26-B378-9FF5DBCC5EA0}" type="presParOf" srcId="{EA9D93C0-96F1-49B3-B101-15C281E78A13}" destId="{4323D12B-0994-4C26-8572-6D4A92446ED2}" srcOrd="0" destOrd="0" presId="urn:microsoft.com/office/officeart/2005/8/layout/hierarchy1"/>
+    <dgm:cxn modelId="{DC9EAACE-1C54-43C7-95EF-474C1AAF3FCF}" type="presParOf" srcId="{EA9D93C0-96F1-49B3-B101-15C281E78A13}" destId="{9AB32B2A-EE79-42D3-8844-68F65E1BD118}" srcOrd="1" destOrd="0" presId="urn:microsoft.com/office/officeart/2005/8/layout/hierarchy1"/>
+    <dgm:cxn modelId="{EEBA6620-EE78-43AD-AE33-2AD72EAE1FF7}" type="presParOf" srcId="{9AB32B2A-EE79-42D3-8844-68F65E1BD118}" destId="{FDB4BC92-8B2E-466C-8043-D9825C334075}" srcOrd="0" destOrd="0" presId="urn:microsoft.com/office/officeart/2005/8/layout/hierarchy1"/>
+    <dgm:cxn modelId="{72C41AD4-9517-4F8A-96A2-9C8E68A8D303}" type="presParOf" srcId="{FDB4BC92-8B2E-466C-8043-D9825C334075}" destId="{D031E821-994D-4F51-AB19-3CE8F7FBED5A}" srcOrd="0" destOrd="0" presId="urn:microsoft.com/office/officeart/2005/8/layout/hierarchy1"/>
+    <dgm:cxn modelId="{F4D6ADC8-7517-4C05-B8B5-E2E68AF94C1F}" type="presParOf" srcId="{FDB4BC92-8B2E-466C-8043-D9825C334075}" destId="{678AC678-EA69-42B3-AE17-5B0A9E46DB39}" srcOrd="1" destOrd="0" presId="urn:microsoft.com/office/officeart/2005/8/layout/hierarchy1"/>
+    <dgm:cxn modelId="{BBE1216C-DB46-472D-99BD-C472246B9ACB}" type="presParOf" srcId="{9AB32B2A-EE79-42D3-8844-68F65E1BD118}" destId="{5CC4F37F-AEFF-415D-823A-AF6F918407BF}" srcOrd="1" destOrd="0" presId="urn:microsoft.com/office/officeart/2005/8/layout/hierarchy1"/>
+    <dgm:cxn modelId="{4A9E80F3-0DB4-4ADC-88C1-B0439D632881}" type="presParOf" srcId="{EA9D93C0-96F1-49B3-B101-15C281E78A13}" destId="{F3132272-5AA2-4E4B-AF10-31CF361E3086}" srcOrd="2" destOrd="0" presId="urn:microsoft.com/office/officeart/2005/8/layout/hierarchy1"/>
+    <dgm:cxn modelId="{5FC7528F-6ED3-480D-8274-83C1D1189631}" type="presParOf" srcId="{EA9D93C0-96F1-49B3-B101-15C281E78A13}" destId="{57F72777-BAE7-4108-BFDB-02CA4E00AC72}" srcOrd="3" destOrd="0" presId="urn:microsoft.com/office/officeart/2005/8/layout/hierarchy1"/>
+    <dgm:cxn modelId="{74F0749D-FE5A-4F97-8D63-C5986FF87589}" type="presParOf" srcId="{57F72777-BAE7-4108-BFDB-02CA4E00AC72}" destId="{76718881-F36E-44F3-A9C0-F4EE3FF75081}" srcOrd="0" destOrd="0" presId="urn:microsoft.com/office/officeart/2005/8/layout/hierarchy1"/>
+    <dgm:cxn modelId="{9096F515-75DD-4D3D-8B6C-1D2434C42211}" type="presParOf" srcId="{76718881-F36E-44F3-A9C0-F4EE3FF75081}" destId="{CD57DAED-D24B-476E-9EEE-89EA272CDC09}" srcOrd="0" destOrd="0" presId="urn:microsoft.com/office/officeart/2005/8/layout/hierarchy1"/>
+    <dgm:cxn modelId="{6E1F20CA-2DA5-48DC-AEA0-19C35A22177E}" type="presParOf" srcId="{76718881-F36E-44F3-A9C0-F4EE3FF75081}" destId="{4FBCF193-DB31-4783-A1CC-DB2C727F3362}" srcOrd="1" destOrd="0" presId="urn:microsoft.com/office/officeart/2005/8/layout/hierarchy1"/>
+    <dgm:cxn modelId="{4F86CC9C-EB76-47A1-9F65-F50863BBB40D}" type="presParOf" srcId="{57F72777-BAE7-4108-BFDB-02CA4E00AC72}" destId="{E190FE1D-F5F9-4677-B936-336FE410E314}" srcOrd="1" destOrd="0" presId="urn:microsoft.com/office/officeart/2005/8/layout/hierarchy1"/>
   </dgm:cxnLst>
   <dgm:bg/>
   <dgm:whole/>
@@ -35989,7 +35975,7 @@
 </file>
 
 <file path=customXml/itemProps1.xml><?xml version="1.0" encoding="utf-8"?>
-<ds:datastoreItem xmlns:ds="http://schemas.openxmlformats.org/officeDocument/2006/customXml" ds:itemID="{4806C3EF-E399-46B0-8D94-BB19B3F11A7C}">
+<ds:datastoreItem xmlns:ds="http://schemas.openxmlformats.org/officeDocument/2006/customXml" ds:itemID="{C36974F5-5AF3-4C8E-A590-5DCA7429D05F}">
   <ds:schemaRefs>
     <ds:schemaRef ds:uri="http://schemas.openxmlformats.org/officeDocument/2006/bibliography"/>
   </ds:schemaRefs>

</xml_diff>

<commit_message>
updated links to repos and spelling errors
</commit_message>
<xml_diff>
--- a/User documentation.docx
+++ b/User documentation.docx
@@ -81,7 +81,13 @@
         <w:t xml:space="preserve">TimePix3 is a hybrid pixel detector </w:t>
       </w:r>
       <w:r>
-        <w:t>used in Large Hadron Collider to capture</w:t>
+        <w:t xml:space="preserve">used in </w:t>
+      </w:r>
+      <w:r>
+        <w:t xml:space="preserve">the </w:t>
+      </w:r>
+      <w:r>
+        <w:t>Large Hadron Collider to capture</w:t>
       </w:r>
       <w:r>
         <w:t xml:space="preserve"> the trajectories of the sets of elementary particles, also known as clusters. However, the amount of data generated in this proce</w:t>
@@ -514,6 +520,7 @@
     <w:p>
       <w:pPr>
         <w:spacing w:line="360" w:lineRule="auto"/>
+        <w:ind w:firstLine="567"/>
         <w:jc w:val="both"/>
         <w:rPr>
           <w:lang w:val="en-US"/>
@@ -685,13 +692,25 @@
         </w:r>
       </w:hyperlink>
       <w:r>
+        <w:rPr>
+          <w:rStyle w:val="Hypertextovprepojenie"/>
+        </w:rPr>
+        <w:t>Executables</w:t>
+      </w:r>
+      <w:r>
         <w:t>.</w:t>
       </w:r>
       <w:r>
         <w:t xml:space="preserve"> </w:t>
       </w:r>
       <w:r>
-        <w:t>This method is suitable when you plan just to use the existing implementation.</w:t>
+        <w:t>This method is suitable when you</w:t>
+      </w:r>
+      <w:r>
+        <w:t xml:space="preserve"> only</w:t>
+      </w:r>
+      <w:r>
+        <w:t xml:space="preserve"> plan to use the existing implementation.</w:t>
       </w:r>
     </w:p>
     <w:p>
@@ -785,7 +804,6 @@
       <w:r>
         <w:t xml:space="preserve">you will need </w:t>
       </w:r>
-      <w:proofErr w:type="gramStart"/>
       <w:r>
         <w:t xml:space="preserve">the </w:t>
       </w:r>
@@ -793,14 +811,7 @@
         <w:rPr>
           <w:i/>
         </w:rPr>
-        <w:t>.Net</w:t>
-      </w:r>
-      <w:proofErr w:type="gramEnd"/>
-      <w:r>
-        <w:rPr>
-          <w:i/>
-        </w:rPr>
-        <w:t xml:space="preserve"> Framework</w:t>
+        <w:t>.Net Framework</w:t>
       </w:r>
       <w:r>
         <w:t xml:space="preserve"> version 4</w:t>
@@ -1237,21 +1248,7 @@
         <w:rPr>
           <w:lang w:val="en-US"/>
         </w:rPr>
-        <w:t xml:space="preserve">This file format consists of 3 separate files – ini, cl, and </w:t>
-      </w:r>
-      <w:proofErr w:type="gramStart"/>
-      <w:r>
-        <w:rPr>
-          <w:lang w:val="en-US"/>
-        </w:rPr>
-        <w:t>px</w:t>
-      </w:r>
-      <w:proofErr w:type="gramEnd"/>
-      <w:r>
-        <w:rPr>
-          <w:lang w:val="en-US"/>
-        </w:rPr>
-        <w:t xml:space="preserve"> file</w:t>
+        <w:t>This file format consists of 3 separate files – ini, cl, and px file</w:t>
       </w:r>
       <w:r>
         <w:rPr>
@@ -2073,7 +2070,6 @@
         <w:pStyle w:val="Popis"/>
         <w:framePr w:w="8233" w:hSpace="141" w:wrap="around" w:vAnchor="text" w:hAnchor="page" w:x="1825" w:y="5610"/>
       </w:pPr>
-      <w:proofErr w:type="gramStart"/>
       <w:r>
         <w:t xml:space="preserve">Figure </w:t>
       </w:r>
@@ -2117,11 +2113,7 @@
         <w:fldChar w:fldCharType="end"/>
       </w:r>
       <w:r>
-        <w:t xml:space="preserve"> MM</w:t>
-      </w:r>
-      <w:proofErr w:type="gramEnd"/>
-      <w:r>
-        <w:t xml:space="preserve"> format data structure</w:t>
+        <w:t xml:space="preserve"> MM format data structure</w:t>
       </w:r>
     </w:p>
     <w:p>
@@ -2218,19 +2210,11 @@
           <w:lang w:val="en-US"/>
         </w:rPr>
       </w:pPr>
-      <w:proofErr w:type="gramStart"/>
-      <w:r>
-        <w:rPr>
-          <w:lang w:val="en-US"/>
-        </w:rPr>
-        <w:t>storing</w:t>
-      </w:r>
-      <w:proofErr w:type="gramEnd"/>
-      <w:r>
-        <w:rPr>
-          <w:lang w:val="en-US"/>
-        </w:rPr>
-        <w:t xml:space="preserve"> multiple parameters for the classifier training. </w:t>
+      <w:r>
+        <w:rPr>
+          <w:lang w:val="en-US"/>
+        </w:rPr>
+        <w:t xml:space="preserve">storing multiple parameters for the classifier training. </w:t>
       </w:r>
     </w:p>
     <w:p>
@@ -2258,7 +2242,6 @@
         </w:rPr>
         <w:t xml:space="preserve"> </w:t>
       </w:r>
-      <w:proofErr w:type="gramStart"/>
       <w:r>
         <w:rPr>
           <w:b/>
@@ -2266,7 +2249,6 @@
         </w:rPr>
         <w:t>csf</w:t>
       </w:r>
-      <w:proofErr w:type="gramEnd"/>
       <w:r>
         <w:rPr>
           <w:lang w:val="en-US"/>
@@ -2531,16 +2513,8 @@
         <w:rPr>
           <w:rFonts w:ascii="Consolas" w:hAnsi="Consolas" w:cs="Consolas"/>
         </w:rPr>
-        <w:t xml:space="preserve"> </w:t>
-      </w:r>
-      <w:proofErr w:type="gramStart"/>
-      <w:r>
-        <w:rPr>
-          <w:rFonts w:ascii="Consolas" w:hAnsi="Consolas" w:cs="Consolas"/>
-        </w:rPr>
-        <w:t>for .Net</w:t>
-      </w:r>
-      <w:proofErr w:type="gramEnd"/>
+        <w:t xml:space="preserve"> for .Net</w:t>
+      </w:r>
       <w:r>
         <w:t xml:space="preserve"> library accessible at </w:t>
       </w:r>
@@ -2646,7 +2620,6 @@
                                 <w:szCs w:val="24"/>
                               </w:rPr>
                             </w:pPr>
-                            <w:proofErr w:type="gramStart"/>
                             <w:r>
                               <w:t xml:space="preserve">Table </w:t>
                             </w:r>
@@ -2690,11 +2663,7 @@
                               <w:fldChar w:fldCharType="end"/>
                             </w:r>
                             <w:r>
-                              <w:t xml:space="preserve"> Dependencies</w:t>
-                            </w:r>
-                            <w:proofErr w:type="gramEnd"/>
-                            <w:r>
-                              <w:t xml:space="preserve"> of the projects in the solution</w:t>
+                              <w:t xml:space="preserve"> Dependencies of the projects in the solution</w:t>
                             </w:r>
                           </w:p>
                         </w:txbxContent>
@@ -3965,7 +3934,13 @@
         <w:t xml:space="preserve">the </w:t>
       </w:r>
       <w:r>
-        <w:t>viewer also supports JSON data format, but only in the case where clusters in this format have the following attributes: ClFile, PxFile</w:t>
+        <w:t xml:space="preserve">viewer also supports JSON data format, but only </w:t>
+      </w:r>
+      <w:r>
+        <w:t>when</w:t>
+      </w:r>
+      <w:r>
+        <w:t xml:space="preserve"> clusters in this format have the following attributes: ClFile, PxFile</w:t>
       </w:r>
       <w:r>
         <w:t>,</w:t>
@@ -4035,7 +4010,6 @@
                                 <w:szCs w:val="24"/>
                               </w:rPr>
                             </w:pPr>
-                            <w:proofErr w:type="gramStart"/>
                             <w:r>
                               <w:t xml:space="preserve">Figure </w:t>
                             </w:r>
@@ -4079,11 +4053,7 @@
                               <w:fldChar w:fldCharType="end"/>
                             </w:r>
                             <w:r>
-                              <w:t xml:space="preserve"> Cluster</w:t>
-                            </w:r>
-                            <w:proofErr w:type="gramEnd"/>
-                            <w:r>
-                              <w:t xml:space="preserve"> viewer user interface</w:t>
+                              <w:t xml:space="preserve"> Cluster viewer user interface</w:t>
                             </w:r>
                           </w:p>
                         </w:txbxContent>
@@ -4261,11 +4231,7 @@
         <w:jc w:val="both"/>
       </w:pPr>
       <w:r>
-        <w:t xml:space="preserve">To view clusters, we run the viewer and either enter the path to </w:t>
-      </w:r>
-      <w:proofErr w:type="gramStart"/>
-      <w:r>
-        <w:t xml:space="preserve">our </w:t>
+        <w:t xml:space="preserve">To view clusters, we run the viewer and either enter the path to our </w:t>
       </w:r>
       <w:r>
         <w:rPr>
@@ -4273,7 +4239,6 @@
         </w:rPr>
         <w:t>.ini</w:t>
       </w:r>
-      <w:proofErr w:type="gramEnd"/>
       <w:r>
         <w:rPr>
           <w:rFonts w:ascii="Consolas" w:hAnsi="Consolas" w:cs="Consolas"/>
@@ -4533,32 +4498,17 @@
         <w:rPr>
           <w:rFonts w:ascii="Consolas" w:hAnsi="Consolas" w:cs="Consolas"/>
         </w:rPr>
-        <w:t>.</w:t>
-      </w:r>
-      <w:proofErr w:type="gramStart"/>
+        <w:t>.cl</w:t>
+      </w:r>
+      <w:r>
+        <w:t xml:space="preserve">, </w:t>
+      </w:r>
       <w:r>
         <w:rPr>
           <w:rFonts w:ascii="Consolas" w:hAnsi="Consolas" w:cs="Consolas"/>
-        </w:rPr>
-        <w:t>cl</w:t>
-      </w:r>
-      <w:r>
-        <w:t xml:space="preserve">, </w:t>
-      </w:r>
-      <w:r>
-        <w:rPr>
-          <w:rFonts w:ascii="Consolas" w:hAnsi="Consolas" w:cs="Consolas"/>
-          <w:lang w:val="en-US"/>
-        </w:rPr>
-        <w:t>.px</w:t>
-      </w:r>
-      <w:proofErr w:type="gramEnd"/>
-      <w:r>
-        <w:rPr>
-          <w:rFonts w:ascii="Consolas" w:hAnsi="Consolas" w:cs="Consolas"/>
-          <w:lang w:val="en-US"/>
-        </w:rPr>
-        <w:t xml:space="preserve"> </w:t>
+          <w:lang w:val="en-US"/>
+        </w:rPr>
+        <w:t xml:space="preserve">.px </w:t>
       </w:r>
       <w:r>
         <w:rPr>
@@ -5145,7 +5095,6 @@
         </w:rPr>
       </w:pPr>
       <w:bookmarkStart w:id="5" w:name="_Ref73316810"/>
-      <w:proofErr w:type="gramStart"/>
       <w:r>
         <w:t xml:space="preserve">Figure </w:t>
       </w:r>
@@ -5190,11 +5139,7 @@
       </w:r>
       <w:bookmarkEnd w:id="5"/>
       <w:r>
-        <w:t xml:space="preserve"> Displayed</w:t>
-      </w:r>
-      <w:proofErr w:type="gramEnd"/>
-      <w:r>
-        <w:t xml:space="preserve"> cluster</w:t>
+        <w:t xml:space="preserve"> Displayed cluster</w:t>
       </w:r>
       <w:r>
         <w:t xml:space="preserve"> color mapping</w:t>
@@ -5460,7 +5405,6 @@
                                 <w:szCs w:val="24"/>
                               </w:rPr>
                             </w:pPr>
-                            <w:proofErr w:type="gramStart"/>
                             <w:r>
                               <w:t xml:space="preserve">Figure </w:t>
                             </w:r>
@@ -5504,11 +5448,7 @@
                               <w:fldChar w:fldCharType="end"/>
                             </w:r>
                             <w:r>
-                              <w:t xml:space="preserve"> Panel</w:t>
-                            </w:r>
-                            <w:proofErr w:type="gramEnd"/>
-                            <w:r>
-                              <w:t xml:space="preserve"> for navigating through the collection of clusters</w:t>
+                              <w:t xml:space="preserve"> Panel for navigating through the collection of clusters</w:t>
                             </w:r>
                           </w:p>
                         </w:txbxContent>
@@ -5666,197 +5606,8 @@
           <w:noProof/>
           <w:lang w:val="sk-SK" w:eastAsia="sk-SK"/>
         </w:rPr>
-        <mc:AlternateContent>
-          <mc:Choice Requires="wps">
-            <w:drawing>
-              <wp:anchor distT="0" distB="0" distL="114300" distR="114300" simplePos="0" relativeHeight="251762688" behindDoc="0" locked="0" layoutInCell="1" allowOverlap="1" wp14:anchorId="5D5B703D" wp14:editId="17EDC335">
-                <wp:simplePos x="0" y="0"/>
-                <wp:positionH relativeFrom="column">
-                  <wp:posOffset>165735</wp:posOffset>
-                </wp:positionH>
-                <wp:positionV relativeFrom="paragraph">
-                  <wp:posOffset>3023870</wp:posOffset>
-                </wp:positionV>
-                <wp:extent cx="5594350" cy="635"/>
-                <wp:effectExtent l="0" t="0" r="0" b="0"/>
-                <wp:wrapNone/>
-                <wp:docPr id="126" name="Blok textu 126"/>
-                <wp:cNvGraphicFramePr/>
-                <a:graphic xmlns:a="http://schemas.openxmlformats.org/drawingml/2006/main">
-                  <a:graphicData uri="http://schemas.microsoft.com/office/word/2010/wordprocessingShape">
-                    <wps:wsp>
-                      <wps:cNvSpPr txBox="1"/>
-                      <wps:spPr>
-                        <a:xfrm>
-                          <a:off x="0" y="0"/>
-                          <a:ext cx="5594350" cy="635"/>
-                        </a:xfrm>
-                        <a:prstGeom prst="rect">
-                          <a:avLst/>
-                        </a:prstGeom>
-                        <a:solidFill>
-                          <a:prstClr val="white"/>
-                        </a:solidFill>
-                        <a:ln>
-                          <a:noFill/>
-                        </a:ln>
-                        <a:effectLst/>
-                      </wps:spPr>
-                      <wps:txbx>
-                        <w:txbxContent>
-                          <w:p>
-                            <w:pPr>
-                              <w:pStyle w:val="Popis"/>
-                              <w:rPr>
-                                <w:noProof/>
-                                <w:sz w:val="24"/>
-                                <w:szCs w:val="24"/>
-                              </w:rPr>
-                            </w:pPr>
-                            <w:proofErr w:type="gramStart"/>
-                            <w:r>
-                              <w:t xml:space="preserve">Figure </w:t>
-                            </w:r>
-                            <w:r>
-                              <w:fldChar w:fldCharType="begin"/>
-                            </w:r>
-                            <w:r>
-                              <w:instrText xml:space="preserve"> STYLEREF 1 \s </w:instrText>
-                            </w:r>
-                            <w:r>
-                              <w:fldChar w:fldCharType="separate"/>
-                            </w:r>
-                            <w:r>
-                              <w:rPr>
-                                <w:noProof/>
-                              </w:rPr>
-                              <w:t>3</w:t>
-                            </w:r>
-                            <w:r>
-                              <w:fldChar w:fldCharType="end"/>
-                            </w:r>
-                            <w:r>
-                              <w:t>.</w:t>
-                            </w:r>
-                            <w:r>
-                              <w:fldChar w:fldCharType="begin"/>
-                            </w:r>
-                            <w:r>
-                              <w:instrText xml:space="preserve"> SEQ Figure \* ARABIC \s 1 </w:instrText>
-                            </w:r>
-                            <w:r>
-                              <w:fldChar w:fldCharType="separate"/>
-                            </w:r>
-                            <w:r>
-                              <w:rPr>
-                                <w:noProof/>
-                              </w:rPr>
-                              <w:t>4</w:t>
-                            </w:r>
-                            <w:r>
-                              <w:fldChar w:fldCharType="end"/>
-                            </w:r>
-                            <w:r>
-                              <w:t xml:space="preserve"> Example</w:t>
-                            </w:r>
-                            <w:proofErr w:type="gramEnd"/>
-                            <w:r>
-                              <w:t xml:space="preserve"> of a cluster collection histogram</w:t>
-                            </w:r>
-                          </w:p>
-                        </w:txbxContent>
-                      </wps:txbx>
-                      <wps:bodyPr rot="0" spcFirstLastPara="0" vertOverflow="overflow" horzOverflow="overflow" vert="horz" wrap="square" lIns="0" tIns="0" rIns="0" bIns="0" numCol="1" spcCol="0" rtlCol="0" fromWordArt="0" anchor="t" anchorCtr="0" forceAA="0" compatLnSpc="1">
-                        <a:prstTxWarp prst="textNoShape">
-                          <a:avLst/>
-                        </a:prstTxWarp>
-                        <a:spAutoFit/>
-                      </wps:bodyPr>
-                    </wps:wsp>
-                  </a:graphicData>
-                </a:graphic>
-              </wp:anchor>
-            </w:drawing>
-          </mc:Choice>
-          <mc:Fallback>
-            <w:pict>
-              <v:shape id="Blok textu 126" o:spid="_x0000_s1058" type="#_x0000_t202" style="position:absolute;left:0;text-align:left;margin-left:13.05pt;margin-top:238.1pt;width:440.5pt;height:.05pt;z-index:251762688;visibility:visible;mso-wrap-style:square;mso-wrap-distance-left:9pt;mso-wrap-distance-top:0;mso-wrap-distance-right:9pt;mso-wrap-distance-bottom:0;mso-position-horizontal:absolute;mso-position-horizontal-relative:text;mso-position-vertical:absolute;mso-position-vertical-relative:text;v-text-anchor:top" o:gfxdata="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" stroked="f">
-                <v:textbox style="mso-fit-shape-to-text:t" inset="0,0,0,0">
-                  <w:txbxContent>
-                    <w:p>
-                      <w:pPr>
-                        <w:pStyle w:val="Popis"/>
-                        <w:rPr>
-                          <w:noProof/>
-                          <w:sz w:val="24"/>
-                          <w:szCs w:val="24"/>
-                        </w:rPr>
-                      </w:pPr>
-                      <w:proofErr w:type="gramStart"/>
-                      <w:r>
-                        <w:t xml:space="preserve">Figure </w:t>
-                      </w:r>
-                      <w:r>
-                        <w:fldChar w:fldCharType="begin"/>
-                      </w:r>
-                      <w:r>
-                        <w:instrText xml:space="preserve"> STYLEREF 1 \s </w:instrText>
-                      </w:r>
-                      <w:r>
-                        <w:fldChar w:fldCharType="separate"/>
-                      </w:r>
-                      <w:r>
-                        <w:rPr>
-                          <w:noProof/>
-                        </w:rPr>
-                        <w:t>3</w:t>
-                      </w:r>
-                      <w:r>
-                        <w:fldChar w:fldCharType="end"/>
-                      </w:r>
-                      <w:r>
-                        <w:t>.</w:t>
-                      </w:r>
-                      <w:r>
-                        <w:fldChar w:fldCharType="begin"/>
-                      </w:r>
-                      <w:r>
-                        <w:instrText xml:space="preserve"> SEQ Figure \* ARABIC \s 1 </w:instrText>
-                      </w:r>
-                      <w:r>
-                        <w:fldChar w:fldCharType="separate"/>
-                      </w:r>
-                      <w:r>
-                        <w:rPr>
-                          <w:noProof/>
-                        </w:rPr>
-                        <w:t>4</w:t>
-                      </w:r>
-                      <w:r>
-                        <w:fldChar w:fldCharType="end"/>
-                      </w:r>
-                      <w:r>
-                        <w:t xml:space="preserve"> Example</w:t>
-                      </w:r>
-                      <w:proofErr w:type="gramEnd"/>
-                      <w:r>
-                        <w:t xml:space="preserve"> of a cluster collection histogram</w:t>
-                      </w:r>
-                    </w:p>
-                  </w:txbxContent>
-                </v:textbox>
-              </v:shape>
-            </w:pict>
-          </mc:Fallback>
-        </mc:AlternateContent>
-      </w:r>
-      <w:r>
-        <w:rPr>
-          <w:noProof/>
-          <w:lang w:val="sk-SK" w:eastAsia="sk-SK"/>
-        </w:rPr>
         <w:drawing>
-          <wp:anchor distT="0" distB="0" distL="114300" distR="114300" simplePos="0" relativeHeight="251760640" behindDoc="0" locked="0" layoutInCell="1" allowOverlap="1" wp14:anchorId="1C8C7373" wp14:editId="7CBB66C0">
+          <wp:anchor distT="0" distB="0" distL="114300" distR="114300" simplePos="0" relativeHeight="251760640" behindDoc="0" locked="0" layoutInCell="1" allowOverlap="1" wp14:anchorId="1C8C7373" wp14:editId="01D9105E">
             <wp:simplePos x="0" y="0"/>
             <wp:positionH relativeFrom="column">
               <wp:posOffset>165735</wp:posOffset>
@@ -5942,6 +5693,189 @@
         <w:ind w:left="1287"/>
         <w:jc w:val="both"/>
       </w:pPr>
+      <w:r>
+        <w:rPr>
+          <w:noProof/>
+          <w:lang w:val="sk-SK" w:eastAsia="sk-SK"/>
+        </w:rPr>
+        <mc:AlternateContent>
+          <mc:Choice Requires="wps">
+            <w:drawing>
+              <wp:anchor distT="0" distB="0" distL="114300" distR="114300" simplePos="0" relativeHeight="251762688" behindDoc="0" locked="0" layoutInCell="1" allowOverlap="1" wp14:anchorId="5D5B703D" wp14:editId="131B737B">
+                <wp:simplePos x="0" y="0"/>
+                <wp:positionH relativeFrom="column">
+                  <wp:posOffset>165735</wp:posOffset>
+                </wp:positionH>
+                <wp:positionV relativeFrom="paragraph">
+                  <wp:posOffset>2527935</wp:posOffset>
+                </wp:positionV>
+                <wp:extent cx="5594350" cy="635"/>
+                <wp:effectExtent l="0" t="0" r="6350" b="8255"/>
+                <wp:wrapNone/>
+                <wp:docPr id="126" name="Blok textu 126"/>
+                <wp:cNvGraphicFramePr/>
+                <a:graphic xmlns:a="http://schemas.openxmlformats.org/drawingml/2006/main">
+                  <a:graphicData uri="http://schemas.microsoft.com/office/word/2010/wordprocessingShape">
+                    <wps:wsp>
+                      <wps:cNvSpPr txBox="1"/>
+                      <wps:spPr>
+                        <a:xfrm>
+                          <a:off x="0" y="0"/>
+                          <a:ext cx="5594350" cy="635"/>
+                        </a:xfrm>
+                        <a:prstGeom prst="rect">
+                          <a:avLst/>
+                        </a:prstGeom>
+                        <a:solidFill>
+                          <a:prstClr val="white"/>
+                        </a:solidFill>
+                        <a:ln>
+                          <a:noFill/>
+                        </a:ln>
+                        <a:effectLst/>
+                      </wps:spPr>
+                      <wps:txbx>
+                        <w:txbxContent>
+                          <w:p>
+                            <w:pPr>
+                              <w:pStyle w:val="Popis"/>
+                              <w:rPr>
+                                <w:noProof/>
+                                <w:sz w:val="24"/>
+                                <w:szCs w:val="24"/>
+                              </w:rPr>
+                            </w:pPr>
+                            <w:r>
+                              <w:t xml:space="preserve">Figure </w:t>
+                            </w:r>
+                            <w:r>
+                              <w:fldChar w:fldCharType="begin"/>
+                            </w:r>
+                            <w:r>
+                              <w:instrText xml:space="preserve"> STYLEREF 1 \s </w:instrText>
+                            </w:r>
+                            <w:r>
+                              <w:fldChar w:fldCharType="separate"/>
+                            </w:r>
+                            <w:r>
+                              <w:rPr>
+                                <w:noProof/>
+                              </w:rPr>
+                              <w:t>3</w:t>
+                            </w:r>
+                            <w:r>
+                              <w:fldChar w:fldCharType="end"/>
+                            </w:r>
+                            <w:r>
+                              <w:t>.</w:t>
+                            </w:r>
+                            <w:r>
+                              <w:fldChar w:fldCharType="begin"/>
+                            </w:r>
+                            <w:r>
+                              <w:instrText xml:space="preserve"> SEQ Figure \* ARABIC \s 1 </w:instrText>
+                            </w:r>
+                            <w:r>
+                              <w:fldChar w:fldCharType="separate"/>
+                            </w:r>
+                            <w:r>
+                              <w:rPr>
+                                <w:noProof/>
+                              </w:rPr>
+                              <w:t>4</w:t>
+                            </w:r>
+                            <w:r>
+                              <w:fldChar w:fldCharType="end"/>
+                            </w:r>
+                            <w:r>
+                              <w:t xml:space="preserve"> Example of a cluster collection histogram</w:t>
+                            </w:r>
+                          </w:p>
+                        </w:txbxContent>
+                      </wps:txbx>
+                      <wps:bodyPr rot="0" spcFirstLastPara="0" vertOverflow="overflow" horzOverflow="overflow" vert="horz" wrap="square" lIns="0" tIns="0" rIns="0" bIns="0" numCol="1" spcCol="0" rtlCol="0" fromWordArt="0" anchor="t" anchorCtr="0" forceAA="0" compatLnSpc="1">
+                        <a:prstTxWarp prst="textNoShape">
+                          <a:avLst/>
+                        </a:prstTxWarp>
+                        <a:spAutoFit/>
+                      </wps:bodyPr>
+                    </wps:wsp>
+                  </a:graphicData>
+                </a:graphic>
+              </wp:anchor>
+            </w:drawing>
+          </mc:Choice>
+          <mc:Fallback>
+            <w:pict>
+              <v:shapetype id="_x0000_t202" coordsize="21600,21600" o:spt="202" path="m,l,21600r21600,l21600,xe">
+                <v:stroke joinstyle="miter"/>
+                <v:path gradientshapeok="t" o:connecttype="rect"/>
+              </v:shapetype>
+              <v:shape id="Blok textu 126" o:spid="_x0000_s1058" type="#_x0000_t202" style="position:absolute;left:0;text-align:left;margin-left:13.05pt;margin-top:199.05pt;width:440.5pt;height:.05pt;z-index:251762688;visibility:visible;mso-wrap-style:square;mso-wrap-distance-left:9pt;mso-wrap-distance-top:0;mso-wrap-distance-right:9pt;mso-wrap-distance-bottom:0;mso-position-horizontal:absolute;mso-position-horizontal-relative:text;mso-position-vertical:absolute;mso-position-vertical-relative:text;v-text-anchor:top" o:gfxdata="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" stroked="f">
+                <v:textbox style="mso-fit-shape-to-text:t" inset="0,0,0,0">
+                  <w:txbxContent>
+                    <w:p>
+                      <w:pPr>
+                        <w:pStyle w:val="Popis"/>
+                        <w:rPr>
+                          <w:noProof/>
+                          <w:sz w:val="24"/>
+                          <w:szCs w:val="24"/>
+                        </w:rPr>
+                      </w:pPr>
+                      <w:r>
+                        <w:t xml:space="preserve">Figure </w:t>
+                      </w:r>
+                      <w:r>
+                        <w:fldChar w:fldCharType="begin"/>
+                      </w:r>
+                      <w:r>
+                        <w:instrText xml:space="preserve"> STYLEREF 1 \s </w:instrText>
+                      </w:r>
+                      <w:r>
+                        <w:fldChar w:fldCharType="separate"/>
+                      </w:r>
+                      <w:r>
+                        <w:rPr>
+                          <w:noProof/>
+                        </w:rPr>
+                        <w:t>3</w:t>
+                      </w:r>
+                      <w:r>
+                        <w:fldChar w:fldCharType="end"/>
+                      </w:r>
+                      <w:r>
+                        <w:t>.</w:t>
+                      </w:r>
+                      <w:r>
+                        <w:fldChar w:fldCharType="begin"/>
+                      </w:r>
+                      <w:r>
+                        <w:instrText xml:space="preserve"> SEQ Figure \* ARABIC \s 1 </w:instrText>
+                      </w:r>
+                      <w:r>
+                        <w:fldChar w:fldCharType="separate"/>
+                      </w:r>
+                      <w:r>
+                        <w:rPr>
+                          <w:noProof/>
+                        </w:rPr>
+                        <w:t>4</w:t>
+                      </w:r>
+                      <w:r>
+                        <w:fldChar w:fldCharType="end"/>
+                      </w:r>
+                      <w:r>
+                        <w:t xml:space="preserve"> Example of a cluster collection histogram</w:t>
+                      </w:r>
+                    </w:p>
+                  </w:txbxContent>
+                </v:textbox>
+              </v:shape>
+            </w:pict>
+          </mc:Fallback>
+        </mc:AlternateContent>
+      </w:r>
     </w:p>
     <w:p>
       <w:pPr>
@@ -6041,7 +5975,6 @@
                                 <w:szCs w:val="24"/>
                               </w:rPr>
                             </w:pPr>
-                            <w:proofErr w:type="gramStart"/>
                             <w:r>
                               <w:t xml:space="preserve">Figure </w:t>
                             </w:r>
@@ -6088,11 +6021,7 @@
                               <w:t xml:space="preserve"> </w:t>
                             </w:r>
                             <w:r>
-                              <w:t>Example</w:t>
-                            </w:r>
-                            <w:proofErr w:type="gramEnd"/>
-                            <w:r>
-                              <w:t xml:space="preserve"> of a pixel histogram</w:t>
+                              <w:t>Example of a pixel histogram</w:t>
                             </w:r>
                           </w:p>
                         </w:txbxContent>
@@ -6352,7 +6281,6 @@
                                 <w:szCs w:val="24"/>
                               </w:rPr>
                             </w:pPr>
-                            <w:proofErr w:type="gramStart"/>
                             <w:r>
                               <w:t xml:space="preserve">Figure </w:t>
                             </w:r>
@@ -6396,11 +6324,7 @@
                               <w:fldChar w:fldCharType="end"/>
                             </w:r>
                             <w:r>
-                              <w:t xml:space="preserve"> Cluster</w:t>
-                            </w:r>
-                            <w:proofErr w:type="gramEnd"/>
-                            <w:r>
-                              <w:t xml:space="preserve"> trajectory visualization</w:t>
+                              <w:t xml:space="preserve"> Cluster trajectory visualization</w:t>
                             </w:r>
                           </w:p>
                         </w:txbxContent>
@@ -6577,7 +6501,7 @@
           <w:bCs/>
           <w:iCs/>
         </w:rPr>
-        <w:t>Based on the time of arrival and callibration data</w:t>
+        <w:t>Based on the time of arrival and calibration data</w:t>
       </w:r>
       <w:r>
         <w:rPr>
@@ -6640,7 +6564,13 @@
         <w:t>,</w:t>
       </w:r>
       <w:r>
-        <w:t xml:space="preserve"> user can clic</w:t>
+        <w:t xml:space="preserve"> </w:t>
+      </w:r>
+      <w:r>
+        <w:t xml:space="preserve">the </w:t>
+      </w:r>
+      <w:r>
+        <w:t>user can clic</w:t>
       </w:r>
       <w:r>
         <w:rPr>
@@ -6803,7 +6733,7 @@
         <w:t>Show Attributes</w:t>
       </w:r>
       <w:r>
-        <w:t xml:space="preserve">  located in the Cluster Details section</w:t>
+        <w:t xml:space="preserve"> located in the Cluster Details section</w:t>
       </w:r>
       <w:r>
         <w:t>,</w:t>
@@ -7091,7 +7021,6 @@
                                 <w:szCs w:val="24"/>
                               </w:rPr>
                             </w:pPr>
-                            <w:proofErr w:type="gramStart"/>
                             <w:r>
                               <w:t xml:space="preserve">Figure </w:t>
                             </w:r>
@@ -7138,11 +7067,7 @@
                               <w:t xml:space="preserve"> </w:t>
                             </w:r>
                             <w:r>
-                              <w:t>Example</w:t>
-                            </w:r>
-                            <w:proofErr w:type="gramEnd"/>
-                            <w:r>
-                              <w:t xml:space="preserve"> of a cluster with high energy (red), non-trivial halo (yellow) and branch count</w:t>
+                              <w:t>Example of a cluster with high energy (red), non-trivial halo (yellow) and branch count</w:t>
                             </w:r>
                           </w:p>
                         </w:txbxContent>
@@ -7286,7 +7211,6 @@
                                 <w:szCs w:val="24"/>
                               </w:rPr>
                             </w:pPr>
-                            <w:proofErr w:type="gramStart"/>
                             <w:r>
                               <w:t xml:space="preserve">Figure </w:t>
                             </w:r>
@@ -7330,11 +7254,7 @@
                               <w:fldChar w:fldCharType="end"/>
                             </w:r>
                             <w:r>
-                              <w:t xml:space="preserve"> Example</w:t>
-                            </w:r>
-                            <w:proofErr w:type="gramEnd"/>
-                            <w:r>
-                              <w:t xml:space="preserve"> of a simple cluster with lower total energy. It contains only a single branch without a significant halo effect.</w:t>
+                              <w:t xml:space="preserve"> Example of a simple cluster with lower total energy. It contains only a single branch without a significant halo effect.</w:t>
                             </w:r>
                           </w:p>
                         </w:txbxContent>
@@ -7884,7 +7804,6 @@
                                 <w:szCs w:val="24"/>
                               </w:rPr>
                             </w:pPr>
-                            <w:proofErr w:type="gramStart"/>
                             <w:r>
                               <w:t xml:space="preserve">Figure </w:t>
                             </w:r>
@@ -7928,11 +7847,7 @@
                               <w:fldChar w:fldCharType="end"/>
                             </w:r>
                             <w:r>
-                              <w:t xml:space="preserve"> Cluster</w:t>
-                            </w:r>
-                            <w:proofErr w:type="gramEnd"/>
-                            <w:r>
-                              <w:t xml:space="preserve"> after skeletonization</w:t>
+                              <w:t xml:space="preserve"> Cluster after skeletonization</w:t>
                             </w:r>
                           </w:p>
                         </w:txbxContent>
@@ -8161,7 +8076,6 @@
                                 <w:szCs w:val="24"/>
                               </w:rPr>
                             </w:pPr>
-                            <w:proofErr w:type="gramStart"/>
                             <w:r>
                               <w:t xml:space="preserve">Figure </w:t>
                             </w:r>
@@ -8201,7 +8115,6 @@
                               </w:rPr>
                               <w:t>10</w:t>
                             </w:r>
-                            <w:proofErr w:type="gramEnd"/>
                             <w:r>
                               <w:fldChar w:fldCharType="end"/>
                             </w:r>
@@ -8906,7 +8819,6 @@
         </w:rPr>
       </w:pPr>
       <w:bookmarkStart w:id="6" w:name="_Ref75114339"/>
-      <w:proofErr w:type="gramStart"/>
       <w:r>
         <w:t xml:space="preserve">Figure </w:t>
       </w:r>
@@ -8946,7 +8858,6 @@
         </w:rPr>
         <w:t>11</w:t>
       </w:r>
-      <w:proofErr w:type="gramEnd"/>
       <w:r>
         <w:fldChar w:fldCharType="end"/>
       </w:r>
@@ -9100,7 +9011,13 @@
         <w:rPr>
           <w:lang w:val="en-US"/>
         </w:rPr>
-        <w:t>Lead,</w:t>
+        <w:t>l</w:t>
+      </w:r>
+      <w:r>
+        <w:rPr>
+          <w:lang w:val="en-US"/>
+        </w:rPr>
+        <w:t>ead,</w:t>
       </w:r>
     </w:p>
     <w:p>
@@ -9120,7 +9037,13 @@
         <w:rPr>
           <w:lang w:val="en-US"/>
         </w:rPr>
-        <w:t>Iron</w:t>
+        <w:t>i</w:t>
+      </w:r>
+      <w:r>
+        <w:rPr>
+          <w:lang w:val="en-US"/>
+        </w:rPr>
+        <w:t>ron</w:t>
       </w:r>
       <w:r>
         <w:rPr>
@@ -9152,7 +9075,13 @@
         <w:rPr>
           <w:lang w:val="en-US"/>
         </w:rPr>
-        <w:t>He</w:t>
+        <w:t>h</w:t>
+      </w:r>
+      <w:r>
+        <w:rPr>
+          <w:lang w:val="en-US"/>
+        </w:rPr>
+        <w:t>e</w:t>
       </w:r>
       <w:r>
         <w:rPr>
@@ -9297,19 +9226,11 @@
           <w:lang w:val="en-US"/>
         </w:rPr>
       </w:pPr>
-      <w:proofErr w:type="gramStart"/>
-      <w:r>
-        <w:rPr>
-          <w:lang w:val="en-US"/>
-        </w:rPr>
-        <w:t>and</w:t>
-      </w:r>
-      <w:proofErr w:type="gramEnd"/>
-      <w:r>
-        <w:rPr>
-          <w:lang w:val="en-US"/>
-        </w:rPr>
-        <w:t xml:space="preserve"> proton.</w:t>
+      <w:r>
+        <w:rPr>
+          <w:lang w:val="en-US"/>
+        </w:rPr>
+        <w:t>and proton.</w:t>
       </w:r>
     </w:p>
     <w:p>
@@ -9968,15 +9889,7 @@
         <w:t>,</w:t>
       </w:r>
       <w:r>
-        <w:t xml:space="preserve"> </w:t>
-      </w:r>
-      <w:proofErr w:type="gramStart"/>
-      <w:r>
-        <w:t>and .px</w:t>
-      </w:r>
-      <w:proofErr w:type="gramEnd"/>
-      <w:r>
-        <w:t xml:space="preserve"> file) </w:t>
+        <w:t xml:space="preserve"> and .px file) </w:t>
       </w:r>
       <w:r>
         <w:t xml:space="preserve">containing the selected clusters together with computed attributes. </w:t>
@@ -10654,7 +10567,6 @@
         <w:jc w:val="both"/>
       </w:pPr>
       <w:bookmarkStart w:id="9" w:name="_Ref75116687"/>
-      <w:proofErr w:type="gramStart"/>
       <w:r>
         <w:t xml:space="preserve">Figure </w:t>
       </w:r>
@@ -10699,11 +10611,7 @@
       </w:r>
       <w:bookmarkEnd w:id="9"/>
       <w:r>
-        <w:t xml:space="preserve"> Selected</w:t>
-      </w:r>
-      <w:proofErr w:type="gramEnd"/>
-      <w:r>
-        <w:t xml:space="preserve"> partitions in Description Generator</w:t>
+        <w:t xml:space="preserve"> Selected partitions in Description Generator</w:t>
       </w:r>
     </w:p>
     <w:p>
@@ -10836,40 +10744,13 @@
         <w:t xml:space="preserve">a </w:t>
       </w:r>
       <w:r>
-        <w:t xml:space="preserve">given class (further referenced to as a </w:t>
-      </w:r>
-      <w:r>
-        <w:rPr>
-          <w:rFonts w:ascii="Consolas" w:hAnsi="Consolas" w:cs="Consolas"/>
-        </w:rPr>
-        <w:t>class partition</w:t>
-      </w:r>
-      <w:r>
-        <w:t>)</w:t>
-      </w:r>
-      <w:r>
-        <w:t>,</w:t>
-      </w:r>
-      <w:r>
-        <w:t xml:space="preserve"> we can choose whether we want to process those in </w:t>
-      </w:r>
-      <w:r>
-        <w:rPr>
-          <w:b/>
-        </w:rPr>
-        <w:t>a serial order</w:t>
-      </w:r>
-      <w:r>
-        <w:t xml:space="preserve"> (</w:t>
-      </w:r>
-      <w:r>
-        <w:t>provided</w:t>
-      </w:r>
-      <w:r>
-        <w:t xml:space="preserve"> by the order on input</w:t>
-      </w:r>
-      <w:r>
-        <w:t xml:space="preserve"> – next partition is processed after the previous was already fully processed</w:t>
+        <w:t xml:space="preserve">given class (further referenced </w:t>
+      </w:r>
+      <w:r>
+        <w:t>as a class partition), we can choose whether we want to process those in a serial order (provided by the order on input – the</w:t>
+      </w:r>
+      <w:r>
+        <w:t xml:space="preserve"> next partition is processed after the previous was already fully processed</w:t>
       </w:r>
       <w:r>
         <w:t>)</w:t>
@@ -11055,18 +10936,10 @@
         <w:t xml:space="preserve">the </w:t>
       </w:r>
       <w:r>
-        <w:t xml:space="preserve">machine learning classification of the less frequent classes. To compensate for </w:t>
-      </w:r>
-      <w:proofErr w:type="gramStart"/>
-      <w:r>
-        <w:t xml:space="preserve">that, </w:t>
-      </w:r>
-      <w:r>
-        <w:t xml:space="preserve"> we</w:t>
-      </w:r>
-      <w:proofErr w:type="gramEnd"/>
-      <w:r>
-        <w:t xml:space="preserve"> can choose the</w:t>
+        <w:t xml:space="preserve">machine learning classification of the less frequent classes. To compensate for that, </w:t>
+      </w:r>
+      <w:r>
+        <w:t xml:space="preserve"> we can choose the</w:t>
       </w:r>
       <w:r>
         <w:t xml:space="preserve"> </w:t>
@@ -11206,33 +11079,19 @@
         <w:rPr>
           <w:b/>
         </w:rPr>
-        <w:t>classifier.</w:t>
-      </w:r>
-      <w:proofErr w:type="gramStart"/>
+        <w:t>classifier.csf</w:t>
+      </w:r>
       <w:r>
         <w:rPr>
           <w:b/>
         </w:rPr>
-        <w:t>csf</w:t>
+        <w:t>]</w:t>
       </w:r>
       <w:r>
         <w:rPr>
           <w:b/>
         </w:rPr>
-        <w:t>]</w:t>
-      </w:r>
-      <w:r>
-        <w:rPr>
-          <w:b/>
-        </w:rPr>
-        <w:t xml:space="preserve">  [file_to_classify</w:t>
-      </w:r>
-      <w:proofErr w:type="gramEnd"/>
-      <w:r>
-        <w:rPr>
-          <w:b/>
-        </w:rPr>
-        <w:t>.json]  [options]</w:t>
+        <w:t xml:space="preserve">  [file_to_classify.json]  [options]</w:t>
       </w:r>
     </w:p>
     <w:p>
@@ -11280,7 +11139,19 @@
               <w:rPr>
                 <w:sz w:val="28"/>
               </w:rPr>
-              <w:t>Command line options</w:t>
+              <w:t>Command</w:t>
+            </w:r>
+            <w:r>
+              <w:rPr>
+                <w:sz w:val="28"/>
+              </w:rPr>
+              <w:t>-</w:t>
+            </w:r>
+            <w:r>
+              <w:rPr>
+                <w:sz w:val="28"/>
+              </w:rPr>
+              <w:t>line options</w:t>
             </w:r>
           </w:p>
         </w:tc>
@@ -11457,7 +11328,7 @@
               <w:t>efault</w:t>
             </w:r>
             <w:r>
-              <w:t xml:space="preserve">), print frequencies, </w:t>
+              <w:t xml:space="preserve">), print frequencies </w:t>
             </w:r>
             <w:r>
               <w:t xml:space="preserve">while also create a file for non-trivial unclassified clusters. </w:t>
@@ -11498,7 +11369,7 @@
               <w:t>The clusters are split into separate JSON files according to the predicted class and</w:t>
             </w:r>
             <w:r>
-              <w:t xml:space="preserve"> print key-value pairs of the frequencies to the console. In order to be able to view the results in the ClusterViewer , </w:t>
+              <w:t xml:space="preserve"> print key-value pairs of the frequencies to the console. In order to be able to view the results in the ClusterViewer, </w:t>
             </w:r>
             <w:r>
               <w:t xml:space="preserve">the </w:t>
@@ -11564,7 +11435,6 @@
           <w:szCs w:val="24"/>
         </w:rPr>
       </w:pPr>
-      <w:proofErr w:type="gramStart"/>
       <w:r>
         <w:t xml:space="preserve">Table </w:t>
       </w:r>
@@ -11608,11 +11478,7 @@
         <w:fldChar w:fldCharType="end"/>
       </w:r>
       <w:r>
-        <w:t xml:space="preserve">  Options</w:t>
-      </w:r>
-      <w:proofErr w:type="gramEnd"/>
-      <w:r>
-        <w:t xml:space="preserve"> of ClassifierForClusters application</w:t>
+        <w:t xml:space="preserve">  Options of ClassifierForClusters application</w:t>
       </w:r>
     </w:p>
     <w:p/>
@@ -11730,18 +11596,10 @@
         <w:t>existing model</w:t>
       </w:r>
       <w:r>
-        <w:t xml:space="preserve"> of single-level </w:t>
-      </w:r>
-      <w:proofErr w:type="gramStart"/>
-      <w:r>
-        <w:t>classifier</w:t>
-      </w:r>
-      <w:r>
-        <w:t>,  we</w:t>
-      </w:r>
-      <w:proofErr w:type="gramEnd"/>
-      <w:r>
-        <w:t xml:space="preserve"> fill in this field with </w:t>
+        <w:t xml:space="preserve"> of single-level classifier</w:t>
+      </w:r>
+      <w:r>
+        <w:t xml:space="preserve">,  we fill in this field with </w:t>
       </w:r>
       <w:r>
         <w:t xml:space="preserve">its configuration </w:t>
@@ -11879,21 +11737,16 @@
         <w:t>is split randomly into training and validation set</w:t>
       </w:r>
       <w:r>
+        <w:t>s</w:t>
+      </w:r>
+      <w:r>
         <w:t xml:space="preserve"> (where 90% </w:t>
       </w:r>
       <w:r>
         <w:t>o</w:t>
       </w:r>
       <w:r>
-        <w:t xml:space="preserve">f the data </w:t>
-      </w:r>
-      <w:proofErr w:type="gramStart"/>
-      <w:r>
-        <w:t>is used</w:t>
-      </w:r>
-      <w:proofErr w:type="gramEnd"/>
-      <w:r>
-        <w:t xml:space="preserve"> for training and the remaining 10% for validation)</w:t>
+        <w:t>f the data is used for training and the remaining 10% for validation)</w:t>
       </w:r>
       <w:r>
         <w:t>.</w:t>
@@ -11956,7 +11809,6 @@
       <w:pPr>
         <w:pStyle w:val="Popis"/>
       </w:pPr>
-      <w:proofErr w:type="gramStart"/>
       <w:r>
         <w:t xml:space="preserve">Figure </w:t>
       </w:r>
@@ -12000,11 +11852,7 @@
         <w:fldChar w:fldCharType="end"/>
       </w:r>
       <w:r>
-        <w:t xml:space="preserve"> Classifier</w:t>
-      </w:r>
-      <w:proofErr w:type="gramEnd"/>
-      <w:r>
-        <w:t xml:space="preserve"> training dialog</w:t>
+        <w:t xml:space="preserve"> Classifier training dialog</w:t>
       </w:r>
     </w:p>
     <w:p>
@@ -12247,7 +12095,6 @@
       <w:pPr>
         <w:pStyle w:val="Popis"/>
       </w:pPr>
-      <w:proofErr w:type="gramStart"/>
       <w:r>
         <w:t xml:space="preserve">Figure </w:t>
       </w:r>
@@ -12291,11 +12138,7 @@
         <w:fldChar w:fldCharType="end"/>
       </w:r>
       <w:r>
-        <w:t xml:space="preserve"> Classifier</w:t>
-      </w:r>
-      <w:proofErr w:type="gramEnd"/>
-      <w:r>
-        <w:t xml:space="preserve"> combin</w:t>
+        <w:t xml:space="preserve"> Classifier combin</w:t>
       </w:r>
       <w:r>
         <w:t>ing dialog</w:t>
@@ -12344,7 +12187,6 @@
       <w:pPr>
         <w:pStyle w:val="Popis"/>
       </w:pPr>
-      <w:proofErr w:type="gramStart"/>
       <w:r>
         <w:t xml:space="preserve">Figure </w:t>
       </w:r>
@@ -12388,11 +12230,7 @@
         <w:fldChar w:fldCharType="end"/>
       </w:r>
       <w:r>
-        <w:t xml:space="preserve"> Example</w:t>
-      </w:r>
-      <w:proofErr w:type="gramEnd"/>
-      <w:r>
-        <w:t xml:space="preserve"> of a multi-level classifier</w:t>
+        <w:t xml:space="preserve"> Example of a multi-level classifier</w:t>
       </w:r>
     </w:p>
     <w:p/>
@@ -12843,7 +12681,6 @@
           <w:noProof/>
         </w:rPr>
       </w:pPr>
-      <w:proofErr w:type="gramStart"/>
       <w:r>
         <w:t xml:space="preserve">Table </w:t>
       </w:r>
@@ -12889,7 +12726,6 @@
       <w:r>
         <w:t xml:space="preserve"> Command</w:t>
       </w:r>
-      <w:proofErr w:type="gramEnd"/>
       <w:r>
         <w:rPr>
           <w:noProof/>
@@ -12919,8 +12755,6 @@
         <w:pStyle w:val="Nadpis1"/>
         <w:jc w:val="both"/>
       </w:pPr>
-      <w:bookmarkStart w:id="11" w:name="_GoBack"/>
-      <w:bookmarkEnd w:id="11"/>
       <w:r>
         <w:lastRenderedPageBreak/>
         <w:t>ClassifierExperiment</w:t>
@@ -13240,15 +13074,7 @@
         <w:t>energy electrons</w:t>
       </w:r>
       <w:r>
-        <w:t xml:space="preserve"> from protons and from the rest. The total number of clusters we used during the training </w:t>
-      </w:r>
-      <w:proofErr w:type="gramStart"/>
-      <w:r>
-        <w:t>is more</w:t>
-      </w:r>
-      <w:proofErr w:type="gramEnd"/>
-      <w:r>
-        <w:t xml:space="preserve"> than one million.</w:t>
+        <w:t xml:space="preserve"> from protons and from the rest. The total number of clusters we used during the training is more than one million.</w:t>
       </w:r>
     </w:p>
     <w:p>
@@ -13407,7 +13233,13 @@
         <w:jc w:val="both"/>
       </w:pPr>
       <w:r>
-        <w:t>During the training proce</w:t>
+        <w:t>During the training</w:t>
+      </w:r>
+      <w:r>
+        <w:t>,</w:t>
+      </w:r>
+      <w:r>
+        <w:t xml:space="preserve"> proce</w:t>
       </w:r>
       <w:r>
         <w:t>s</w:t>
@@ -13481,15 +13313,7 @@
         <w:t xml:space="preserve"> </w:t>
       </w:r>
       <w:r>
-        <w:t xml:space="preserve">to quickly find out whether the correct data directory was downloaded and if it has the expected structure (It </w:t>
-      </w:r>
-      <w:proofErr w:type="gramStart"/>
-      <w:r>
-        <w:t>is more</w:t>
-      </w:r>
-      <w:proofErr w:type="gramEnd"/>
-      <w:r>
-        <w:t xml:space="preserve"> of a quick check rather tha</w:t>
+        <w:t>to quickly find out whether the correct data directory was downloaded and if it has the expected structure (It is more of a quick check rather tha</w:t>
       </w:r>
       <w:r>
         <w:t>n</w:t>
@@ -13857,9 +13681,8 @@
       <w:pPr>
         <w:pStyle w:val="Popis"/>
       </w:pPr>
-      <w:bookmarkStart w:id="12" w:name="_Ref76389099"/>
-      <w:bookmarkStart w:id="13" w:name="_Ref76389094"/>
-      <w:proofErr w:type="gramStart"/>
+      <w:bookmarkStart w:id="11" w:name="_Ref76389099"/>
+      <w:bookmarkStart w:id="12" w:name="_Ref76389094"/>
       <w:r>
         <w:t xml:space="preserve">Table </w:t>
       </w:r>
@@ -13902,21 +13725,17 @@
       <w:r>
         <w:fldChar w:fldCharType="end"/>
       </w:r>
+      <w:bookmarkEnd w:id="11"/>
+      <w:r>
+        <w:t xml:space="preserve"> Default </w:t>
+      </w:r>
+      <w:r>
+        <w:t>model</w:t>
+      </w:r>
+      <w:r>
+        <w:t xml:space="preserve"> </w:t>
+      </w:r>
       <w:bookmarkEnd w:id="12"/>
-      <w:r>
-        <w:t xml:space="preserve"> Default</w:t>
-      </w:r>
-      <w:proofErr w:type="gramEnd"/>
-      <w:r>
-        <w:t xml:space="preserve"> </w:t>
-      </w:r>
-      <w:r>
-        <w:t>model</w:t>
-      </w:r>
-      <w:r>
-        <w:t xml:space="preserve"> </w:t>
-      </w:r>
-      <w:bookmarkEnd w:id="13"/>
       <w:r>
         <w:t>parameters</w:t>
       </w:r>
@@ -14563,15 +14382,7 @@
         <w:jc w:val="both"/>
       </w:pPr>
       <w:r>
-        <w:t xml:space="preserve">Then, we calculated their accuracy on a test fold (we </w:t>
-      </w:r>
-      <w:proofErr w:type="gramStart"/>
-      <w:r>
-        <w:t>performed a 6-fold</w:t>
-      </w:r>
-      <w:proofErr w:type="gramEnd"/>
-      <w:r>
-        <w:t xml:space="preserve"> validation)</w:t>
+        <w:t>Then, we calculated their accuracy on a test fold (we performed a 6-fold validation)</w:t>
       </w:r>
     </w:p>
     <w:p>
@@ -14658,15 +14469,7 @@
         <w:jc w:val="both"/>
       </w:pPr>
       <w:r>
-        <w:t xml:space="preserve">Address space: </w:t>
-      </w:r>
-      <w:proofErr w:type="gramStart"/>
-      <w:r>
-        <w:t>64-bit</w:t>
-      </w:r>
-      <w:proofErr w:type="gramEnd"/>
-      <w:r>
-        <w:t>,</w:t>
+        <w:t>Address space: 64-bit,</w:t>
       </w:r>
     </w:p>
     <w:p>
@@ -14925,22 +14728,33 @@
         </w:rPr>
       </w:pPr>
       <w:r>
-        <w:t xml:space="preserve">Download the sample dataset from </w:t>
+        <w:t>Download the sample dataset from</w:t>
+      </w:r>
+      <w:r>
+        <w:t xml:space="preserve"> </w:t>
       </w:r>
       <w:hyperlink r:id="rId37" w:history="1">
         <w:r>
           <w:rPr>
             <w:rStyle w:val="Hypertextovprepojenie"/>
           </w:rPr>
-          <w:t>https://github.com/TomSpeedy/ClusterProcessorData</w:t>
+          <w:t>https://drive.google.com/fi</w:t>
+        </w:r>
+        <w:r>
+          <w:rPr>
+            <w:rStyle w:val="Hypertextovprepojenie"/>
+          </w:rPr>
+          <w:t>l</w:t>
+        </w:r>
+        <w:r>
+          <w:rPr>
+            <w:rStyle w:val="Hypertextovprepojenie"/>
+          </w:rPr>
+          <w:t>e/d/1f_t0RE7KiqO69yrzWAbU8LSX8r3l4m_J/view?usp=sharing</w:t>
         </w:r>
       </w:hyperlink>
-      <w:r>
-        <w:rPr>
-          <w:rStyle w:val="Hypertextovprepojenie"/>
-        </w:rPr>
-        <w:t>.</w:t>
-      </w:r>
+      <w:bookmarkStart w:id="13" w:name="_GoBack"/>
+      <w:bookmarkEnd w:id="13"/>
     </w:p>
     <w:p>
       <w:pPr>
@@ -15020,25 +14834,7 @@
           <w:color w:val="000000" w:themeColor="text1"/>
           <w:u w:val="none"/>
         </w:rPr>
-        <w:t xml:space="preserve"> </w:t>
-      </w:r>
-      <w:proofErr w:type="gramStart"/>
-      <w:r>
-        <w:rPr>
-          <w:rStyle w:val="Hypertextovprepojenie"/>
-          <w:color w:val="000000" w:themeColor="text1"/>
-          <w:u w:val="none"/>
-        </w:rPr>
-        <w:t>are used</w:t>
-      </w:r>
-      <w:proofErr w:type="gramEnd"/>
-      <w:r>
-        <w:rPr>
-          <w:rStyle w:val="Hypertextovprepojenie"/>
-          <w:color w:val="000000" w:themeColor="text1"/>
-          <w:u w:val="none"/>
-        </w:rPr>
-        <w:t xml:space="preserve"> for training the neural network classifiers in JSON file format.</w:t>
+        <w:t xml:space="preserve"> are used for training the neural network classifiers in JSON file format.</w:t>
       </w:r>
       <w:r>
         <w:rPr>
@@ -15168,16 +14964,15 @@
           <w:color w:val="000000" w:themeColor="text1"/>
           <w:u w:val="none"/>
         </w:rPr>
-        <w:t xml:space="preserve"> format, which are split into multiple directories based on their </w:t>
-      </w:r>
-      <w:proofErr w:type="gramStart"/>
+        <w:t xml:space="preserve"> format, which are split into multiple directories based on their class (</w:t>
+      </w:r>
       <w:r>
         <w:rPr>
           <w:rStyle w:val="Hypertextovprepojenie"/>
           <w:color w:val="000000" w:themeColor="text1"/>
           <w:u w:val="none"/>
         </w:rPr>
-        <w:t>class (</w:t>
+        <w:t xml:space="preserve">e.g., </w:t>
       </w:r>
       <w:r>
         <w:rPr>
@@ -15185,24 +14980,7 @@
           <w:color w:val="000000" w:themeColor="text1"/>
           <w:u w:val="none"/>
         </w:rPr>
-        <w:t xml:space="preserve">e.g., </w:t>
-      </w:r>
-      <w:r>
-        <w:rPr>
-          <w:rStyle w:val="Hypertextovprepojenie"/>
-          <w:color w:val="000000" w:themeColor="text1"/>
-          <w:u w:val="none"/>
-        </w:rPr>
-        <w:t>proton</w:t>
-      </w:r>
-      <w:proofErr w:type="gramEnd"/>
-      <w:r>
-        <w:rPr>
-          <w:rStyle w:val="Hypertextovprepojenie"/>
-          <w:color w:val="000000" w:themeColor="text1"/>
-          <w:u w:val="none"/>
-        </w:rPr>
-        <w:t>, electron</w:t>
+        <w:t>proton, electron</w:t>
       </w:r>
       <w:r>
         <w:rPr>
@@ -15261,48 +15039,38 @@
         </w:rPr>
         <w:t xml:space="preserve"> the classifier models which were already trained and can be used for classification or (in </w:t>
       </w:r>
-      <w:proofErr w:type="gramStart"/>
       <w:r>
         <w:rPr>
           <w:rStyle w:val="Hypertextovprepojenie"/>
           <w:color w:val="000000" w:themeColor="text1"/>
           <w:u w:val="none"/>
         </w:rPr>
-        <w:t>the</w:t>
-      </w:r>
-      <w:proofErr w:type="gramEnd"/>
+        <w:t xml:space="preserve">the </w:t>
+      </w:r>
       <w:r>
         <w:rPr>
           <w:rStyle w:val="Hypertextovprepojenie"/>
           <w:color w:val="000000" w:themeColor="text1"/>
           <w:u w:val="none"/>
         </w:rPr>
-        <w:t xml:space="preserve"> </w:t>
-      </w:r>
-      <w:r>
+        <w:t>case of single-level classifiers) for further training.</w:t>
+      </w:r>
+    </w:p>
+    <w:p>
+      <w:pPr>
+        <w:pStyle w:val="Nadpis2"/>
         <w:rPr>
           <w:rStyle w:val="Hypertextovprepojenie"/>
           <w:color w:val="000000" w:themeColor="text1"/>
           <w:u w:val="none"/>
         </w:rPr>
-        <w:t>case of single-level classifiers) for further training.</w:t>
-      </w:r>
-    </w:p>
-    <w:p>
-      <w:pPr>
-        <w:pStyle w:val="Nadpis2"/>
+      </w:pPr>
+      <w:r>
         <w:rPr>
           <w:rStyle w:val="Hypertextovprepojenie"/>
           <w:color w:val="000000" w:themeColor="text1"/>
           <w:u w:val="none"/>
         </w:rPr>
-      </w:pPr>
-      <w:r>
-        <w:rPr>
-          <w:rStyle w:val="Hypertextovprepojenie"/>
-          <w:color w:val="000000" w:themeColor="text1"/>
-          <w:u w:val="none"/>
-        </w:rPr>
         <w:t>Filtering</w:t>
       </w:r>
     </w:p>
@@ -15325,7 +15093,13 @@
         <w:t>i</w:t>
       </w:r>
       <w:r>
-        <w:t xml:space="preserve">ons prepared, we can navigate to the folder with ClusterFilter Binary (/bin/Release). Its structure should match the one displayed in </w:t>
+        <w:t>ons prepared, we can navigate t</w:t>
+      </w:r>
+      <w:r>
+        <w:t>he ClusterFilter binary folder</w:t>
+      </w:r>
+      <w:r>
+        <w:t xml:space="preserve"> (/bin/Release). Its structure should match the one displayed in </w:t>
       </w:r>
       <w:r>
         <w:fldChar w:fldCharType="begin"/>
@@ -15419,7 +15193,6 @@
                             <w:r>
                               <w:fldChar w:fldCharType="separate"/>
                             </w:r>
-                            <w:proofErr w:type="gramStart"/>
                             <w:r>
                               <w:rPr>
                                 <w:noProof/>
@@ -15455,11 +15228,7 @@
                               <w:t xml:space="preserve">  F</w:t>
                             </w:r>
                             <w:r>
-                              <w:t>ilterer</w:t>
-                            </w:r>
-                            <w:proofErr w:type="gramEnd"/>
-                            <w:r>
-                              <w:t xml:space="preserve"> application folder with executable binary</w:t>
+                              <w:t>ilterer application folder with executable binary</w:t>
                             </w:r>
                           </w:p>
                         </w:txbxContent>
@@ -15929,7 +15698,6 @@
                             <w:r>
                               <w:fldChar w:fldCharType="separate"/>
                             </w:r>
-                            <w:proofErr w:type="gramStart"/>
                             <w:r>
                               <w:rPr>
                                 <w:noProof/>
@@ -15962,11 +15730,7 @@
                             </w:r>
                             <w:bookmarkEnd w:id="15"/>
                             <w:r>
-                              <w:t xml:space="preserve"> Filled</w:t>
-                            </w:r>
-                            <w:proofErr w:type="gramEnd"/>
-                            <w:r>
-                              <w:t xml:space="preserve"> filterer form</w:t>
+                              <w:t xml:space="preserve"> Filled filterer form</w:t>
                             </w:r>
                           </w:p>
                         </w:txbxContent>
@@ -16230,25 +15994,7 @@
           <w:color w:val="000000" w:themeColor="text1"/>
           <w:u w:val="none"/>
         </w:rPr>
-        <w:t xml:space="preserve"> and we are immediately informed that the filtering </w:t>
-      </w:r>
-      <w:proofErr w:type="gramStart"/>
-      <w:r>
-        <w:rPr>
-          <w:rStyle w:val="Hypertextovprepojenie"/>
-          <w:color w:val="000000" w:themeColor="text1"/>
-          <w:u w:val="none"/>
-        </w:rPr>
-        <w:t>is done</w:t>
-      </w:r>
-      <w:proofErr w:type="gramEnd"/>
-      <w:r>
-        <w:rPr>
-          <w:rStyle w:val="Hypertextovprepojenie"/>
-          <w:color w:val="000000" w:themeColor="text1"/>
-          <w:u w:val="none"/>
-        </w:rPr>
-        <w:t>.</w:t>
+        <w:t xml:space="preserve"> and we are immediately informed that the filtering is done.</w:t>
       </w:r>
     </w:p>
     <w:p>
@@ -16331,7 +16077,6 @@
                             <w:r>
                               <w:fldChar w:fldCharType="separate"/>
                             </w:r>
-                            <w:proofErr w:type="gramStart"/>
                             <w:r>
                               <w:rPr>
                                 <w:noProof/>
@@ -16364,11 +16109,7 @@
                             </w:r>
                             <w:bookmarkEnd w:id="16"/>
                             <w:r>
-                              <w:t xml:space="preserve"> Output</w:t>
-                            </w:r>
-                            <w:proofErr w:type="gramEnd"/>
-                            <w:r>
-                              <w:t xml:space="preserve"> file from filterer containing only 3 clusters</w:t>
+                              <w:t xml:space="preserve"> Output file from filterer containing only 3 clusters</w:t>
                             </w:r>
                           </w:p>
                         </w:txbxContent>
@@ -16533,25 +16274,7 @@
           <w:color w:val="auto"/>
           <w:u w:val="none"/>
         </w:rPr>
-        <w:t xml:space="preserve">The output </w:t>
-      </w:r>
-      <w:proofErr w:type="gramStart"/>
-      <w:r>
-        <w:rPr>
-          <w:rStyle w:val="Hypertextovprepojenie"/>
-          <w:color w:val="auto"/>
-          <w:u w:val="none"/>
-        </w:rPr>
-        <w:t>file is</w:t>
-      </w:r>
-      <w:proofErr w:type="gramEnd"/>
-      <w:r>
-        <w:rPr>
-          <w:rStyle w:val="Hypertextovprepojenie"/>
-          <w:color w:val="auto"/>
-          <w:u w:val="none"/>
-        </w:rPr>
-        <w:t xml:space="preserve"> in the same directory as the input file and contains three clust</w:t>
+        <w:t>The output file is in the same directory as the input file and contains three clust</w:t>
       </w:r>
       <w:r>
         <w:rPr>
@@ -17019,7 +16742,6 @@
                             <w:r>
                               <w:fldChar w:fldCharType="separate"/>
                             </w:r>
-                            <w:proofErr w:type="gramStart"/>
                             <w:r>
                               <w:rPr>
                                 <w:noProof/>
@@ -17052,11 +16774,7 @@
                             </w:r>
                             <w:bookmarkEnd w:id="17"/>
                             <w:r>
-                              <w:t xml:space="preserve"> Selected</w:t>
-                            </w:r>
-                            <w:proofErr w:type="gramEnd"/>
-                            <w:r>
-                              <w:t xml:space="preserve"> inputs (partitions) for description generation</w:t>
+                              <w:t xml:space="preserve"> Selected inputs (partitions) for description generation</w:t>
                             </w:r>
                           </w:p>
                         </w:txbxContent>
@@ -17475,7 +17193,6 @@
                             <w:r>
                               <w:fldChar w:fldCharType="separate"/>
                             </w:r>
-                            <w:proofErr w:type="gramStart"/>
                             <w:r>
                               <w:rPr>
                                 <w:noProof/>
@@ -17508,11 +17225,7 @@
                             </w:r>
                             <w:bookmarkEnd w:id="18"/>
                             <w:r>
-                              <w:t xml:space="preserve"> Description</w:t>
-                            </w:r>
-                            <w:proofErr w:type="gramEnd"/>
-                            <w:r>
-                              <w:t xml:space="preserve"> generator form before processing</w:t>
+                              <w:t xml:space="preserve"> Description generator form before processing</w:t>
                             </w:r>
                           </w:p>
                         </w:txbxContent>
@@ -17887,7 +17600,6 @@
                             <w:r>
                               <w:fldChar w:fldCharType="separate"/>
                             </w:r>
-                            <w:proofErr w:type="gramStart"/>
                             <w:r>
                               <w:rPr>
                                 <w:noProof/>
@@ -17920,11 +17632,7 @@
                             </w:r>
                             <w:bookmarkEnd w:id="19"/>
                             <w:r>
-                              <w:t xml:space="preserve"> Beginning</w:t>
-                            </w:r>
-                            <w:proofErr w:type="gramEnd"/>
-                            <w:r>
-                              <w:t xml:space="preserve"> of the output of the description generator</w:t>
+                              <w:t xml:space="preserve"> Beginning of the output of the description generator</w:t>
                             </w:r>
                           </w:p>
                         </w:txbxContent>
@@ -18104,15 +17812,7 @@
         <w:t>]</w:t>
       </w:r>
       <w:r>
-        <w:t xml:space="preserve"> (in </w:t>
-      </w:r>
-      <w:proofErr w:type="gramStart"/>
-      <w:r>
-        <w:t>our</w:t>
-      </w:r>
-      <w:proofErr w:type="gramEnd"/>
-      <w:r>
-        <w:t xml:space="preserve"> case </w:t>
+        <w:t xml:space="preserve"> (in our case </w:t>
       </w:r>
       <w:r>
         <w:rPr>
@@ -18154,15 +17854,7 @@
         <w:t>]</w:t>
       </w:r>
       <w:r>
-        <w:t xml:space="preserve"> (in </w:t>
-      </w:r>
-      <w:proofErr w:type="gramStart"/>
-      <w:r>
-        <w:t>our</w:t>
-      </w:r>
-      <w:proofErr w:type="gramEnd"/>
-      <w:r>
-        <w:t xml:space="preserve"> case</w:t>
+        <w:t xml:space="preserve"> (in our case</w:t>
       </w:r>
       <w:r>
         <w:t>,</w:t>
@@ -18455,7 +18147,6 @@
                             <w:r>
                               <w:fldChar w:fldCharType="separate"/>
                             </w:r>
-                            <w:proofErr w:type="gramStart"/>
                             <w:r>
                               <w:rPr>
                                 <w:noProof/>
@@ -18488,11 +18179,7 @@
                             </w:r>
                             <w:bookmarkEnd w:id="20"/>
                             <w:r>
-                              <w:t xml:space="preserve"> Console</w:t>
-                            </w:r>
-                            <w:proofErr w:type="gramEnd"/>
-                            <w:r>
-                              <w:t xml:space="preserve"> output of the classifier</w:t>
+                              <w:t xml:space="preserve"> Console output of the classifier</w:t>
                             </w:r>
                           </w:p>
                         </w:txbxContent>
@@ -18666,7 +18353,6 @@
                             <w:r>
                               <w:fldChar w:fldCharType="separate"/>
                             </w:r>
-                            <w:proofErr w:type="gramStart"/>
                             <w:r>
                               <w:rPr>
                                 <w:noProof/>
@@ -18699,11 +18385,7 @@
                             </w:r>
                             <w:bookmarkEnd w:id="21"/>
                             <w:r>
-                              <w:t xml:space="preserve"> Beginning</w:t>
-                            </w:r>
-                            <w:proofErr w:type="gramEnd"/>
-                            <w:r>
-                              <w:t xml:space="preserve"> of the labeled clusters file (output of the classifier)</w:t>
+                              <w:t xml:space="preserve"> Beginning of the labeled clusters file (output of the classifier)</w:t>
                             </w:r>
                           </w:p>
                         </w:txbxContent>
@@ -19172,18 +18854,10 @@
         <w:t>When the form</w:t>
       </w:r>
       <w:r>
-        <w:t xml:space="preserve"> (and a console </w:t>
-      </w:r>
-      <w:proofErr w:type="gramStart"/>
-      <w:r>
-        <w:t xml:space="preserve">window) </w:t>
-      </w:r>
-      <w:r>
-        <w:t xml:space="preserve"> is</w:t>
-      </w:r>
-      <w:proofErr w:type="gramEnd"/>
-      <w:r>
-        <w:t xml:space="preserve"> opened, we select the training file by clicking </w:t>
+        <w:t xml:space="preserve"> (and a console window) </w:t>
+      </w:r>
+      <w:r>
+        <w:t xml:space="preserve"> is opened, we select the training file by clicking </w:t>
       </w:r>
       <w:r>
         <w:rPr>
@@ -19398,7 +19072,6 @@
                             <w:r>
                               <w:fldChar w:fldCharType="separate"/>
                             </w:r>
-                            <w:proofErr w:type="gramStart"/>
                             <w:r>
                               <w:rPr>
                                 <w:noProof/>
@@ -19431,11 +19104,7 @@
                             </w:r>
                             <w:bookmarkEnd w:id="22"/>
                             <w:r>
-                              <w:t xml:space="preserve"> Filled</w:t>
-                            </w:r>
-                            <w:proofErr w:type="gramEnd"/>
-                            <w:r>
-                              <w:t xml:space="preserve"> classifier form before training process</w:t>
+                              <w:t xml:space="preserve"> Filled classifier form before training process</w:t>
                             </w:r>
                           </w:p>
                         </w:txbxContent>
@@ -19634,11 +19303,7 @@
         <w:t>"</w:t>
       </w:r>
       <w:r>
-        <w:t xml:space="preserve">Analyzing the </w:t>
-      </w:r>
-      <w:proofErr w:type="gramStart"/>
-      <w:r>
-        <w:t>data..</w:t>
+        <w:t>Analyzing the data..</w:t>
       </w:r>
       <w:r>
         <w:t xml:space="preserve"> "</w:t>
@@ -19647,11 +19312,7 @@
         <w:t xml:space="preserve"> </w:t>
       </w:r>
       <w:r>
-        <w:t>is</w:t>
-      </w:r>
-      <w:proofErr w:type="gramEnd"/>
-      <w:r>
-        <w:t xml:space="preserve"> displayed, followed by the error rates of the classifier after each iteration</w:t>
+        <w:t>is displayed, followed by the error rates of the classifier after each iteration</w:t>
       </w:r>
       <w:r>
         <w:t xml:space="preserve">, as shown in </w:t>
@@ -19822,7 +19483,6 @@
                             <w:r>
                               <w:fldChar w:fldCharType="separate"/>
                             </w:r>
-                            <w:proofErr w:type="gramStart"/>
                             <w:r>
                               <w:rPr>
                                 <w:noProof/>
@@ -19850,7 +19510,6 @@
                               </w:rPr>
                               <w:t>10</w:t>
                             </w:r>
-                            <w:proofErr w:type="gramEnd"/>
                             <w:r>
                               <w:fldChar w:fldCharType="end"/>
                             </w:r>
@@ -20010,15 +19669,7 @@
         <w:t xml:space="preserve">Important note: Used implementation </w:t>
       </w:r>
       <w:r>
-        <w:t>(</w:t>
-      </w:r>
-      <w:proofErr w:type="gramStart"/>
-      <w:r>
-        <w:t>Accord.Net</w:t>
-      </w:r>
-      <w:proofErr w:type="gramEnd"/>
-      <w:r>
-        <w:t xml:space="preserve">) does not allow </w:t>
+        <w:t xml:space="preserve">(Accord.Net) does not allow </w:t>
       </w:r>
       <w:r>
         <w:t>network weight initialization based on a seed</w:t>
@@ -20564,6 +20215,36 @@
         <w:fldChar w:fldCharType="begin"/>
       </w:r>
       <w:r>
+        <w:instrText xml:space="preserve"> REF _Ref77172658 \h </w:instrText>
+      </w:r>
+      <w:r>
+        <w:fldChar w:fldCharType="separate"/>
+      </w:r>
+      <w:r>
+        <w:t xml:space="preserve">Figure </w:t>
+      </w:r>
+      <w:r>
+        <w:rPr>
+          <w:noProof/>
+        </w:rPr>
+        <w:t>10</w:t>
+      </w:r>
+      <w:r>
+        <w:t>.</w:t>
+      </w:r>
+      <w:r>
+        <w:rPr>
+          <w:noProof/>
+        </w:rPr>
+        <w:t>11</w:t>
+      </w:r>
+      <w:r>
+        <w:fldChar w:fldCharType="end"/>
+      </w:r>
+      <w:r>
+        <w:fldChar w:fldCharType="begin"/>
+      </w:r>
+      <w:r>
         <w:instrText xml:space="preserve"> REF _Ref76574480 \h </w:instrText>
       </w:r>
       <w:r>
@@ -20571,14 +20252,6 @@
       </w:r>
       <w:r>
         <w:fldChar w:fldCharType="separate"/>
-      </w:r>
-      <w:r>
-        <w:rPr>
-          <w:b/>
-          <w:bCs/>
-          <w:lang w:val="sk-SK"/>
-        </w:rPr>
-        <w:t>Chyba! Nenašiel sa žiaden zdroj odkazov.</w:t>
       </w:r>
       <w:r>
         <w:fldChar w:fldCharType="end"/>
@@ -20655,7 +20328,10 @@
         <w:t xml:space="preserve">and elPi0 (electron or pion with </w:t>
       </w:r>
       <w:r>
-        <w:t xml:space="preserve">the </w:t>
+        <w:t>an</w:t>
+      </w:r>
+      <w:r>
+        <w:t xml:space="preserve"> </w:t>
       </w:r>
       <w:r>
         <w:t>angle</w:t>
@@ -20846,6 +20522,8 @@
                                 <w:szCs w:val="24"/>
                               </w:rPr>
                             </w:pPr>
+                            <w:bookmarkStart w:id="24" w:name="_Ref77172609"/>
+                            <w:bookmarkStart w:id="25" w:name="_Ref77172658"/>
                             <w:r>
                               <w:t xml:space="preserve">Figure </w:t>
                             </w:r>
@@ -20858,7 +20536,6 @@
                             <w:r>
                               <w:fldChar w:fldCharType="separate"/>
                             </w:r>
-                            <w:proofErr w:type="gramStart"/>
                             <w:r>
                               <w:rPr>
                                 <w:noProof/>
@@ -20886,16 +20563,17 @@
                               </w:rPr>
                               <w:t>11</w:t>
                             </w:r>
-                            <w:proofErr w:type="gramEnd"/>
                             <w:r>
                               <w:fldChar w:fldCharType="end"/>
                             </w:r>
+                            <w:bookmarkEnd w:id="25"/>
                             <w:r>
                               <w:t xml:space="preserve"> </w:t>
                             </w:r>
                             <w:r>
                               <w:t>Classifier combining form before the start of combining process</w:t>
                             </w:r>
+                            <w:bookmarkEnd w:id="24"/>
                           </w:p>
                         </w:txbxContent>
                       </wps:txbx>
@@ -20925,6 +20603,8 @@
                           <w:szCs w:val="24"/>
                         </w:rPr>
                       </w:pPr>
+                      <w:bookmarkStart w:id="26" w:name="_Ref77172609"/>
+                      <w:bookmarkStart w:id="27" w:name="_Ref77172658"/>
                       <w:r>
                         <w:t xml:space="preserve">Figure </w:t>
                       </w:r>
@@ -20937,7 +20617,6 @@
                       <w:r>
                         <w:fldChar w:fldCharType="separate"/>
                       </w:r>
-                      <w:proofErr w:type="gramStart"/>
                       <w:r>
                         <w:rPr>
                           <w:noProof/>
@@ -20965,16 +20644,17 @@
                         </w:rPr>
                         <w:t>11</w:t>
                       </w:r>
-                      <w:proofErr w:type="gramEnd"/>
                       <w:r>
                         <w:fldChar w:fldCharType="end"/>
                       </w:r>
+                      <w:bookmarkEnd w:id="27"/>
                       <w:r>
                         <w:t xml:space="preserve"> </w:t>
                       </w:r>
                       <w:r>
                         <w:t>Classifier combining form before the start of combining process</w:t>
                       </w:r>
+                      <w:bookmarkEnd w:id="26"/>
                     </w:p>
                   </w:txbxContent>
                 </v:textbox>
@@ -21078,27 +20758,37 @@
         <w:t xml:space="preserve"> was successf</w:t>
       </w:r>
       <w:r>
-        <w:t xml:space="preserve">uly completed, as displayed in </w:t>
+        <w:t>uly completed, as displayed in</w:t>
+      </w:r>
+      <w:r>
+        <w:t xml:space="preserve"> </w:t>
       </w:r>
       <w:r>
         <w:fldChar w:fldCharType="begin"/>
       </w:r>
       <w:r>
-        <w:instrText xml:space="preserve"> REF _Ref76588591 \h </w:instrText>
-      </w:r>
-      <w:r>
-        <w:instrText xml:space="preserve"> \* MERGEFORMAT </w:instrText>
+        <w:instrText xml:space="preserve"> REF _Ref77172640 \h </w:instrText>
       </w:r>
       <w:r>
         <w:fldChar w:fldCharType="separate"/>
       </w:r>
       <w:r>
-        <w:rPr>
-          <w:b/>
-          <w:bCs/>
-          <w:lang w:val="sk-SK"/>
-        </w:rPr>
-        <w:t>Chyba! Nenašiel sa žiaden zdroj odkazov.</w:t>
+        <w:t xml:space="preserve">Figure </w:t>
+      </w:r>
+      <w:r>
+        <w:rPr>
+          <w:noProof/>
+        </w:rPr>
+        <w:t>10</w:t>
+      </w:r>
+      <w:r>
+        <w:t>.</w:t>
+      </w:r>
+      <w:r>
+        <w:rPr>
+          <w:noProof/>
+        </w:rPr>
+        <w:t>12</w:t>
       </w:r>
       <w:r>
         <w:fldChar w:fldCharType="end"/>
@@ -21110,15 +20800,7 @@
         <w:t>combined</w:t>
       </w:r>
       <w:r>
-        <w:t xml:space="preserve"> classifier (in </w:t>
-      </w:r>
-      <w:proofErr w:type="gramStart"/>
-      <w:r>
-        <w:t>our</w:t>
-      </w:r>
-      <w:proofErr w:type="gramEnd"/>
-      <w:r>
-        <w:t xml:space="preserve"> case) is stored in the working directory as </w:t>
+        <w:t xml:space="preserve"> classifier (in our case) is stored in the working directory as </w:t>
       </w:r>
       <w:r>
         <w:rPr>
@@ -21229,6 +20911,7 @@
                                 <w:szCs w:val="24"/>
                               </w:rPr>
                             </w:pPr>
+                            <w:bookmarkStart w:id="28" w:name="_Ref77172640"/>
                             <w:r>
                               <w:t xml:space="preserve">Figure </w:t>
                             </w:r>
@@ -21241,7 +20924,6 @@
                             <w:r>
                               <w:fldChar w:fldCharType="separate"/>
                             </w:r>
-                            <w:proofErr w:type="gramStart"/>
                             <w:r>
                               <w:rPr>
                                 <w:noProof/>
@@ -21269,10 +20951,10 @@
                               </w:rPr>
                               <w:t>12</w:t>
                             </w:r>
-                            <w:proofErr w:type="gramEnd"/>
                             <w:r>
                               <w:fldChar w:fldCharType="end"/>
                             </w:r>
+                            <w:bookmarkEnd w:id="28"/>
                             <w:r>
                               <w:t xml:space="preserve"> </w:t>
                             </w:r>
@@ -21308,6 +20990,7 @@
                           <w:szCs w:val="24"/>
                         </w:rPr>
                       </w:pPr>
+                      <w:bookmarkStart w:id="29" w:name="_Ref77172640"/>
                       <w:r>
                         <w:t xml:space="preserve">Figure </w:t>
                       </w:r>
@@ -21320,7 +21003,6 @@
                       <w:r>
                         <w:fldChar w:fldCharType="separate"/>
                       </w:r>
-                      <w:proofErr w:type="gramStart"/>
                       <w:r>
                         <w:rPr>
                           <w:noProof/>
@@ -21348,10 +21030,10 @@
                         </w:rPr>
                         <w:t>12</w:t>
                       </w:r>
-                      <w:proofErr w:type="gramEnd"/>
                       <w:r>
                         <w:fldChar w:fldCharType="end"/>
                       </w:r>
+                      <w:bookmarkEnd w:id="29"/>
                       <w:r>
                         <w:t xml:space="preserve"> </w:t>
                       </w:r>
@@ -21379,7 +21061,6 @@
         <w:jc w:val="both"/>
       </w:pPr>
       <w:r>
-        <w:lastRenderedPageBreak/>
         <w:br w:type="page"/>
       </w:r>
     </w:p>
@@ -21589,17 +21270,19 @@
         <w:jc w:val="both"/>
       </w:pPr>
       <w:r>
-        <w:t xml:space="preserve">In the console </w:t>
+        <w:t>In the console</w:t>
+      </w:r>
+      <w:r>
+        <w:t>,</w:t>
+      </w:r>
+      <w:r>
+        <w:t xml:space="preserve"> </w:t>
       </w:r>
       <w:r>
         <w:t>"</w:t>
       </w:r>
       <w:r>
-        <w:t xml:space="preserve">Analyzing the </w:t>
-      </w:r>
-      <w:proofErr w:type="gramStart"/>
-      <w:r>
-        <w:t>data..</w:t>
+        <w:t>Analyzing the data..</w:t>
       </w:r>
       <w:r>
         <w:t xml:space="preserve"> "</w:t>
@@ -21608,11 +21291,7 @@
         <w:t xml:space="preserve"> </w:t>
       </w:r>
       <w:r>
-        <w:t>is</w:t>
-      </w:r>
-      <w:proofErr w:type="gramEnd"/>
-      <w:r>
-        <w:t xml:space="preserve"> displayed, followed by the error rates of the classifier after each iteration and evaluation in the form of a normali</w:t>
+        <w:t>is displayed, followed by the error rates of the classifier after each iteration and evaluation in the form of a normali</w:t>
       </w:r>
       <w:r>
         <w:t>z</w:t>
@@ -22170,7 +21849,7 @@
                                 <w:szCs w:val="24"/>
                               </w:rPr>
                             </w:pPr>
-                            <w:bookmarkStart w:id="24" w:name="_Ref76573299"/>
+                            <w:bookmarkStart w:id="30" w:name="_Ref76573299"/>
                             <w:r>
                               <w:t xml:space="preserve">Figure </w:t>
                             </w:r>
@@ -22183,7 +21862,6 @@
                             <w:r>
                               <w:fldChar w:fldCharType="separate"/>
                             </w:r>
-                            <w:proofErr w:type="gramStart"/>
                             <w:r>
                               <w:rPr>
                                 <w:noProof/>
@@ -22211,11 +21889,10 @@
                               </w:rPr>
                               <w:t>13</w:t>
                             </w:r>
-                            <w:proofErr w:type="gramEnd"/>
                             <w:r>
                               <w:fldChar w:fldCharType="end"/>
                             </w:r>
-                            <w:bookmarkEnd w:id="24"/>
+                            <w:bookmarkEnd w:id="30"/>
                             <w:r>
                               <w:t xml:space="preserve"> Image of the 23rd cluster in the collection</w:t>
                             </w:r>
@@ -22358,7 +22035,7 @@
                                 <w:szCs w:val="24"/>
                               </w:rPr>
                             </w:pPr>
-                            <w:bookmarkStart w:id="25" w:name="_Ref76573290"/>
+                            <w:bookmarkStart w:id="31" w:name="_Ref76573290"/>
                             <w:r>
                               <w:t xml:space="preserve">Figure </w:t>
                             </w:r>
@@ -22371,7 +22048,6 @@
                             <w:r>
                               <w:fldChar w:fldCharType="separate"/>
                             </w:r>
-                            <w:proofErr w:type="gramStart"/>
                             <w:r>
                               <w:rPr>
                                 <w:noProof/>
@@ -22399,11 +22075,10 @@
                               </w:rPr>
                               <w:t>14</w:t>
                             </w:r>
-                            <w:proofErr w:type="gramEnd"/>
                             <w:r>
                               <w:fldChar w:fldCharType="end"/>
                             </w:r>
-                            <w:bookmarkEnd w:id="25"/>
+                            <w:bookmarkEnd w:id="31"/>
                             <w:r>
                               <w:t xml:space="preserve"> Image of the first cluster in the collection</w:t>
                             </w:r>
@@ -22902,7 +22577,7 @@
                                 <w:szCs w:val="24"/>
                               </w:rPr>
                             </w:pPr>
-                            <w:bookmarkStart w:id="26" w:name="_Ref76573857"/>
+                            <w:bookmarkStart w:id="32" w:name="_Ref76573857"/>
                             <w:r>
                               <w:t xml:space="preserve">Figure </w:t>
                             </w:r>
@@ -22915,7 +22590,6 @@
                             <w:r>
                               <w:fldChar w:fldCharType="separate"/>
                             </w:r>
-                            <w:proofErr w:type="gramStart"/>
                             <w:r>
                               <w:rPr>
                                 <w:noProof/>
@@ -22943,11 +22617,10 @@
                               </w:rPr>
                               <w:t>15</w:t>
                             </w:r>
-                            <w:proofErr w:type="gramEnd"/>
                             <w:r>
                               <w:fldChar w:fldCharType="end"/>
                             </w:r>
-                            <w:bookmarkEnd w:id="26"/>
+                            <w:bookmarkEnd w:id="32"/>
                             <w:r>
                               <w:t xml:space="preserve"> Attributes of a cluster in JSON data format</w:t>
                             </w:r>
@@ -23091,7 +22764,7 @@
                                 <w:szCs w:val="24"/>
                               </w:rPr>
                             </w:pPr>
-                            <w:bookmarkStart w:id="27" w:name="_Ref76573897"/>
+                            <w:bookmarkStart w:id="33" w:name="_Ref76573897"/>
                             <w:r>
                               <w:t xml:space="preserve">Figure </w:t>
                             </w:r>
@@ -23104,7 +22777,6 @@
                             <w:r>
                               <w:fldChar w:fldCharType="separate"/>
                             </w:r>
-                            <w:proofErr w:type="gramStart"/>
                             <w:r>
                               <w:rPr>
                                 <w:noProof/>
@@ -23132,11 +22804,10 @@
                               </w:rPr>
                               <w:t>16</w:t>
                             </w:r>
-                            <w:proofErr w:type="gramEnd"/>
                             <w:r>
                               <w:fldChar w:fldCharType="end"/>
                             </w:r>
-                            <w:bookmarkEnd w:id="27"/>
+                            <w:bookmarkEnd w:id="33"/>
                             <w:r>
                               <w:t xml:space="preserve"> Skeletonized cluster</w:t>
                             </w:r>
@@ -23460,7 +23131,7 @@
                                 <w:szCs w:val="24"/>
                               </w:rPr>
                             </w:pPr>
-                            <w:bookmarkStart w:id="28" w:name="_Ref76573879"/>
+                            <w:bookmarkStart w:id="34" w:name="_Ref76573879"/>
                             <w:r>
                               <w:t xml:space="preserve">Figure </w:t>
                             </w:r>
@@ -23473,7 +23144,6 @@
                             <w:r>
                               <w:fldChar w:fldCharType="separate"/>
                             </w:r>
-                            <w:proofErr w:type="gramStart"/>
                             <w:r>
                               <w:rPr>
                                 <w:noProof/>
@@ -23501,11 +23171,10 @@
                               </w:rPr>
                               <w:t>17</w:t>
                             </w:r>
-                            <w:proofErr w:type="gramEnd"/>
                             <w:r>
                               <w:fldChar w:fldCharType="end"/>
                             </w:r>
-                            <w:bookmarkEnd w:id="28"/>
+                            <w:bookmarkEnd w:id="34"/>
                             <w:r>
                               <w:t xml:space="preserve"> Branches found in the cluster</w:t>
                             </w:r>
@@ -23843,7 +23512,19 @@
         <w:t>Show Pixel Histogram</w:t>
       </w:r>
       <w:r>
-        <w:t xml:space="preserve"> buttons we are displayed the histograms for the whole collection and for the currently viewed cluster respectively.</w:t>
+        <w:t xml:space="preserve"> buttons</w:t>
+      </w:r>
+      <w:r>
+        <w:t>,</w:t>
+      </w:r>
+      <w:r>
+        <w:t xml:space="preserve"> we are displayed the histograms for the whole collection and for the currently viewed cluster</w:t>
+      </w:r>
+      <w:r>
+        <w:t>,</w:t>
+      </w:r>
+      <w:r>
+        <w:t xml:space="preserve"> respectively.</w:t>
       </w:r>
     </w:p>
     <w:p>
@@ -23909,7 +23590,7 @@
                                 <w:szCs w:val="24"/>
                               </w:rPr>
                             </w:pPr>
-                            <w:bookmarkStart w:id="29" w:name="_Ref76573826"/>
+                            <w:bookmarkStart w:id="35" w:name="_Ref76573826"/>
                             <w:r>
                               <w:t xml:space="preserve">Figure </w:t>
                             </w:r>
@@ -23922,7 +23603,6 @@
                             <w:r>
                               <w:fldChar w:fldCharType="separate"/>
                             </w:r>
-                            <w:proofErr w:type="gramStart"/>
                             <w:r>
                               <w:rPr>
                                 <w:noProof/>
@@ -23950,11 +23630,10 @@
                               </w:rPr>
                               <w:t>18</w:t>
                             </w:r>
-                            <w:proofErr w:type="gramEnd"/>
                             <w:r>
                               <w:fldChar w:fldCharType="end"/>
                             </w:r>
-                            <w:bookmarkEnd w:id="29"/>
+                            <w:bookmarkEnd w:id="35"/>
                             <w:r>
                               <w:t xml:space="preserve"> 3D trajectory of the particle</w:t>
                             </w:r>
@@ -24254,7 +23933,7 @@
                                 <w:szCs w:val="24"/>
                               </w:rPr>
                             </w:pPr>
-                            <w:bookmarkStart w:id="30" w:name="_Ref76573834"/>
+                            <w:bookmarkStart w:id="36" w:name="_Ref76573834"/>
                             <w:r>
                               <w:t xml:space="preserve">Figure </w:t>
                             </w:r>
@@ -24267,7 +23946,6 @@
                             <w:r>
                               <w:fldChar w:fldCharType="separate"/>
                             </w:r>
-                            <w:proofErr w:type="gramStart"/>
                             <w:r>
                               <w:rPr>
                                 <w:noProof/>
@@ -24295,11 +23973,10 @@
                               </w:rPr>
                               <w:t>19</w:t>
                             </w:r>
-                            <w:proofErr w:type="gramEnd"/>
                             <w:r>
                               <w:fldChar w:fldCharType="end"/>
                             </w:r>
-                            <w:bookmarkEnd w:id="30"/>
+                            <w:bookmarkEnd w:id="36"/>
                             <w:r>
                               <w:t xml:space="preserve"> </w:t>
                             </w:r>
@@ -32185,95 +31862,95 @@
     </dgm:pt>
   </dgm:ptLst>
   <dgm:cxnLst>
-    <dgm:cxn modelId="{A2484B5A-BBCD-418E-9963-AA281D6AA185}" type="presOf" srcId="{E7E008D0-FF7A-4355-AD25-1D298A282B9D}" destId="{3CAA769B-E5DC-420D-B71B-32C1A888A870}" srcOrd="0" destOrd="0" presId="urn:microsoft.com/office/officeart/2005/8/layout/hierarchy1"/>
-    <dgm:cxn modelId="{3E5D0A5F-C57C-4C36-A97F-A58A9B32094F}" type="presOf" srcId="{236088DD-D658-4CDA-B142-D39F500FF456}" destId="{A6331D59-53AE-464A-BAFE-0C3331092E4B}" srcOrd="0" destOrd="0" presId="urn:microsoft.com/office/officeart/2005/8/layout/hierarchy1"/>
+    <dgm:cxn modelId="{F8846439-36E9-4F7A-807D-530BCCE927FE}" type="presOf" srcId="{BD4B359D-D89C-499B-88B4-50E920748175}" destId="{678AC678-EA69-42B3-AE17-5B0A9E46DB39}" srcOrd="0" destOrd="0" presId="urn:microsoft.com/office/officeart/2005/8/layout/hierarchy1"/>
+    <dgm:cxn modelId="{FC49E138-A7ED-4109-AB24-AA9F4474DDF7}" type="presOf" srcId="{E7E008D0-FF7A-4355-AD25-1D298A282B9D}" destId="{3CAA769B-E5DC-420D-B71B-32C1A888A870}" srcOrd="0" destOrd="0" presId="urn:microsoft.com/office/officeart/2005/8/layout/hierarchy1"/>
+    <dgm:cxn modelId="{33C57C1C-6813-4141-BDF7-07EA27C851B5}" srcId="{0181E4EB-CC3C-4547-A8EE-7BE350E32768}" destId="{E7E008D0-FF7A-4355-AD25-1D298A282B9D}" srcOrd="0" destOrd="0" parTransId="{A7DAF146-6273-499E-A145-1F4EAE73F815}" sibTransId="{D76186E3-4C31-431E-BEC3-0A59F381653D}"/>
+    <dgm:cxn modelId="{B3A1F955-3554-48DC-91F6-06217F3B29E3}" srcId="{0E840474-5BA4-482A-AF1B-B632E8EB5057}" destId="{236088DD-D658-4CDA-B142-D39F500FF456}" srcOrd="2" destOrd="0" parTransId="{291366D0-4A53-4BA2-9EE5-BD2F50CC89B2}" sibTransId="{09CDD9CF-98CB-4D14-A623-EBB82CEC3063}"/>
+    <dgm:cxn modelId="{8D1F1211-405C-4125-A605-63846ACBDC29}" type="presOf" srcId="{EEB5C68B-F66E-44BE-8BFE-B25E453D4D55}" destId="{087E8849-0443-478F-9786-BEDFC75E002B}" srcOrd="0" destOrd="0" presId="urn:microsoft.com/office/officeart/2005/8/layout/hierarchy1"/>
     <dgm:cxn modelId="{F3B647C8-A7CF-486B-AE30-72DA8BA616B9}" srcId="{200CEA90-BDE5-48D6-B01D-F3DA1C73C6CA}" destId="{2C484D0E-BBAC-4C48-AB19-7A734716973C}" srcOrd="1" destOrd="0" parTransId="{A6508D70-5AEE-4ED6-B961-CB2FF1F98262}" sibTransId="{D7B58E61-1E83-4066-9BE9-55B91AE3B9DE}"/>
-    <dgm:cxn modelId="{820086AE-20C5-4B3D-B037-51E3FCC9ABA2}" type="presOf" srcId="{B7D927D2-8761-4D5F-A7B3-5EDAC3F27C39}" destId="{531C3E71-9005-46AD-8E12-F655E523F814}" srcOrd="0" destOrd="0" presId="urn:microsoft.com/office/officeart/2005/8/layout/hierarchy1"/>
-    <dgm:cxn modelId="{846F25CD-DFF8-4319-87F6-AF3D0BBA5D21}" type="presOf" srcId="{F4D0CB22-152C-4F45-A0C1-C70311024818}" destId="{6033C831-8E77-447F-9E74-C8D7EB4DD5C7}" srcOrd="0" destOrd="0" presId="urn:microsoft.com/office/officeart/2005/8/layout/hierarchy1"/>
-    <dgm:cxn modelId="{8B5886EA-5BBA-40F8-B0C8-33FF3CB24875}" type="presOf" srcId="{BD4B359D-D89C-499B-88B4-50E920748175}" destId="{678AC678-EA69-42B3-AE17-5B0A9E46DB39}" srcOrd="0" destOrd="0" presId="urn:microsoft.com/office/officeart/2005/8/layout/hierarchy1"/>
-    <dgm:cxn modelId="{ABC9345F-1AE9-493F-A36D-F6A13ECD7127}" type="presOf" srcId="{A6508D70-5AEE-4ED6-B961-CB2FF1F98262}" destId="{F3132272-5AA2-4E4B-AF10-31CF361E3086}" srcOrd="0" destOrd="0" presId="urn:microsoft.com/office/officeart/2005/8/layout/hierarchy1"/>
+    <dgm:cxn modelId="{DCC0D57B-D227-46F7-AF8F-DE3C9893AC76}" srcId="{200CEA90-BDE5-48D6-B01D-F3DA1C73C6CA}" destId="{BD4B359D-D89C-499B-88B4-50E920748175}" srcOrd="0" destOrd="0" parTransId="{E78AABA6-2888-4519-953A-5CCF67329603}" sibTransId="{10D8C307-EFDF-4C94-8898-67D00EAF6479}"/>
+    <dgm:cxn modelId="{760058FE-773C-414D-AE6C-1D1A58992467}" srcId="{0E840474-5BA4-482A-AF1B-B632E8EB5057}" destId="{E6D340B4-79AC-4A9B-BF7F-C2656C094165}" srcOrd="1" destOrd="0" parTransId="{33FA1D19-8C2A-4D2C-96A7-C783739D88D5}" sibTransId="{E973D689-41B2-444A-B85B-9036DFC657DD}"/>
+    <dgm:cxn modelId="{1B95DBF1-C306-49D5-B124-35AC31BCD26B}" type="presOf" srcId="{0E840474-5BA4-482A-AF1B-B632E8EB5057}" destId="{A5A076B0-9FC3-4E05-AD09-DCCD77936205}" srcOrd="0" destOrd="0" presId="urn:microsoft.com/office/officeart/2005/8/layout/hierarchy1"/>
+    <dgm:cxn modelId="{A614CDD6-C9C0-4527-97F2-4F6B5955A890}" type="presOf" srcId="{D8ED2064-DEF4-4159-BD01-667FDEBB0B9D}" destId="{FBED9644-E1FF-4C9F-9E0A-28A3BB956133}" srcOrd="0" destOrd="0" presId="urn:microsoft.com/office/officeart/2005/8/layout/hierarchy1"/>
+    <dgm:cxn modelId="{3733C987-B7C4-4DF5-8047-ED37641EED2C}" type="presOf" srcId="{F4D0CB22-152C-4F45-A0C1-C70311024818}" destId="{6033C831-8E77-447F-9E74-C8D7EB4DD5C7}" srcOrd="0" destOrd="0" presId="urn:microsoft.com/office/officeart/2005/8/layout/hierarchy1"/>
+    <dgm:cxn modelId="{4262E50F-F906-40EB-8726-BD5F42321479}" type="presOf" srcId="{A6508D70-5AEE-4ED6-B961-CB2FF1F98262}" destId="{F3132272-5AA2-4E4B-AF10-31CF361E3086}" srcOrd="0" destOrd="0" presId="urn:microsoft.com/office/officeart/2005/8/layout/hierarchy1"/>
+    <dgm:cxn modelId="{984EE321-E587-4D38-BC3C-42F9C4A6C624}" type="presOf" srcId="{0181E4EB-CC3C-4547-A8EE-7BE350E32768}" destId="{2AABD5AD-2914-46AD-B61D-9D880C3A57D6}" srcOrd="0" destOrd="0" presId="urn:microsoft.com/office/officeart/2005/8/layout/hierarchy1"/>
+    <dgm:cxn modelId="{E1DA0633-661A-49DE-B63E-48CAAB248E90}" srcId="{236088DD-D658-4CDA-B142-D39F500FF456}" destId="{0181E4EB-CC3C-4547-A8EE-7BE350E32768}" srcOrd="0" destOrd="0" parTransId="{DF2EC697-2B72-4E24-B194-CC731C37866A}" sibTransId="{9B288BB9-CF9E-4988-892C-A224D0B68A1B}"/>
+    <dgm:cxn modelId="{5659437C-9088-473B-88BF-81E5797D46E1}" type="presOf" srcId="{291366D0-4A53-4BA2-9EE5-BD2F50CC89B2}" destId="{8919507C-1D1D-42D6-938C-6D85471C2520}" srcOrd="0" destOrd="0" presId="urn:microsoft.com/office/officeart/2005/8/layout/hierarchy1"/>
+    <dgm:cxn modelId="{D6200EEE-FCB4-439B-9A6C-18D0194F4E0A}" srcId="{0181E4EB-CC3C-4547-A8EE-7BE350E32768}" destId="{6EF1ECC2-CFE3-4FE8-96E7-3EC6AF0A7DBF}" srcOrd="1" destOrd="0" parTransId="{199C2402-90BB-4A6C-A1D9-23900F6A37CD}" sibTransId="{4F37E203-C076-42C8-892A-18957166D625}"/>
+    <dgm:cxn modelId="{0F260217-4F52-4D45-A756-3F3D03B2F4F1}" type="presOf" srcId="{200CEA90-BDE5-48D6-B01D-F3DA1C73C6CA}" destId="{071F265C-D31A-48B1-BE3C-B47643AD622F}" srcOrd="0" destOrd="0" presId="urn:microsoft.com/office/officeart/2005/8/layout/hierarchy1"/>
+    <dgm:cxn modelId="{4714102B-B913-4094-8EBE-C2DC65DB656A}" srcId="{6EF1ECC2-CFE3-4FE8-96E7-3EC6AF0A7DBF}" destId="{200CEA90-BDE5-48D6-B01D-F3DA1C73C6CA}" srcOrd="0" destOrd="0" parTransId="{F4D0CB22-152C-4F45-A0C1-C70311024818}" sibTransId="{0E6082A1-17FB-4372-9CFA-907523E840DB}"/>
+    <dgm:cxn modelId="{DF6C350E-3BB8-4333-BCCF-532E4DB9D0E0}" type="presOf" srcId="{199C2402-90BB-4A6C-A1D9-23900F6A37CD}" destId="{C034EFE1-1C48-498A-AE8C-6B50F1B30539}" srcOrd="0" destOrd="0" presId="urn:microsoft.com/office/officeart/2005/8/layout/hierarchy1"/>
+    <dgm:cxn modelId="{8BAC92A9-741C-4CFA-BCFD-47CD12E0648F}" type="presOf" srcId="{B7D927D2-8761-4D5F-A7B3-5EDAC3F27C39}" destId="{531C3E71-9005-46AD-8E12-F655E523F814}" srcOrd="0" destOrd="0" presId="urn:microsoft.com/office/officeart/2005/8/layout/hierarchy1"/>
+    <dgm:cxn modelId="{58A79447-AB13-456E-B3F4-38510EAD4287}" type="presOf" srcId="{2C484D0E-BBAC-4C48-AB19-7A734716973C}" destId="{4FBCF193-DB31-4783-A1CC-DB2C727F3362}" srcOrd="0" destOrd="0" presId="urn:microsoft.com/office/officeart/2005/8/layout/hierarchy1"/>
+    <dgm:cxn modelId="{A885A417-B239-4ECF-AFDC-7780B3971095}" srcId="{B7D927D2-8761-4D5F-A7B3-5EDAC3F27C39}" destId="{0E840474-5BA4-482A-AF1B-B632E8EB5057}" srcOrd="0" destOrd="0" parTransId="{300E1688-FC98-44B8-9E0B-BC90AAC0EC3E}" sibTransId="{EF0CEA5F-8EF3-459C-92E6-5C7B2561552E}"/>
     <dgm:cxn modelId="{85949312-2789-4C87-84D8-26B54C6C9A94}" srcId="{0E840474-5BA4-482A-AF1B-B632E8EB5057}" destId="{D8ED2064-DEF4-4159-BD01-667FDEBB0B9D}" srcOrd="0" destOrd="0" parTransId="{EEB5C68B-F66E-44BE-8BFE-B25E453D4D55}" sibTransId="{EA843128-459B-46BF-8077-B1857DD2387C}"/>
-    <dgm:cxn modelId="{4A48B978-0DA1-47AB-AEB2-7EE7782C692E}" type="presOf" srcId="{291366D0-4A53-4BA2-9EE5-BD2F50CC89B2}" destId="{8919507C-1D1D-42D6-938C-6D85471C2520}" srcOrd="0" destOrd="0" presId="urn:microsoft.com/office/officeart/2005/8/layout/hierarchy1"/>
-    <dgm:cxn modelId="{E1DA0633-661A-49DE-B63E-48CAAB248E90}" srcId="{236088DD-D658-4CDA-B142-D39F500FF456}" destId="{0181E4EB-CC3C-4547-A8EE-7BE350E32768}" srcOrd="0" destOrd="0" parTransId="{DF2EC697-2B72-4E24-B194-CC731C37866A}" sibTransId="{9B288BB9-CF9E-4988-892C-A224D0B68A1B}"/>
-    <dgm:cxn modelId="{D6200EEE-FCB4-439B-9A6C-18D0194F4E0A}" srcId="{0181E4EB-CC3C-4547-A8EE-7BE350E32768}" destId="{6EF1ECC2-CFE3-4FE8-96E7-3EC6AF0A7DBF}" srcOrd="1" destOrd="0" parTransId="{199C2402-90BB-4A6C-A1D9-23900F6A37CD}" sibTransId="{4F37E203-C076-42C8-892A-18957166D625}"/>
-    <dgm:cxn modelId="{4714102B-B913-4094-8EBE-C2DC65DB656A}" srcId="{6EF1ECC2-CFE3-4FE8-96E7-3EC6AF0A7DBF}" destId="{200CEA90-BDE5-48D6-B01D-F3DA1C73C6CA}" srcOrd="0" destOrd="0" parTransId="{F4D0CB22-152C-4F45-A0C1-C70311024818}" sibTransId="{0E6082A1-17FB-4372-9CFA-907523E840DB}"/>
-    <dgm:cxn modelId="{DCC0D57B-D227-46F7-AF8F-DE3C9893AC76}" srcId="{200CEA90-BDE5-48D6-B01D-F3DA1C73C6CA}" destId="{BD4B359D-D89C-499B-88B4-50E920748175}" srcOrd="0" destOrd="0" parTransId="{E78AABA6-2888-4519-953A-5CCF67329603}" sibTransId="{10D8C307-EFDF-4C94-8898-67D00EAF6479}"/>
-    <dgm:cxn modelId="{DF6C599F-8898-44A5-9CC1-C4AC80A96822}" type="presOf" srcId="{200CEA90-BDE5-48D6-B01D-F3DA1C73C6CA}" destId="{071F265C-D31A-48B1-BE3C-B47643AD622F}" srcOrd="0" destOrd="0" presId="urn:microsoft.com/office/officeart/2005/8/layout/hierarchy1"/>
-    <dgm:cxn modelId="{35E7AF08-84A8-4B59-B1D7-73690E9B1D4D}" type="presOf" srcId="{A7DAF146-6273-499E-A145-1F4EAE73F815}" destId="{B556236E-EA71-4BF5-93E7-FE69A60A0225}" srcOrd="0" destOrd="0" presId="urn:microsoft.com/office/officeart/2005/8/layout/hierarchy1"/>
-    <dgm:cxn modelId="{3C8B0F7C-D727-41F0-84D7-3FEC84541BF3}" type="presOf" srcId="{33FA1D19-8C2A-4D2C-96A7-C783739D88D5}" destId="{38A6ACDF-4AA6-467D-881B-EB038F74514B}" srcOrd="0" destOrd="0" presId="urn:microsoft.com/office/officeart/2005/8/layout/hierarchy1"/>
-    <dgm:cxn modelId="{2CEB2259-84CC-4FEF-B2FF-775958E5FC16}" type="presOf" srcId="{0E840474-5BA4-482A-AF1B-B632E8EB5057}" destId="{A5A076B0-9FC3-4E05-AD09-DCCD77936205}" srcOrd="0" destOrd="0" presId="urn:microsoft.com/office/officeart/2005/8/layout/hierarchy1"/>
-    <dgm:cxn modelId="{33594380-0E07-4200-9757-89B7F9A1258C}" type="presOf" srcId="{D8ED2064-DEF4-4159-BD01-667FDEBB0B9D}" destId="{FBED9644-E1FF-4C9F-9E0A-28A3BB956133}" srcOrd="0" destOrd="0" presId="urn:microsoft.com/office/officeart/2005/8/layout/hierarchy1"/>
-    <dgm:cxn modelId="{5413046B-EB8B-4815-A96F-CB2C699D3B95}" type="presOf" srcId="{0181E4EB-CC3C-4547-A8EE-7BE350E32768}" destId="{2AABD5AD-2914-46AD-B61D-9D880C3A57D6}" srcOrd="0" destOrd="0" presId="urn:microsoft.com/office/officeart/2005/8/layout/hierarchy1"/>
-    <dgm:cxn modelId="{A885A417-B239-4ECF-AFDC-7780B3971095}" srcId="{B7D927D2-8761-4D5F-A7B3-5EDAC3F27C39}" destId="{0E840474-5BA4-482A-AF1B-B632E8EB5057}" srcOrd="0" destOrd="0" parTransId="{300E1688-FC98-44B8-9E0B-BC90AAC0EC3E}" sibTransId="{EF0CEA5F-8EF3-459C-92E6-5C7B2561552E}"/>
-    <dgm:cxn modelId="{A1FD9316-DEA5-4DC5-A305-95DFF073EB9F}" type="presOf" srcId="{E6D340B4-79AC-4A9B-BF7F-C2656C094165}" destId="{AC55CD7A-7AA7-4752-B5AA-E1F8909BD22A}" srcOrd="0" destOrd="0" presId="urn:microsoft.com/office/officeart/2005/8/layout/hierarchy1"/>
-    <dgm:cxn modelId="{29DE10E8-479E-4A82-B6D4-306A54B9B19A}" type="presOf" srcId="{DF2EC697-2B72-4E24-B194-CC731C37866A}" destId="{8DFFC2C8-41F5-4EA9-AB2B-F7D4E14FAAE5}" srcOrd="0" destOrd="0" presId="urn:microsoft.com/office/officeart/2005/8/layout/hierarchy1"/>
-    <dgm:cxn modelId="{FB0083EC-AC39-4D1F-BB33-3BA6BE40C666}" type="presOf" srcId="{199C2402-90BB-4A6C-A1D9-23900F6A37CD}" destId="{C034EFE1-1C48-498A-AE8C-6B50F1B30539}" srcOrd="0" destOrd="0" presId="urn:microsoft.com/office/officeart/2005/8/layout/hierarchy1"/>
-    <dgm:cxn modelId="{54054586-683A-4BFC-941E-3CF178259BB1}" type="presOf" srcId="{E78AABA6-2888-4519-953A-5CCF67329603}" destId="{4323D12B-0994-4C26-8572-6D4A92446ED2}" srcOrd="0" destOrd="0" presId="urn:microsoft.com/office/officeart/2005/8/layout/hierarchy1"/>
-    <dgm:cxn modelId="{B3A1F955-3554-48DC-91F6-06217F3B29E3}" srcId="{0E840474-5BA4-482A-AF1B-B632E8EB5057}" destId="{236088DD-D658-4CDA-B142-D39F500FF456}" srcOrd="2" destOrd="0" parTransId="{291366D0-4A53-4BA2-9EE5-BD2F50CC89B2}" sibTransId="{09CDD9CF-98CB-4D14-A623-EBB82CEC3063}"/>
-    <dgm:cxn modelId="{31274A6D-DC3D-45CC-8989-1E0FD8BE95E9}" type="presOf" srcId="{6EF1ECC2-CFE3-4FE8-96E7-3EC6AF0A7DBF}" destId="{22BBC1AA-F799-4E26-BD6B-62B74141E494}" srcOrd="0" destOrd="0" presId="urn:microsoft.com/office/officeart/2005/8/layout/hierarchy1"/>
-    <dgm:cxn modelId="{E05C533E-D3DE-4C77-B778-1EBC4329ADE0}" type="presOf" srcId="{2C484D0E-BBAC-4C48-AB19-7A734716973C}" destId="{4FBCF193-DB31-4783-A1CC-DB2C727F3362}" srcOrd="0" destOrd="0" presId="urn:microsoft.com/office/officeart/2005/8/layout/hierarchy1"/>
-    <dgm:cxn modelId="{503F23DF-A5B1-425F-9DA7-B2F33B8945CF}" type="presOf" srcId="{EEB5C68B-F66E-44BE-8BFE-B25E453D4D55}" destId="{087E8849-0443-478F-9786-BEDFC75E002B}" srcOrd="0" destOrd="0" presId="urn:microsoft.com/office/officeart/2005/8/layout/hierarchy1"/>
-    <dgm:cxn modelId="{33C57C1C-6813-4141-BDF7-07EA27C851B5}" srcId="{0181E4EB-CC3C-4547-A8EE-7BE350E32768}" destId="{E7E008D0-FF7A-4355-AD25-1D298A282B9D}" srcOrd="0" destOrd="0" parTransId="{A7DAF146-6273-499E-A145-1F4EAE73F815}" sibTransId="{D76186E3-4C31-431E-BEC3-0A59F381653D}"/>
-    <dgm:cxn modelId="{760058FE-773C-414D-AE6C-1D1A58992467}" srcId="{0E840474-5BA4-482A-AF1B-B632E8EB5057}" destId="{E6D340B4-79AC-4A9B-BF7F-C2656C094165}" srcOrd="1" destOrd="0" parTransId="{33FA1D19-8C2A-4D2C-96A7-C783739D88D5}" sibTransId="{E973D689-41B2-444A-B85B-9036DFC657DD}"/>
-    <dgm:cxn modelId="{B39E42DA-FD6A-4C0B-8210-7FE62BBDFD44}" type="presParOf" srcId="{531C3E71-9005-46AD-8E12-F655E523F814}" destId="{7380AAAE-954B-44F4-B9F1-B47DB95AEDD7}" srcOrd="0" destOrd="0" presId="urn:microsoft.com/office/officeart/2005/8/layout/hierarchy1"/>
-    <dgm:cxn modelId="{E08D0F0C-AECE-413A-A433-B8BA5C2C356C}" type="presParOf" srcId="{7380AAAE-954B-44F4-B9F1-B47DB95AEDD7}" destId="{7C51FD7D-5474-44AB-B1EA-2D37C500AA95}" srcOrd="0" destOrd="0" presId="urn:microsoft.com/office/officeart/2005/8/layout/hierarchy1"/>
-    <dgm:cxn modelId="{D0A9BF39-E124-4F59-B8C7-7BA6AEDBFA0A}" type="presParOf" srcId="{7C51FD7D-5474-44AB-B1EA-2D37C500AA95}" destId="{2C1B5C62-52D4-4DF3-8F14-C70C15F37008}" srcOrd="0" destOrd="0" presId="urn:microsoft.com/office/officeart/2005/8/layout/hierarchy1"/>
-    <dgm:cxn modelId="{553439AF-EB73-48C3-83F1-A129F44B9FEF}" type="presParOf" srcId="{7C51FD7D-5474-44AB-B1EA-2D37C500AA95}" destId="{A5A076B0-9FC3-4E05-AD09-DCCD77936205}" srcOrd="1" destOrd="0" presId="urn:microsoft.com/office/officeart/2005/8/layout/hierarchy1"/>
-    <dgm:cxn modelId="{DD095E93-39F5-4204-B44D-0D2C57A73EFA}" type="presParOf" srcId="{7380AAAE-954B-44F4-B9F1-B47DB95AEDD7}" destId="{F62FC6CC-ED25-4200-9226-12D935959675}" srcOrd="1" destOrd="0" presId="urn:microsoft.com/office/officeart/2005/8/layout/hierarchy1"/>
-    <dgm:cxn modelId="{4F719A9D-28B9-468E-AF4F-EA8E4E3598A6}" type="presParOf" srcId="{F62FC6CC-ED25-4200-9226-12D935959675}" destId="{087E8849-0443-478F-9786-BEDFC75E002B}" srcOrd="0" destOrd="0" presId="urn:microsoft.com/office/officeart/2005/8/layout/hierarchy1"/>
-    <dgm:cxn modelId="{41BB2BFA-4E7E-48F4-8342-C89CD1AD1E14}" type="presParOf" srcId="{F62FC6CC-ED25-4200-9226-12D935959675}" destId="{CBD9C753-D844-4DAB-AC7F-698915146D5E}" srcOrd="1" destOrd="0" presId="urn:microsoft.com/office/officeart/2005/8/layout/hierarchy1"/>
-    <dgm:cxn modelId="{C08C2370-D98B-4E09-A324-F82F8A896D55}" type="presParOf" srcId="{CBD9C753-D844-4DAB-AC7F-698915146D5E}" destId="{40E3C8D9-6876-4274-AC09-8308419A8709}" srcOrd="0" destOrd="0" presId="urn:microsoft.com/office/officeart/2005/8/layout/hierarchy1"/>
-    <dgm:cxn modelId="{9785995D-AA89-44FC-8CBA-8C12EC7CFAEE}" type="presParOf" srcId="{40E3C8D9-6876-4274-AC09-8308419A8709}" destId="{ED2ABEE7-B404-4296-85F0-DDC3C43692F9}" srcOrd="0" destOrd="0" presId="urn:microsoft.com/office/officeart/2005/8/layout/hierarchy1"/>
-    <dgm:cxn modelId="{C3CE0CE5-D677-4C75-B9D5-EB7A08EF74BC}" type="presParOf" srcId="{40E3C8D9-6876-4274-AC09-8308419A8709}" destId="{FBED9644-E1FF-4C9F-9E0A-28A3BB956133}" srcOrd="1" destOrd="0" presId="urn:microsoft.com/office/officeart/2005/8/layout/hierarchy1"/>
-    <dgm:cxn modelId="{5374CCB2-24DB-4C62-81AD-0922A6AFDC05}" type="presParOf" srcId="{CBD9C753-D844-4DAB-AC7F-698915146D5E}" destId="{AAF5DA13-93E9-4776-8361-A4628DABE229}" srcOrd="1" destOrd="0" presId="urn:microsoft.com/office/officeart/2005/8/layout/hierarchy1"/>
-    <dgm:cxn modelId="{565EE130-8CA1-4F84-BC1F-82D5EDEA84A4}" type="presParOf" srcId="{F62FC6CC-ED25-4200-9226-12D935959675}" destId="{38A6ACDF-4AA6-467D-881B-EB038F74514B}" srcOrd="2" destOrd="0" presId="urn:microsoft.com/office/officeart/2005/8/layout/hierarchy1"/>
-    <dgm:cxn modelId="{4202ECFD-C7AE-4BB7-A5C9-60B010E903F7}" type="presParOf" srcId="{F62FC6CC-ED25-4200-9226-12D935959675}" destId="{29FA27F4-9DE5-4502-949B-9A5F61C9E905}" srcOrd="3" destOrd="0" presId="urn:microsoft.com/office/officeart/2005/8/layout/hierarchy1"/>
-    <dgm:cxn modelId="{91EBE939-D587-4FA0-9777-D192275EE4A6}" type="presParOf" srcId="{29FA27F4-9DE5-4502-949B-9A5F61C9E905}" destId="{606DA00D-9E87-40B2-9698-238616500089}" srcOrd="0" destOrd="0" presId="urn:microsoft.com/office/officeart/2005/8/layout/hierarchy1"/>
-    <dgm:cxn modelId="{106BD45F-50CF-4F4F-9F25-FEC6647F76DA}" type="presParOf" srcId="{606DA00D-9E87-40B2-9698-238616500089}" destId="{33D0DA7D-F0B7-4D63-BA92-EDC7B0513FE5}" srcOrd="0" destOrd="0" presId="urn:microsoft.com/office/officeart/2005/8/layout/hierarchy1"/>
-    <dgm:cxn modelId="{1D3CE3C2-0319-4E1E-A6FD-3397E598AC3A}" type="presParOf" srcId="{606DA00D-9E87-40B2-9698-238616500089}" destId="{AC55CD7A-7AA7-4752-B5AA-E1F8909BD22A}" srcOrd="1" destOrd="0" presId="urn:microsoft.com/office/officeart/2005/8/layout/hierarchy1"/>
-    <dgm:cxn modelId="{3EC9DEC0-8CF5-4220-A031-2235576EC1A7}" type="presParOf" srcId="{29FA27F4-9DE5-4502-949B-9A5F61C9E905}" destId="{E4884FA9-1344-4274-B7E0-52CBE85A3A22}" srcOrd="1" destOrd="0" presId="urn:microsoft.com/office/officeart/2005/8/layout/hierarchy1"/>
-    <dgm:cxn modelId="{7CFA962D-1893-406F-95D5-455AC2F3CED8}" type="presParOf" srcId="{F62FC6CC-ED25-4200-9226-12D935959675}" destId="{8919507C-1D1D-42D6-938C-6D85471C2520}" srcOrd="4" destOrd="0" presId="urn:microsoft.com/office/officeart/2005/8/layout/hierarchy1"/>
-    <dgm:cxn modelId="{EF963A9D-2DED-408E-AB1F-DA9447E5EB23}" type="presParOf" srcId="{F62FC6CC-ED25-4200-9226-12D935959675}" destId="{3C585BB8-FE6C-4AD5-A78D-268D69B8BC05}" srcOrd="5" destOrd="0" presId="urn:microsoft.com/office/officeart/2005/8/layout/hierarchy1"/>
-    <dgm:cxn modelId="{69D5F7C8-EF09-459F-895C-ACF10060717A}" type="presParOf" srcId="{3C585BB8-FE6C-4AD5-A78D-268D69B8BC05}" destId="{A2DDFE43-A159-489C-B026-7A251DD483D9}" srcOrd="0" destOrd="0" presId="urn:microsoft.com/office/officeart/2005/8/layout/hierarchy1"/>
-    <dgm:cxn modelId="{1B490E90-C42B-46B1-ADAF-861B38AD75CA}" type="presParOf" srcId="{A2DDFE43-A159-489C-B026-7A251DD483D9}" destId="{35C7A2E2-52CA-42F3-87E3-1D8D977E4971}" srcOrd="0" destOrd="0" presId="urn:microsoft.com/office/officeart/2005/8/layout/hierarchy1"/>
-    <dgm:cxn modelId="{AF09549F-041C-44DC-938F-C7D889E311D8}" type="presParOf" srcId="{A2DDFE43-A159-489C-B026-7A251DD483D9}" destId="{A6331D59-53AE-464A-BAFE-0C3331092E4B}" srcOrd="1" destOrd="0" presId="urn:microsoft.com/office/officeart/2005/8/layout/hierarchy1"/>
-    <dgm:cxn modelId="{07FC7D58-82AC-44B1-A67D-EFBC31DCC7CE}" type="presParOf" srcId="{3C585BB8-FE6C-4AD5-A78D-268D69B8BC05}" destId="{B0988009-F8E0-46E0-95FE-3D82930AE03B}" srcOrd="1" destOrd="0" presId="urn:microsoft.com/office/officeart/2005/8/layout/hierarchy1"/>
-    <dgm:cxn modelId="{5216A502-8BB1-4BE9-B9BD-A44CFFBAB0A8}" type="presParOf" srcId="{B0988009-F8E0-46E0-95FE-3D82930AE03B}" destId="{8DFFC2C8-41F5-4EA9-AB2B-F7D4E14FAAE5}" srcOrd="0" destOrd="0" presId="urn:microsoft.com/office/officeart/2005/8/layout/hierarchy1"/>
-    <dgm:cxn modelId="{7BB0C58A-BCFC-4749-A2E6-BE8D66B97AC4}" type="presParOf" srcId="{B0988009-F8E0-46E0-95FE-3D82930AE03B}" destId="{DD461EB4-9EBD-4022-B5D6-190288C16808}" srcOrd="1" destOrd="0" presId="urn:microsoft.com/office/officeart/2005/8/layout/hierarchy1"/>
-    <dgm:cxn modelId="{0BAA1B07-7BEC-4E6E-B787-1528DF63B41F}" type="presParOf" srcId="{DD461EB4-9EBD-4022-B5D6-190288C16808}" destId="{76F6A064-57B5-4585-B28D-92BC73A40500}" srcOrd="0" destOrd="0" presId="urn:microsoft.com/office/officeart/2005/8/layout/hierarchy1"/>
-    <dgm:cxn modelId="{6A38A41B-9E54-4EEB-9CFB-9D2C8B9A51BA}" type="presParOf" srcId="{76F6A064-57B5-4585-B28D-92BC73A40500}" destId="{744659CC-FEBC-4168-9E9D-3913B318A996}" srcOrd="0" destOrd="0" presId="urn:microsoft.com/office/officeart/2005/8/layout/hierarchy1"/>
-    <dgm:cxn modelId="{CA980626-302F-4A5D-93AF-17896E21DBDE}" type="presParOf" srcId="{76F6A064-57B5-4585-B28D-92BC73A40500}" destId="{2AABD5AD-2914-46AD-B61D-9D880C3A57D6}" srcOrd="1" destOrd="0" presId="urn:microsoft.com/office/officeart/2005/8/layout/hierarchy1"/>
-    <dgm:cxn modelId="{96B57EF7-D62A-48ED-BDA1-8F8E77A3067E}" type="presParOf" srcId="{DD461EB4-9EBD-4022-B5D6-190288C16808}" destId="{A4104A1E-AD6B-45F3-BC62-FDD2935DADCD}" srcOrd="1" destOrd="0" presId="urn:microsoft.com/office/officeart/2005/8/layout/hierarchy1"/>
-    <dgm:cxn modelId="{66F627BD-9534-4E4B-9492-E9AE6415103A}" type="presParOf" srcId="{A4104A1E-AD6B-45F3-BC62-FDD2935DADCD}" destId="{B556236E-EA71-4BF5-93E7-FE69A60A0225}" srcOrd="0" destOrd="0" presId="urn:microsoft.com/office/officeart/2005/8/layout/hierarchy1"/>
-    <dgm:cxn modelId="{7F66B9FA-AC91-4468-9139-EAB64F29B16C}" type="presParOf" srcId="{A4104A1E-AD6B-45F3-BC62-FDD2935DADCD}" destId="{A425EEC0-0280-427F-8D4F-82611808D6BA}" srcOrd="1" destOrd="0" presId="urn:microsoft.com/office/officeart/2005/8/layout/hierarchy1"/>
-    <dgm:cxn modelId="{4AD85ACC-8D2A-44FA-AF9C-C041BD98A4AD}" type="presParOf" srcId="{A425EEC0-0280-427F-8D4F-82611808D6BA}" destId="{60905C63-B682-4D5B-A3B3-55AA1A65CD27}" srcOrd="0" destOrd="0" presId="urn:microsoft.com/office/officeart/2005/8/layout/hierarchy1"/>
-    <dgm:cxn modelId="{F86F9FE6-A227-457C-801B-86B33CB912E4}" type="presParOf" srcId="{60905C63-B682-4D5B-A3B3-55AA1A65CD27}" destId="{A4600344-1771-47AA-9312-45A99459F71C}" srcOrd="0" destOrd="0" presId="urn:microsoft.com/office/officeart/2005/8/layout/hierarchy1"/>
-    <dgm:cxn modelId="{2F2A1FE7-5CED-46B2-A8D0-596C70852433}" type="presParOf" srcId="{60905C63-B682-4D5B-A3B3-55AA1A65CD27}" destId="{3CAA769B-E5DC-420D-B71B-32C1A888A870}" srcOrd="1" destOrd="0" presId="urn:microsoft.com/office/officeart/2005/8/layout/hierarchy1"/>
-    <dgm:cxn modelId="{9BC1C138-17DE-4981-BAB4-908B51E7E3A8}" type="presParOf" srcId="{A425EEC0-0280-427F-8D4F-82611808D6BA}" destId="{53825445-B22E-42D2-8D3C-99EFB40FCC5E}" srcOrd="1" destOrd="0" presId="urn:microsoft.com/office/officeart/2005/8/layout/hierarchy1"/>
-    <dgm:cxn modelId="{CD17E7AB-61A5-45A2-A343-64C70A25F2EF}" type="presParOf" srcId="{A4104A1E-AD6B-45F3-BC62-FDD2935DADCD}" destId="{C034EFE1-1C48-498A-AE8C-6B50F1B30539}" srcOrd="2" destOrd="0" presId="urn:microsoft.com/office/officeart/2005/8/layout/hierarchy1"/>
-    <dgm:cxn modelId="{A516AF78-70DC-4A16-A182-DE988EC47E87}" type="presParOf" srcId="{A4104A1E-AD6B-45F3-BC62-FDD2935DADCD}" destId="{681DAB67-20B5-46C9-B23A-64D930D77BAA}" srcOrd="3" destOrd="0" presId="urn:microsoft.com/office/officeart/2005/8/layout/hierarchy1"/>
-    <dgm:cxn modelId="{DFBA3E11-5EF6-4FB9-848D-E04FF629F491}" type="presParOf" srcId="{681DAB67-20B5-46C9-B23A-64D930D77BAA}" destId="{71982B82-E7BC-43E3-BAFD-7D2E55343B07}" srcOrd="0" destOrd="0" presId="urn:microsoft.com/office/officeart/2005/8/layout/hierarchy1"/>
-    <dgm:cxn modelId="{73EDD00E-64A2-4948-A8D5-A5B4E76C3293}" type="presParOf" srcId="{71982B82-E7BC-43E3-BAFD-7D2E55343B07}" destId="{CF4387F8-2EB9-47C9-9233-ACC0B0E42E8A}" srcOrd="0" destOrd="0" presId="urn:microsoft.com/office/officeart/2005/8/layout/hierarchy1"/>
-    <dgm:cxn modelId="{5E53F5DE-B825-4C54-A404-0AC57C123F6E}" type="presParOf" srcId="{71982B82-E7BC-43E3-BAFD-7D2E55343B07}" destId="{22BBC1AA-F799-4E26-BD6B-62B74141E494}" srcOrd="1" destOrd="0" presId="urn:microsoft.com/office/officeart/2005/8/layout/hierarchy1"/>
-    <dgm:cxn modelId="{96248DF4-8E68-4421-9A76-A3DE71830E7D}" type="presParOf" srcId="{681DAB67-20B5-46C9-B23A-64D930D77BAA}" destId="{5E69BBF9-A7F9-455F-8EAE-0314F11AAFD2}" srcOrd="1" destOrd="0" presId="urn:microsoft.com/office/officeart/2005/8/layout/hierarchy1"/>
-    <dgm:cxn modelId="{1E4FCA04-2E48-41AB-BD5F-B9555E0E52F5}" type="presParOf" srcId="{5E69BBF9-A7F9-455F-8EAE-0314F11AAFD2}" destId="{6033C831-8E77-447F-9E74-C8D7EB4DD5C7}" srcOrd="0" destOrd="0" presId="urn:microsoft.com/office/officeart/2005/8/layout/hierarchy1"/>
-    <dgm:cxn modelId="{48A3333D-29C7-43C7-9EBE-6FE6601F2F16}" type="presParOf" srcId="{5E69BBF9-A7F9-455F-8EAE-0314F11AAFD2}" destId="{756A42C6-A5AD-4861-A064-2324E61E958D}" srcOrd="1" destOrd="0" presId="urn:microsoft.com/office/officeart/2005/8/layout/hierarchy1"/>
-    <dgm:cxn modelId="{6CAA13D5-D898-4128-A30A-1646289FD51C}" type="presParOf" srcId="{756A42C6-A5AD-4861-A064-2324E61E958D}" destId="{717B34A5-42F5-4810-AA50-DF3EA5D110A3}" srcOrd="0" destOrd="0" presId="urn:microsoft.com/office/officeart/2005/8/layout/hierarchy1"/>
-    <dgm:cxn modelId="{D4EFCF11-24B6-44C6-9505-C74395C2E8C1}" type="presParOf" srcId="{717B34A5-42F5-4810-AA50-DF3EA5D110A3}" destId="{4F97D4EB-2C2E-4F7A-9BFE-FE9302081D21}" srcOrd="0" destOrd="0" presId="urn:microsoft.com/office/officeart/2005/8/layout/hierarchy1"/>
-    <dgm:cxn modelId="{988FBAB5-7830-4927-9EAC-BC8E7F9454AD}" type="presParOf" srcId="{717B34A5-42F5-4810-AA50-DF3EA5D110A3}" destId="{071F265C-D31A-48B1-BE3C-B47643AD622F}" srcOrd="1" destOrd="0" presId="urn:microsoft.com/office/officeart/2005/8/layout/hierarchy1"/>
-    <dgm:cxn modelId="{1102F9E3-469C-4F22-9491-A31FCDDC8545}" type="presParOf" srcId="{756A42C6-A5AD-4861-A064-2324E61E958D}" destId="{EA9D93C0-96F1-49B3-B101-15C281E78A13}" srcOrd="1" destOrd="0" presId="urn:microsoft.com/office/officeart/2005/8/layout/hierarchy1"/>
-    <dgm:cxn modelId="{061CA48F-4CE3-4F26-B378-9FF5DBCC5EA0}" type="presParOf" srcId="{EA9D93C0-96F1-49B3-B101-15C281E78A13}" destId="{4323D12B-0994-4C26-8572-6D4A92446ED2}" srcOrd="0" destOrd="0" presId="urn:microsoft.com/office/officeart/2005/8/layout/hierarchy1"/>
-    <dgm:cxn modelId="{DC9EAACE-1C54-43C7-95EF-474C1AAF3FCF}" type="presParOf" srcId="{EA9D93C0-96F1-49B3-B101-15C281E78A13}" destId="{9AB32B2A-EE79-42D3-8844-68F65E1BD118}" srcOrd="1" destOrd="0" presId="urn:microsoft.com/office/officeart/2005/8/layout/hierarchy1"/>
-    <dgm:cxn modelId="{EEBA6620-EE78-43AD-AE33-2AD72EAE1FF7}" type="presParOf" srcId="{9AB32B2A-EE79-42D3-8844-68F65E1BD118}" destId="{FDB4BC92-8B2E-466C-8043-D9825C334075}" srcOrd="0" destOrd="0" presId="urn:microsoft.com/office/officeart/2005/8/layout/hierarchy1"/>
-    <dgm:cxn modelId="{72C41AD4-9517-4F8A-96A2-9C8E68A8D303}" type="presParOf" srcId="{FDB4BC92-8B2E-466C-8043-D9825C334075}" destId="{D031E821-994D-4F51-AB19-3CE8F7FBED5A}" srcOrd="0" destOrd="0" presId="urn:microsoft.com/office/officeart/2005/8/layout/hierarchy1"/>
-    <dgm:cxn modelId="{F4D6ADC8-7517-4C05-B8B5-E2E68AF94C1F}" type="presParOf" srcId="{FDB4BC92-8B2E-466C-8043-D9825C334075}" destId="{678AC678-EA69-42B3-AE17-5B0A9E46DB39}" srcOrd="1" destOrd="0" presId="urn:microsoft.com/office/officeart/2005/8/layout/hierarchy1"/>
-    <dgm:cxn modelId="{BBE1216C-DB46-472D-99BD-C472246B9ACB}" type="presParOf" srcId="{9AB32B2A-EE79-42D3-8844-68F65E1BD118}" destId="{5CC4F37F-AEFF-415D-823A-AF6F918407BF}" srcOrd="1" destOrd="0" presId="urn:microsoft.com/office/officeart/2005/8/layout/hierarchy1"/>
-    <dgm:cxn modelId="{4A9E80F3-0DB4-4ADC-88C1-B0439D632881}" type="presParOf" srcId="{EA9D93C0-96F1-49B3-B101-15C281E78A13}" destId="{F3132272-5AA2-4E4B-AF10-31CF361E3086}" srcOrd="2" destOrd="0" presId="urn:microsoft.com/office/officeart/2005/8/layout/hierarchy1"/>
-    <dgm:cxn modelId="{5FC7528F-6ED3-480D-8274-83C1D1189631}" type="presParOf" srcId="{EA9D93C0-96F1-49B3-B101-15C281E78A13}" destId="{57F72777-BAE7-4108-BFDB-02CA4E00AC72}" srcOrd="3" destOrd="0" presId="urn:microsoft.com/office/officeart/2005/8/layout/hierarchy1"/>
-    <dgm:cxn modelId="{74F0749D-FE5A-4F97-8D63-C5986FF87589}" type="presParOf" srcId="{57F72777-BAE7-4108-BFDB-02CA4E00AC72}" destId="{76718881-F36E-44F3-A9C0-F4EE3FF75081}" srcOrd="0" destOrd="0" presId="urn:microsoft.com/office/officeart/2005/8/layout/hierarchy1"/>
-    <dgm:cxn modelId="{9096F515-75DD-4D3D-8B6C-1D2434C42211}" type="presParOf" srcId="{76718881-F36E-44F3-A9C0-F4EE3FF75081}" destId="{CD57DAED-D24B-476E-9EEE-89EA272CDC09}" srcOrd="0" destOrd="0" presId="urn:microsoft.com/office/officeart/2005/8/layout/hierarchy1"/>
-    <dgm:cxn modelId="{6E1F20CA-2DA5-48DC-AEA0-19C35A22177E}" type="presParOf" srcId="{76718881-F36E-44F3-A9C0-F4EE3FF75081}" destId="{4FBCF193-DB31-4783-A1CC-DB2C727F3362}" srcOrd="1" destOrd="0" presId="urn:microsoft.com/office/officeart/2005/8/layout/hierarchy1"/>
-    <dgm:cxn modelId="{4F86CC9C-EB76-47A1-9F65-F50863BBB40D}" type="presParOf" srcId="{57F72777-BAE7-4108-BFDB-02CA4E00AC72}" destId="{E190FE1D-F5F9-4677-B936-336FE410E314}" srcOrd="1" destOrd="0" presId="urn:microsoft.com/office/officeart/2005/8/layout/hierarchy1"/>
+    <dgm:cxn modelId="{BFED5AE6-DF48-4BB0-9D8E-3F583117F1BA}" type="presOf" srcId="{6EF1ECC2-CFE3-4FE8-96E7-3EC6AF0A7DBF}" destId="{22BBC1AA-F799-4E26-BD6B-62B74141E494}" srcOrd="0" destOrd="0" presId="urn:microsoft.com/office/officeart/2005/8/layout/hierarchy1"/>
+    <dgm:cxn modelId="{E466811C-BF27-4578-A55E-AAEACFF3FB71}" type="presOf" srcId="{DF2EC697-2B72-4E24-B194-CC731C37866A}" destId="{8DFFC2C8-41F5-4EA9-AB2B-F7D4E14FAAE5}" srcOrd="0" destOrd="0" presId="urn:microsoft.com/office/officeart/2005/8/layout/hierarchy1"/>
+    <dgm:cxn modelId="{F7BF5D16-57F5-4D25-8A2B-44974E6C3054}" type="presOf" srcId="{236088DD-D658-4CDA-B142-D39F500FF456}" destId="{A6331D59-53AE-464A-BAFE-0C3331092E4B}" srcOrd="0" destOrd="0" presId="urn:microsoft.com/office/officeart/2005/8/layout/hierarchy1"/>
+    <dgm:cxn modelId="{C0933EA5-27BB-4223-B050-2183FBD21136}" type="presOf" srcId="{E6D340B4-79AC-4A9B-BF7F-C2656C094165}" destId="{AC55CD7A-7AA7-4752-B5AA-E1F8909BD22A}" srcOrd="0" destOrd="0" presId="urn:microsoft.com/office/officeart/2005/8/layout/hierarchy1"/>
+    <dgm:cxn modelId="{A0418246-419C-48F7-99BE-985BD343B560}" type="presOf" srcId="{A7DAF146-6273-499E-A145-1F4EAE73F815}" destId="{B556236E-EA71-4BF5-93E7-FE69A60A0225}" srcOrd="0" destOrd="0" presId="urn:microsoft.com/office/officeart/2005/8/layout/hierarchy1"/>
+    <dgm:cxn modelId="{78B302F5-8234-43D0-8EE3-46E1AF1FA53D}" type="presOf" srcId="{E78AABA6-2888-4519-953A-5CCF67329603}" destId="{4323D12B-0994-4C26-8572-6D4A92446ED2}" srcOrd="0" destOrd="0" presId="urn:microsoft.com/office/officeart/2005/8/layout/hierarchy1"/>
+    <dgm:cxn modelId="{4E9DF6E9-66F6-4998-BB9F-44DD12F07F3D}" type="presOf" srcId="{33FA1D19-8C2A-4D2C-96A7-C783739D88D5}" destId="{38A6ACDF-4AA6-467D-881B-EB038F74514B}" srcOrd="0" destOrd="0" presId="urn:microsoft.com/office/officeart/2005/8/layout/hierarchy1"/>
+    <dgm:cxn modelId="{5989E079-2512-48C7-9605-97AFD6CC9EE3}" type="presParOf" srcId="{531C3E71-9005-46AD-8E12-F655E523F814}" destId="{7380AAAE-954B-44F4-B9F1-B47DB95AEDD7}" srcOrd="0" destOrd="0" presId="urn:microsoft.com/office/officeart/2005/8/layout/hierarchy1"/>
+    <dgm:cxn modelId="{87C13F18-BBB2-42E6-B8D8-8A3A4B6BFB07}" type="presParOf" srcId="{7380AAAE-954B-44F4-B9F1-B47DB95AEDD7}" destId="{7C51FD7D-5474-44AB-B1EA-2D37C500AA95}" srcOrd="0" destOrd="0" presId="urn:microsoft.com/office/officeart/2005/8/layout/hierarchy1"/>
+    <dgm:cxn modelId="{3D3B9920-DFC9-4430-9F90-C250BD4249ED}" type="presParOf" srcId="{7C51FD7D-5474-44AB-B1EA-2D37C500AA95}" destId="{2C1B5C62-52D4-4DF3-8F14-C70C15F37008}" srcOrd="0" destOrd="0" presId="urn:microsoft.com/office/officeart/2005/8/layout/hierarchy1"/>
+    <dgm:cxn modelId="{C430B860-D1C4-4A2A-A627-686BBF833864}" type="presParOf" srcId="{7C51FD7D-5474-44AB-B1EA-2D37C500AA95}" destId="{A5A076B0-9FC3-4E05-AD09-DCCD77936205}" srcOrd="1" destOrd="0" presId="urn:microsoft.com/office/officeart/2005/8/layout/hierarchy1"/>
+    <dgm:cxn modelId="{19194B4B-20E5-42F8-8539-E46E8D1CC462}" type="presParOf" srcId="{7380AAAE-954B-44F4-B9F1-B47DB95AEDD7}" destId="{F62FC6CC-ED25-4200-9226-12D935959675}" srcOrd="1" destOrd="0" presId="urn:microsoft.com/office/officeart/2005/8/layout/hierarchy1"/>
+    <dgm:cxn modelId="{771DDDDC-7BF5-4FF3-8657-978A1265A39F}" type="presParOf" srcId="{F62FC6CC-ED25-4200-9226-12D935959675}" destId="{087E8849-0443-478F-9786-BEDFC75E002B}" srcOrd="0" destOrd="0" presId="urn:microsoft.com/office/officeart/2005/8/layout/hierarchy1"/>
+    <dgm:cxn modelId="{B4E0A371-E3FA-48D8-A4DB-AC7A928252D9}" type="presParOf" srcId="{F62FC6CC-ED25-4200-9226-12D935959675}" destId="{CBD9C753-D844-4DAB-AC7F-698915146D5E}" srcOrd="1" destOrd="0" presId="urn:microsoft.com/office/officeart/2005/8/layout/hierarchy1"/>
+    <dgm:cxn modelId="{A79E4308-4556-42B3-8207-634464DF9B23}" type="presParOf" srcId="{CBD9C753-D844-4DAB-AC7F-698915146D5E}" destId="{40E3C8D9-6876-4274-AC09-8308419A8709}" srcOrd="0" destOrd="0" presId="urn:microsoft.com/office/officeart/2005/8/layout/hierarchy1"/>
+    <dgm:cxn modelId="{DF9CF376-0899-41EA-BCCD-BA0578F6A664}" type="presParOf" srcId="{40E3C8D9-6876-4274-AC09-8308419A8709}" destId="{ED2ABEE7-B404-4296-85F0-DDC3C43692F9}" srcOrd="0" destOrd="0" presId="urn:microsoft.com/office/officeart/2005/8/layout/hierarchy1"/>
+    <dgm:cxn modelId="{6084AB6E-AA4E-47C3-BF0E-D42258AC9022}" type="presParOf" srcId="{40E3C8D9-6876-4274-AC09-8308419A8709}" destId="{FBED9644-E1FF-4C9F-9E0A-28A3BB956133}" srcOrd="1" destOrd="0" presId="urn:microsoft.com/office/officeart/2005/8/layout/hierarchy1"/>
+    <dgm:cxn modelId="{885ACEEF-2B03-46F1-88D6-0AF74E6B255B}" type="presParOf" srcId="{CBD9C753-D844-4DAB-AC7F-698915146D5E}" destId="{AAF5DA13-93E9-4776-8361-A4628DABE229}" srcOrd="1" destOrd="0" presId="urn:microsoft.com/office/officeart/2005/8/layout/hierarchy1"/>
+    <dgm:cxn modelId="{1EFEA504-0817-4715-8FB0-0C7C93F5A364}" type="presParOf" srcId="{F62FC6CC-ED25-4200-9226-12D935959675}" destId="{38A6ACDF-4AA6-467D-881B-EB038F74514B}" srcOrd="2" destOrd="0" presId="urn:microsoft.com/office/officeart/2005/8/layout/hierarchy1"/>
+    <dgm:cxn modelId="{5297249A-FDF0-45E8-9946-BDBBAEBD216F}" type="presParOf" srcId="{F62FC6CC-ED25-4200-9226-12D935959675}" destId="{29FA27F4-9DE5-4502-949B-9A5F61C9E905}" srcOrd="3" destOrd="0" presId="urn:microsoft.com/office/officeart/2005/8/layout/hierarchy1"/>
+    <dgm:cxn modelId="{399C1CE3-7101-44FD-8B84-C7DE3404C9F0}" type="presParOf" srcId="{29FA27F4-9DE5-4502-949B-9A5F61C9E905}" destId="{606DA00D-9E87-40B2-9698-238616500089}" srcOrd="0" destOrd="0" presId="urn:microsoft.com/office/officeart/2005/8/layout/hierarchy1"/>
+    <dgm:cxn modelId="{F11E8556-E269-4842-9C42-653FBC457AEE}" type="presParOf" srcId="{606DA00D-9E87-40B2-9698-238616500089}" destId="{33D0DA7D-F0B7-4D63-BA92-EDC7B0513FE5}" srcOrd="0" destOrd="0" presId="urn:microsoft.com/office/officeart/2005/8/layout/hierarchy1"/>
+    <dgm:cxn modelId="{04F2CF84-8600-4962-B070-6B388E21B282}" type="presParOf" srcId="{606DA00D-9E87-40B2-9698-238616500089}" destId="{AC55CD7A-7AA7-4752-B5AA-E1F8909BD22A}" srcOrd="1" destOrd="0" presId="urn:microsoft.com/office/officeart/2005/8/layout/hierarchy1"/>
+    <dgm:cxn modelId="{C85C590C-53B2-4605-923A-701B2D06DFC7}" type="presParOf" srcId="{29FA27F4-9DE5-4502-949B-9A5F61C9E905}" destId="{E4884FA9-1344-4274-B7E0-52CBE85A3A22}" srcOrd="1" destOrd="0" presId="urn:microsoft.com/office/officeart/2005/8/layout/hierarchy1"/>
+    <dgm:cxn modelId="{36A0424B-2931-4DC1-806B-16439475CB10}" type="presParOf" srcId="{F62FC6CC-ED25-4200-9226-12D935959675}" destId="{8919507C-1D1D-42D6-938C-6D85471C2520}" srcOrd="4" destOrd="0" presId="urn:microsoft.com/office/officeart/2005/8/layout/hierarchy1"/>
+    <dgm:cxn modelId="{E2FB633E-1EAB-4A34-8FF9-B42CB0FBE589}" type="presParOf" srcId="{F62FC6CC-ED25-4200-9226-12D935959675}" destId="{3C585BB8-FE6C-4AD5-A78D-268D69B8BC05}" srcOrd="5" destOrd="0" presId="urn:microsoft.com/office/officeart/2005/8/layout/hierarchy1"/>
+    <dgm:cxn modelId="{D4E315C0-B523-4264-8F4F-4CE6282C674B}" type="presParOf" srcId="{3C585BB8-FE6C-4AD5-A78D-268D69B8BC05}" destId="{A2DDFE43-A159-489C-B026-7A251DD483D9}" srcOrd="0" destOrd="0" presId="urn:microsoft.com/office/officeart/2005/8/layout/hierarchy1"/>
+    <dgm:cxn modelId="{AFC0EB8E-D586-4A46-889A-45DCD8A90576}" type="presParOf" srcId="{A2DDFE43-A159-489C-B026-7A251DD483D9}" destId="{35C7A2E2-52CA-42F3-87E3-1D8D977E4971}" srcOrd="0" destOrd="0" presId="urn:microsoft.com/office/officeart/2005/8/layout/hierarchy1"/>
+    <dgm:cxn modelId="{6C402A00-1B8B-4D22-BE19-3D76EB696835}" type="presParOf" srcId="{A2DDFE43-A159-489C-B026-7A251DD483D9}" destId="{A6331D59-53AE-464A-BAFE-0C3331092E4B}" srcOrd="1" destOrd="0" presId="urn:microsoft.com/office/officeart/2005/8/layout/hierarchy1"/>
+    <dgm:cxn modelId="{74C45843-05AC-48E7-A6DA-3584463C5E86}" type="presParOf" srcId="{3C585BB8-FE6C-4AD5-A78D-268D69B8BC05}" destId="{B0988009-F8E0-46E0-95FE-3D82930AE03B}" srcOrd="1" destOrd="0" presId="urn:microsoft.com/office/officeart/2005/8/layout/hierarchy1"/>
+    <dgm:cxn modelId="{DE25DEC5-72B6-431B-BBB2-BCACB0B1CC23}" type="presParOf" srcId="{B0988009-F8E0-46E0-95FE-3D82930AE03B}" destId="{8DFFC2C8-41F5-4EA9-AB2B-F7D4E14FAAE5}" srcOrd="0" destOrd="0" presId="urn:microsoft.com/office/officeart/2005/8/layout/hierarchy1"/>
+    <dgm:cxn modelId="{1B2F0C43-981E-4A38-B02E-7DD8F7F416D8}" type="presParOf" srcId="{B0988009-F8E0-46E0-95FE-3D82930AE03B}" destId="{DD461EB4-9EBD-4022-B5D6-190288C16808}" srcOrd="1" destOrd="0" presId="urn:microsoft.com/office/officeart/2005/8/layout/hierarchy1"/>
+    <dgm:cxn modelId="{963A41C9-3583-49EE-943F-ABB6F4DA727E}" type="presParOf" srcId="{DD461EB4-9EBD-4022-B5D6-190288C16808}" destId="{76F6A064-57B5-4585-B28D-92BC73A40500}" srcOrd="0" destOrd="0" presId="urn:microsoft.com/office/officeart/2005/8/layout/hierarchy1"/>
+    <dgm:cxn modelId="{96E656D1-831D-409F-A77B-926E09F0909E}" type="presParOf" srcId="{76F6A064-57B5-4585-B28D-92BC73A40500}" destId="{744659CC-FEBC-4168-9E9D-3913B318A996}" srcOrd="0" destOrd="0" presId="urn:microsoft.com/office/officeart/2005/8/layout/hierarchy1"/>
+    <dgm:cxn modelId="{900D2AE1-3AEF-4FAC-9028-E00A12D632A1}" type="presParOf" srcId="{76F6A064-57B5-4585-B28D-92BC73A40500}" destId="{2AABD5AD-2914-46AD-B61D-9D880C3A57D6}" srcOrd="1" destOrd="0" presId="urn:microsoft.com/office/officeart/2005/8/layout/hierarchy1"/>
+    <dgm:cxn modelId="{CB24BA41-FE53-4684-B65D-0F9E2C459D30}" type="presParOf" srcId="{DD461EB4-9EBD-4022-B5D6-190288C16808}" destId="{A4104A1E-AD6B-45F3-BC62-FDD2935DADCD}" srcOrd="1" destOrd="0" presId="urn:microsoft.com/office/officeart/2005/8/layout/hierarchy1"/>
+    <dgm:cxn modelId="{44F768DB-B7EC-486B-BA29-EBD4D2672B52}" type="presParOf" srcId="{A4104A1E-AD6B-45F3-BC62-FDD2935DADCD}" destId="{B556236E-EA71-4BF5-93E7-FE69A60A0225}" srcOrd="0" destOrd="0" presId="urn:microsoft.com/office/officeart/2005/8/layout/hierarchy1"/>
+    <dgm:cxn modelId="{8B8FABDF-1085-4B21-8407-F428000CD6EC}" type="presParOf" srcId="{A4104A1E-AD6B-45F3-BC62-FDD2935DADCD}" destId="{A425EEC0-0280-427F-8D4F-82611808D6BA}" srcOrd="1" destOrd="0" presId="urn:microsoft.com/office/officeart/2005/8/layout/hierarchy1"/>
+    <dgm:cxn modelId="{77DD26B7-CAAB-47D4-890D-B80369F050B6}" type="presParOf" srcId="{A425EEC0-0280-427F-8D4F-82611808D6BA}" destId="{60905C63-B682-4D5B-A3B3-55AA1A65CD27}" srcOrd="0" destOrd="0" presId="urn:microsoft.com/office/officeart/2005/8/layout/hierarchy1"/>
+    <dgm:cxn modelId="{2DE4F0E2-9220-4E92-ABDB-166AB40CBA68}" type="presParOf" srcId="{60905C63-B682-4D5B-A3B3-55AA1A65CD27}" destId="{A4600344-1771-47AA-9312-45A99459F71C}" srcOrd="0" destOrd="0" presId="urn:microsoft.com/office/officeart/2005/8/layout/hierarchy1"/>
+    <dgm:cxn modelId="{3200BC9F-1D37-42C9-8271-6157BC0E052A}" type="presParOf" srcId="{60905C63-B682-4D5B-A3B3-55AA1A65CD27}" destId="{3CAA769B-E5DC-420D-B71B-32C1A888A870}" srcOrd="1" destOrd="0" presId="urn:microsoft.com/office/officeart/2005/8/layout/hierarchy1"/>
+    <dgm:cxn modelId="{F04D42E0-2AFE-404F-8229-F8F0E3125436}" type="presParOf" srcId="{A425EEC0-0280-427F-8D4F-82611808D6BA}" destId="{53825445-B22E-42D2-8D3C-99EFB40FCC5E}" srcOrd="1" destOrd="0" presId="urn:microsoft.com/office/officeart/2005/8/layout/hierarchy1"/>
+    <dgm:cxn modelId="{25CAD91B-4039-4B61-B3DF-0370F9EF07DD}" type="presParOf" srcId="{A4104A1E-AD6B-45F3-BC62-FDD2935DADCD}" destId="{C034EFE1-1C48-498A-AE8C-6B50F1B30539}" srcOrd="2" destOrd="0" presId="urn:microsoft.com/office/officeart/2005/8/layout/hierarchy1"/>
+    <dgm:cxn modelId="{8A6B34D6-DE3B-463E-9E04-A31EB90DDDC2}" type="presParOf" srcId="{A4104A1E-AD6B-45F3-BC62-FDD2935DADCD}" destId="{681DAB67-20B5-46C9-B23A-64D930D77BAA}" srcOrd="3" destOrd="0" presId="urn:microsoft.com/office/officeart/2005/8/layout/hierarchy1"/>
+    <dgm:cxn modelId="{9043E047-6E62-4318-AA7F-8C46FB1F1E44}" type="presParOf" srcId="{681DAB67-20B5-46C9-B23A-64D930D77BAA}" destId="{71982B82-E7BC-43E3-BAFD-7D2E55343B07}" srcOrd="0" destOrd="0" presId="urn:microsoft.com/office/officeart/2005/8/layout/hierarchy1"/>
+    <dgm:cxn modelId="{CBE4AC2B-0871-4BA9-995B-15BCFAFB4817}" type="presParOf" srcId="{71982B82-E7BC-43E3-BAFD-7D2E55343B07}" destId="{CF4387F8-2EB9-47C9-9233-ACC0B0E42E8A}" srcOrd="0" destOrd="0" presId="urn:microsoft.com/office/officeart/2005/8/layout/hierarchy1"/>
+    <dgm:cxn modelId="{423BFAA5-3660-4330-8A78-4CDB3499D897}" type="presParOf" srcId="{71982B82-E7BC-43E3-BAFD-7D2E55343B07}" destId="{22BBC1AA-F799-4E26-BD6B-62B74141E494}" srcOrd="1" destOrd="0" presId="urn:microsoft.com/office/officeart/2005/8/layout/hierarchy1"/>
+    <dgm:cxn modelId="{5C4EBCA3-D76B-44ED-AC35-4FCBC62D3433}" type="presParOf" srcId="{681DAB67-20B5-46C9-B23A-64D930D77BAA}" destId="{5E69BBF9-A7F9-455F-8EAE-0314F11AAFD2}" srcOrd="1" destOrd="0" presId="urn:microsoft.com/office/officeart/2005/8/layout/hierarchy1"/>
+    <dgm:cxn modelId="{687E6C4C-BE47-4393-8B9A-12863F874E45}" type="presParOf" srcId="{5E69BBF9-A7F9-455F-8EAE-0314F11AAFD2}" destId="{6033C831-8E77-447F-9E74-C8D7EB4DD5C7}" srcOrd="0" destOrd="0" presId="urn:microsoft.com/office/officeart/2005/8/layout/hierarchy1"/>
+    <dgm:cxn modelId="{FD92CDFD-F803-4B4E-8288-0AA94A4CC7AC}" type="presParOf" srcId="{5E69BBF9-A7F9-455F-8EAE-0314F11AAFD2}" destId="{756A42C6-A5AD-4861-A064-2324E61E958D}" srcOrd="1" destOrd="0" presId="urn:microsoft.com/office/officeart/2005/8/layout/hierarchy1"/>
+    <dgm:cxn modelId="{CF662BB5-07E7-4209-AD6E-C975DA7EA66D}" type="presParOf" srcId="{756A42C6-A5AD-4861-A064-2324E61E958D}" destId="{717B34A5-42F5-4810-AA50-DF3EA5D110A3}" srcOrd="0" destOrd="0" presId="urn:microsoft.com/office/officeart/2005/8/layout/hierarchy1"/>
+    <dgm:cxn modelId="{3CFCB2B2-2F1D-401A-AD6E-1A92A97E6682}" type="presParOf" srcId="{717B34A5-42F5-4810-AA50-DF3EA5D110A3}" destId="{4F97D4EB-2C2E-4F7A-9BFE-FE9302081D21}" srcOrd="0" destOrd="0" presId="urn:microsoft.com/office/officeart/2005/8/layout/hierarchy1"/>
+    <dgm:cxn modelId="{289D9546-16F5-49C3-BBDC-69EA5EA9EE6A}" type="presParOf" srcId="{717B34A5-42F5-4810-AA50-DF3EA5D110A3}" destId="{071F265C-D31A-48B1-BE3C-B47643AD622F}" srcOrd="1" destOrd="0" presId="urn:microsoft.com/office/officeart/2005/8/layout/hierarchy1"/>
+    <dgm:cxn modelId="{372BCCB7-B4F9-4E65-99D9-E6D14D69256E}" type="presParOf" srcId="{756A42C6-A5AD-4861-A064-2324E61E958D}" destId="{EA9D93C0-96F1-49B3-B101-15C281E78A13}" srcOrd="1" destOrd="0" presId="urn:microsoft.com/office/officeart/2005/8/layout/hierarchy1"/>
+    <dgm:cxn modelId="{A799C14C-DA32-4061-9512-1C48DA1B5745}" type="presParOf" srcId="{EA9D93C0-96F1-49B3-B101-15C281E78A13}" destId="{4323D12B-0994-4C26-8572-6D4A92446ED2}" srcOrd="0" destOrd="0" presId="urn:microsoft.com/office/officeart/2005/8/layout/hierarchy1"/>
+    <dgm:cxn modelId="{13DF9126-7FE3-4965-9918-4AACA54956CF}" type="presParOf" srcId="{EA9D93C0-96F1-49B3-B101-15C281E78A13}" destId="{9AB32B2A-EE79-42D3-8844-68F65E1BD118}" srcOrd="1" destOrd="0" presId="urn:microsoft.com/office/officeart/2005/8/layout/hierarchy1"/>
+    <dgm:cxn modelId="{E39D4BD1-780A-41AD-91CB-22FC1ADE81A5}" type="presParOf" srcId="{9AB32B2A-EE79-42D3-8844-68F65E1BD118}" destId="{FDB4BC92-8B2E-466C-8043-D9825C334075}" srcOrd="0" destOrd="0" presId="urn:microsoft.com/office/officeart/2005/8/layout/hierarchy1"/>
+    <dgm:cxn modelId="{53650873-87F2-44F7-B5AA-F3C49D150AEE}" type="presParOf" srcId="{FDB4BC92-8B2E-466C-8043-D9825C334075}" destId="{D031E821-994D-4F51-AB19-3CE8F7FBED5A}" srcOrd="0" destOrd="0" presId="urn:microsoft.com/office/officeart/2005/8/layout/hierarchy1"/>
+    <dgm:cxn modelId="{5BD2619D-0AA5-4EAF-B1D8-99D92FA33BA9}" type="presParOf" srcId="{FDB4BC92-8B2E-466C-8043-D9825C334075}" destId="{678AC678-EA69-42B3-AE17-5B0A9E46DB39}" srcOrd="1" destOrd="0" presId="urn:microsoft.com/office/officeart/2005/8/layout/hierarchy1"/>
+    <dgm:cxn modelId="{4FE7EF5E-69BE-4C94-A170-BEDA413F5F12}" type="presParOf" srcId="{9AB32B2A-EE79-42D3-8844-68F65E1BD118}" destId="{5CC4F37F-AEFF-415D-823A-AF6F918407BF}" srcOrd="1" destOrd="0" presId="urn:microsoft.com/office/officeart/2005/8/layout/hierarchy1"/>
+    <dgm:cxn modelId="{EF37A8A1-445C-47CF-A9A0-97E7FA3A9719}" type="presParOf" srcId="{EA9D93C0-96F1-49B3-B101-15C281E78A13}" destId="{F3132272-5AA2-4E4B-AF10-31CF361E3086}" srcOrd="2" destOrd="0" presId="urn:microsoft.com/office/officeart/2005/8/layout/hierarchy1"/>
+    <dgm:cxn modelId="{0E5D0538-B7D8-495B-878B-ED0E3CB85D7A}" type="presParOf" srcId="{EA9D93C0-96F1-49B3-B101-15C281E78A13}" destId="{57F72777-BAE7-4108-BFDB-02CA4E00AC72}" srcOrd="3" destOrd="0" presId="urn:microsoft.com/office/officeart/2005/8/layout/hierarchy1"/>
+    <dgm:cxn modelId="{A3D3088C-2807-48B7-A987-021AC8062C8A}" type="presParOf" srcId="{57F72777-BAE7-4108-BFDB-02CA4E00AC72}" destId="{76718881-F36E-44F3-A9C0-F4EE3FF75081}" srcOrd="0" destOrd="0" presId="urn:microsoft.com/office/officeart/2005/8/layout/hierarchy1"/>
+    <dgm:cxn modelId="{D255401E-61FF-44EC-9FC9-52E1A6406924}" type="presParOf" srcId="{76718881-F36E-44F3-A9C0-F4EE3FF75081}" destId="{CD57DAED-D24B-476E-9EEE-89EA272CDC09}" srcOrd="0" destOrd="0" presId="urn:microsoft.com/office/officeart/2005/8/layout/hierarchy1"/>
+    <dgm:cxn modelId="{0CA2D5DD-8342-45CA-A837-44DB897CE9AF}" type="presParOf" srcId="{76718881-F36E-44F3-A9C0-F4EE3FF75081}" destId="{4FBCF193-DB31-4783-A1CC-DB2C727F3362}" srcOrd="1" destOrd="0" presId="urn:microsoft.com/office/officeart/2005/8/layout/hierarchy1"/>
+    <dgm:cxn modelId="{8AABE72F-7B80-46C4-9393-819FC9F7E33D}" type="presParOf" srcId="{57F72777-BAE7-4108-BFDB-02CA4E00AC72}" destId="{E190FE1D-F5F9-4677-B936-336FE410E314}" srcOrd="1" destOrd="0" presId="urn:microsoft.com/office/officeart/2005/8/layout/hierarchy1"/>
   </dgm:cxnLst>
   <dgm:bg/>
   <dgm:whole/>
@@ -35975,7 +35652,7 @@
 </file>
 
 <file path=customXml/itemProps1.xml><?xml version="1.0" encoding="utf-8"?>
-<ds:datastoreItem xmlns:ds="http://schemas.openxmlformats.org/officeDocument/2006/customXml" ds:itemID="{C36974F5-5AF3-4C8E-A590-5DCA7429D05F}">
+<ds:datastoreItem xmlns:ds="http://schemas.openxmlformats.org/officeDocument/2006/customXml" ds:itemID="{D17C172F-AFD4-4C40-B29D-CC6ADA8E10DD}">
   <ds:schemaRefs>
     <ds:schemaRef ds:uri="http://schemas.openxmlformats.org/officeDocument/2006/bibliography"/>
   </ds:schemaRefs>

</xml_diff>